<commit_message>
modified:   SAD_trabajoGrupo.Rmd 	modified:   SAD_trabajoGrupo.docx 	modified:   SAD_trabajoGrupo.pdf
</commit_message>
<xml_diff>
--- a/Rscripts/SAD_trabajoGrupo.docx
+++ b/Rscripts/SAD_trabajoGrupo.docx
@@ -1948,7 +1948,7 @@
         <w:rPr>
           <w:rStyle w:val="StringTok"/>
         </w:rPr>
-        <w:t xml:space="preserve">"~/tmp/uoc_SAD/DatosEntrada/TABLA\ MASTER.csv"</w:t>
+        <w:t xml:space="preserve">"~/tmp/uoc_SAD/DatosEntrada/Tabla_Master_Nacionalidad\ y\ CD4\ cambiados"</w:t>
       </w:r>
       <w:r>
         <w:rPr>
@@ -2125,13 +2125,393 @@
         <w:rPr>
           <w:rStyle w:val="StringTok"/>
         </w:rPr>
+        <w:t xml:space="preserve">""</w:t>
+      </w:r>
+      <w:r>
+        <w:rPr>
+          <w:rStyle w:val="NormalTok"/>
+        </w:rPr>
+        <w:t xml:space="preserve">)</w:t>
+      </w:r>
+    </w:p>
+    <w:p>
+      <w:r>
+        <w:t xml:space="preserve">Recodifico la variable edad en una nueva variable categórica llamada</w:t>
+      </w:r>
+      <w:r>
+        <w:t xml:space="preserve"> </w:t>
+      </w:r>
+      <w:r>
+        <w:rPr>
+          <w:b/>
+        </w:rPr>
+        <w:t xml:space="preserve">edad_cat</w:t>
+      </w:r>
+      <w:r>
+        <w:t xml:space="preserve">. Se considerará:</w:t>
+      </w:r>
+      <w:r>
+        <w:t xml:space="preserve"> </w:t>
+      </w:r>
+      <w:r>
+        <w:rPr>
+          <w:b/>
+        </w:rPr>
+        <w:t xml:space="preserve">jóven</w:t>
+      </w:r>
+      <w:r>
+        <w:t xml:space="preserve"> </w:t>
+      </w:r>
+      <w:r>
+        <w:t xml:space="preserve">a los menores de 30 años,</w:t>
+      </w:r>
+      <w:r>
+        <w:t xml:space="preserve"> </w:t>
+      </w:r>
+      <w:r>
+        <w:rPr>
+          <w:b/>
+        </w:rPr>
+        <w:t xml:space="preserve">adultos</w:t>
+      </w:r>
+      <w:r>
+        <w:t xml:space="preserve"> </w:t>
+      </w:r>
+      <w:r>
+        <w:t xml:space="preserve">a los comprendidos entre los 30 y 65 años,</w:t>
+      </w:r>
+      <w:r>
+        <w:t xml:space="preserve"> </w:t>
+      </w:r>
+      <w:r>
+        <w:rPr>
+          <w:b/>
+        </w:rPr>
+        <w:t xml:space="preserve">tercera edad</w:t>
+      </w:r>
+      <w:r>
+        <w:t xml:space="preserve"> </w:t>
+      </w:r>
+      <w:r>
+        <w:t xml:space="preserve">a lo mayores de 65 años.</w:t>
+      </w:r>
+    </w:p>
+    <w:p>
+      <w:pPr>
+        <w:pStyle w:val="SourceCode"/>
+      </w:pPr>
+      <w:r>
+        <w:rPr>
+          <w:rStyle w:val="KeywordTok"/>
+        </w:rPr>
+        <w:t xml:space="preserve">library</w:t>
+      </w:r>
+      <w:r>
+        <w:rPr>
+          <w:rStyle w:val="NormalTok"/>
+        </w:rPr>
+        <w:t xml:space="preserve">(car)</w:t>
+      </w:r>
+      <w:r>
+        <w:br w:type="textWrapping"/>
+      </w:r>
+      <w:r>
+        <w:rPr>
+          <w:rStyle w:val="NormalTok"/>
+        </w:rPr>
+        <w:t xml:space="preserve">Tabla &lt;-</w:t>
+      </w:r>
+      <w:r>
+        <w:rPr>
+          <w:rStyle w:val="StringTok"/>
+        </w:rPr>
+        <w:t xml:space="preserve"> </w:t>
+      </w:r>
+      <w:r>
+        <w:rPr>
+          <w:rStyle w:val="KeywordTok"/>
+        </w:rPr>
+        <w:t xml:space="preserve">within</w:t>
+      </w:r>
+      <w:r>
+        <w:rPr>
+          <w:rStyle w:val="NormalTok"/>
+        </w:rPr>
+        <w:t xml:space="preserve">(Tabla, {</w:t>
+      </w:r>
+      <w:r>
+        <w:br w:type="textWrapping"/>
+      </w:r>
+      <w:r>
+        <w:rPr>
+          <w:rStyle w:val="NormalTok"/>
+        </w:rPr>
+        <w:t xml:space="preserve"> </w:t>
+      </w:r>
+      <w:r>
+        <w:rPr>
+          <w:rStyle w:val="NormalTok"/>
+        </w:rPr>
+        <w:t xml:space="preserve"> </w:t>
+      </w:r>
+      <w:r>
+        <w:rPr>
+          <w:rStyle w:val="NormalTok"/>
+        </w:rPr>
+        <w:t xml:space="preserve">edad_cat &lt;-</w:t>
+      </w:r>
+      <w:r>
+        <w:rPr>
+          <w:rStyle w:val="StringTok"/>
+        </w:rPr>
+        <w:t xml:space="preserve"> </w:t>
+      </w:r>
+      <w:r>
+        <w:rPr>
+          <w:rStyle w:val="KeywordTok"/>
+        </w:rPr>
+        <w:t xml:space="preserve">recode</w:t>
+      </w:r>
+      <w:r>
+        <w:rPr>
+          <w:rStyle w:val="NormalTok"/>
+        </w:rPr>
+        <w:t xml:space="preserve">(edad, </w:t>
+      </w:r>
+      <w:r>
+        <w:br w:type="textWrapping"/>
+      </w:r>
+      <w:r>
+        <w:rPr>
+          <w:rStyle w:val="NormalTok"/>
+        </w:rPr>
+        <w:t xml:space="preserve"> </w:t>
+      </w:r>
+      <w:r>
+        <w:rPr>
+          <w:rStyle w:val="NormalTok"/>
+        </w:rPr>
+        <w:t xml:space="preserve"> </w:t>
+      </w:r>
+      <w:r>
+        <w:rPr>
+          <w:rStyle w:val="StringTok"/>
+        </w:rPr>
+        <w:t xml:space="preserve">'0:34 = "Joven"; 35:65 = "Adulto"; 66:100 = "Tercera edad"'</w:t>
+      </w:r>
+      <w:r>
+        <w:rPr>
+          <w:rStyle w:val="NormalTok"/>
+        </w:rPr>
+        <w:t xml:space="preserve">, </w:t>
+      </w:r>
+      <w:r>
+        <w:br w:type="textWrapping"/>
+      </w:r>
+      <w:r>
+        <w:rPr>
+          <w:rStyle w:val="NormalTok"/>
+        </w:rPr>
+        <w:t xml:space="preserve"> </w:t>
+      </w:r>
+      <w:r>
+        <w:rPr>
+          <w:rStyle w:val="NormalTok"/>
+        </w:rPr>
+        <w:t xml:space="preserve"> </w:t>
+      </w:r>
+      <w:r>
+        <w:rPr>
+          <w:rStyle w:val="DataTypeTok"/>
+        </w:rPr>
+        <w:t xml:space="preserve">as.factor.result=</w:t>
+      </w:r>
+      <w:r>
+        <w:rPr>
+          <w:rStyle w:val="OtherTok"/>
+        </w:rPr>
+        <w:t xml:space="preserve">TRUE</w:t>
+      </w:r>
+      <w:r>
+        <w:rPr>
+          <w:rStyle w:val="NormalTok"/>
+        </w:rPr>
+        <w:t xml:space="preserve">)</w:t>
+      </w:r>
+      <w:r>
+        <w:br w:type="textWrapping"/>
+      </w:r>
+      <w:r>
+        <w:rPr>
+          <w:rStyle w:val="NormalTok"/>
+        </w:rPr>
+        <w:t xml:space="preserve">})</w:t>
+      </w:r>
+    </w:p>
+    <w:p>
+      <w:r>
+        <w:t xml:space="preserve">Analizo el</w:t>
+      </w:r>
+      <w:r>
+        <w:t xml:space="preserve"> </w:t>
+      </w:r>
+      <w:r>
+        <w:rPr>
+          <w:i/>
+        </w:rPr>
+        <w:t xml:space="preserve">número</w:t>
+      </w:r>
+      <w:r>
+        <w:t xml:space="preserve"> </w:t>
+      </w:r>
+      <w:r>
+        <w:t xml:space="preserve">de individuos y la</w:t>
+      </w:r>
+      <w:r>
+        <w:t xml:space="preserve"> </w:t>
+      </w:r>
+      <w:r>
+        <w:rPr>
+          <w:i/>
+        </w:rPr>
+        <w:t xml:space="preserve">proporción</w:t>
+      </w:r>
+      <w:r>
+        <w:t xml:space="preserve"> </w:t>
+      </w:r>
+      <w:r>
+        <w:t xml:space="preserve">de nuestra población que hay en cada</w:t>
+      </w:r>
+      <w:r>
+        <w:t xml:space="preserve"> </w:t>
+      </w:r>
+      <w:r>
+        <w:rPr>
+          <w:b/>
+        </w:rPr>
+        <w:t xml:space="preserve">grupo de edad</w:t>
+      </w:r>
+      <w:r>
+        <w:t xml:space="preserve">:</w:t>
+      </w:r>
+    </w:p>
+    <w:p>
+      <w:pPr>
+        <w:pStyle w:val="SourceCode"/>
+      </w:pPr>
+      <w:r>
+        <w:rPr>
+          <w:rStyle w:val="KeywordTok"/>
+        </w:rPr>
+        <w:t xml:space="preserve">local</w:t>
+      </w:r>
+      <w:r>
+        <w:rPr>
+          <w:rStyle w:val="NormalTok"/>
+        </w:rPr>
+        <w:t xml:space="preserve">({</w:t>
+      </w:r>
+      <w:r>
+        <w:br w:type="textWrapping"/>
+      </w:r>
+      <w:r>
+        <w:rPr>
+          <w:rStyle w:val="NormalTok"/>
+        </w:rPr>
+        <w:t xml:space="preserve"> </w:t>
+      </w:r>
+      <w:r>
+        <w:rPr>
+          <w:rStyle w:val="NormalTok"/>
+        </w:rPr>
+        <w:t xml:space="preserve"> </w:t>
+      </w:r>
+      <w:r>
+        <w:rPr>
+          <w:rStyle w:val="NormalTok"/>
+        </w:rPr>
+        <w:t xml:space="preserve">.Table &lt;-</w:t>
+      </w:r>
+      <w:r>
+        <w:rPr>
+          <w:rStyle w:val="StringTok"/>
+        </w:rPr>
+        <w:t xml:space="preserve"> </w:t>
+      </w:r>
+      <w:r>
+        <w:rPr>
+          <w:rStyle w:val="KeywordTok"/>
+        </w:rPr>
+        <w:t xml:space="preserve">with</w:t>
+      </w:r>
+      <w:r>
+        <w:rPr>
+          <w:rStyle w:val="NormalTok"/>
+        </w:rPr>
+        <w:t xml:space="preserve">(Tabla, </w:t>
+      </w:r>
+      <w:r>
+        <w:rPr>
+          <w:rStyle w:val="KeywordTok"/>
+        </w:rPr>
+        <w:t xml:space="preserve">table</w:t>
+      </w:r>
+      <w:r>
+        <w:rPr>
+          <w:rStyle w:val="NormalTok"/>
+        </w:rPr>
+        <w:t xml:space="preserve">(edad_cat))</w:t>
+      </w:r>
+      <w:r>
+        <w:br w:type="textWrapping"/>
+      </w:r>
+      <w:r>
+        <w:rPr>
+          <w:rStyle w:val="NormalTok"/>
+        </w:rPr>
+        <w:t xml:space="preserve"> </w:t>
+      </w:r>
+      <w:r>
+        <w:rPr>
+          <w:rStyle w:val="NormalTok"/>
+        </w:rPr>
+        <w:t xml:space="preserve"> </w:t>
+      </w:r>
+      <w:r>
+        <w:rPr>
+          <w:rStyle w:val="KeywordTok"/>
+        </w:rPr>
+        <w:t xml:space="preserve">cat</w:t>
+      </w:r>
+      <w:r>
+        <w:rPr>
+          <w:rStyle w:val="NormalTok"/>
+        </w:rPr>
+        <w:t xml:space="preserve">(</w:t>
+      </w:r>
+      <w:r>
+        <w:rPr>
+          <w:rStyle w:val="StringTok"/>
+        </w:rPr>
         <w:t xml:space="preserve">"</w:t>
       </w:r>
       <w:r>
         <w:rPr>
           <w:rStyle w:val="CharTok"/>
         </w:rPr>
-        <w:t xml:space="preserve">\t</w:t>
+        <w:t xml:space="preserve">\n</w:t>
+      </w:r>
+      <w:r>
+        <w:rPr>
+          <w:rStyle w:val="StringTok"/>
+        </w:rPr>
+        <w:t xml:space="preserve">counts:</w:t>
+      </w:r>
+      <w:r>
+        <w:rPr>
+          <w:rStyle w:val="CharTok"/>
+        </w:rPr>
+        <w:t xml:space="preserve">\n</w:t>
       </w:r>
       <w:r>
         <w:rPr>
@@ -2145,10 +2525,306 @@
         </w:rPr>
         <w:t xml:space="preserve">)</w:t>
       </w:r>
-    </w:p>
-    <w:p>
-      <w:r>
-        <w:t xml:space="preserve">Recodifico la variable edad en una nueva variable categórica llamada</w:t>
+      <w:r>
+        <w:br w:type="textWrapping"/>
+      </w:r>
+      <w:r>
+        <w:rPr>
+          <w:rStyle w:val="NormalTok"/>
+        </w:rPr>
+        <w:t xml:space="preserve"> </w:t>
+      </w:r>
+      <w:r>
+        <w:rPr>
+          <w:rStyle w:val="NormalTok"/>
+        </w:rPr>
+        <w:t xml:space="preserve"> </w:t>
+      </w:r>
+      <w:r>
+        <w:rPr>
+          <w:rStyle w:val="KeywordTok"/>
+        </w:rPr>
+        <w:t xml:space="preserve">print</w:t>
+      </w:r>
+      <w:r>
+        <w:rPr>
+          <w:rStyle w:val="NormalTok"/>
+        </w:rPr>
+        <w:t xml:space="preserve">(.Table)</w:t>
+      </w:r>
+      <w:r>
+        <w:br w:type="textWrapping"/>
+      </w:r>
+      <w:r>
+        <w:rPr>
+          <w:rStyle w:val="NormalTok"/>
+        </w:rPr>
+        <w:t xml:space="preserve"> </w:t>
+      </w:r>
+      <w:r>
+        <w:rPr>
+          <w:rStyle w:val="NormalTok"/>
+        </w:rPr>
+        <w:t xml:space="preserve"> </w:t>
+      </w:r>
+      <w:r>
+        <w:rPr>
+          <w:rStyle w:val="KeywordTok"/>
+        </w:rPr>
+        <w:t xml:space="preserve">cat</w:t>
+      </w:r>
+      <w:r>
+        <w:rPr>
+          <w:rStyle w:val="NormalTok"/>
+        </w:rPr>
+        <w:t xml:space="preserve">(</w:t>
+      </w:r>
+      <w:r>
+        <w:rPr>
+          <w:rStyle w:val="StringTok"/>
+        </w:rPr>
+        <w:t xml:space="preserve">"</w:t>
+      </w:r>
+      <w:r>
+        <w:rPr>
+          <w:rStyle w:val="CharTok"/>
+        </w:rPr>
+        <w:t xml:space="preserve">\n</w:t>
+      </w:r>
+      <w:r>
+        <w:rPr>
+          <w:rStyle w:val="StringTok"/>
+        </w:rPr>
+        <w:t xml:space="preserve">percentages:</w:t>
+      </w:r>
+      <w:r>
+        <w:rPr>
+          <w:rStyle w:val="CharTok"/>
+        </w:rPr>
+        <w:t xml:space="preserve">\n</w:t>
+      </w:r>
+      <w:r>
+        <w:rPr>
+          <w:rStyle w:val="StringTok"/>
+        </w:rPr>
+        <w:t xml:space="preserve">"</w:t>
+      </w:r>
+      <w:r>
+        <w:rPr>
+          <w:rStyle w:val="NormalTok"/>
+        </w:rPr>
+        <w:t xml:space="preserve">)</w:t>
+      </w:r>
+      <w:r>
+        <w:br w:type="textWrapping"/>
+      </w:r>
+      <w:r>
+        <w:rPr>
+          <w:rStyle w:val="NormalTok"/>
+        </w:rPr>
+        <w:t xml:space="preserve"> </w:t>
+      </w:r>
+      <w:r>
+        <w:rPr>
+          <w:rStyle w:val="NormalTok"/>
+        </w:rPr>
+        <w:t xml:space="preserve"> </w:t>
+      </w:r>
+      <w:r>
+        <w:rPr>
+          <w:rStyle w:val="KeywordTok"/>
+        </w:rPr>
+        <w:t xml:space="preserve">print</w:t>
+      </w:r>
+      <w:r>
+        <w:rPr>
+          <w:rStyle w:val="NormalTok"/>
+        </w:rPr>
+        <w:t xml:space="preserve">(</w:t>
+      </w:r>
+      <w:r>
+        <w:rPr>
+          <w:rStyle w:val="KeywordTok"/>
+        </w:rPr>
+        <w:t xml:space="preserve">round</w:t>
+      </w:r>
+      <w:r>
+        <w:rPr>
+          <w:rStyle w:val="NormalTok"/>
+        </w:rPr>
+        <w:t xml:space="preserve">(</w:t>
+      </w:r>
+      <w:r>
+        <w:rPr>
+          <w:rStyle w:val="DecValTok"/>
+        </w:rPr>
+        <w:t xml:space="preserve">100</w:t>
+      </w:r>
+      <w:r>
+        <w:rPr>
+          <w:rStyle w:val="NormalTok"/>
+        </w:rPr>
+        <w:t xml:space="preserve">*.Table/</w:t>
+      </w:r>
+      <w:r>
+        <w:rPr>
+          <w:rStyle w:val="KeywordTok"/>
+        </w:rPr>
+        <w:t xml:space="preserve">sum</w:t>
+      </w:r>
+      <w:r>
+        <w:rPr>
+          <w:rStyle w:val="NormalTok"/>
+        </w:rPr>
+        <w:t xml:space="preserve">(.Table), </w:t>
+      </w:r>
+      <w:r>
+        <w:rPr>
+          <w:rStyle w:val="DecValTok"/>
+        </w:rPr>
+        <w:t xml:space="preserve">2</w:t>
+      </w:r>
+      <w:r>
+        <w:rPr>
+          <w:rStyle w:val="NormalTok"/>
+        </w:rPr>
+        <w:t xml:space="preserve">))</w:t>
+      </w:r>
+      <w:r>
+        <w:br w:type="textWrapping"/>
+      </w:r>
+      <w:r>
+        <w:rPr>
+          <w:rStyle w:val="NormalTok"/>
+        </w:rPr>
+        <w:t xml:space="preserve">})</w:t>
+      </w:r>
+    </w:p>
+    <w:p>
+      <w:pPr>
+        <w:pStyle w:val="SourceCode"/>
+      </w:pPr>
+      <w:r>
+        <w:rPr>
+          <w:rStyle w:val="VerbatimChar"/>
+        </w:rPr>
+        <w:t xml:space="preserve">## </w:t>
+      </w:r>
+      <w:r>
+        <w:br w:type="textWrapping"/>
+      </w:r>
+      <w:r>
+        <w:rPr>
+          <w:rStyle w:val="VerbatimChar"/>
+        </w:rPr>
+        <w:t xml:space="preserve">## counts:</w:t>
+      </w:r>
+      <w:r>
+        <w:br w:type="textWrapping"/>
+      </w:r>
+      <w:r>
+        <w:rPr>
+          <w:rStyle w:val="VerbatimChar"/>
+        </w:rPr>
+        <w:t xml:space="preserve">## edad_cat</w:t>
+      </w:r>
+      <w:r>
+        <w:br w:type="textWrapping"/>
+      </w:r>
+      <w:r>
+        <w:rPr>
+          <w:rStyle w:val="VerbatimChar"/>
+        </w:rPr>
+        <w:t xml:space="preserve">##       Adulto        Joven Tercera edad </w:t>
+      </w:r>
+      <w:r>
+        <w:br w:type="textWrapping"/>
+      </w:r>
+      <w:r>
+        <w:rPr>
+          <w:rStyle w:val="VerbatimChar"/>
+        </w:rPr>
+        <w:t xml:space="preserve">##          175          102            4 </w:t>
+      </w:r>
+      <w:r>
+        <w:br w:type="textWrapping"/>
+      </w:r>
+      <w:r>
+        <w:rPr>
+          <w:rStyle w:val="VerbatimChar"/>
+        </w:rPr>
+        <w:t xml:space="preserve">## </w:t>
+      </w:r>
+      <w:r>
+        <w:br w:type="textWrapping"/>
+      </w:r>
+      <w:r>
+        <w:rPr>
+          <w:rStyle w:val="VerbatimChar"/>
+        </w:rPr>
+        <w:t xml:space="preserve">## percentages:</w:t>
+      </w:r>
+      <w:r>
+        <w:br w:type="textWrapping"/>
+      </w:r>
+      <w:r>
+        <w:rPr>
+          <w:rStyle w:val="VerbatimChar"/>
+        </w:rPr>
+        <w:t xml:space="preserve">## edad_cat</w:t>
+      </w:r>
+      <w:r>
+        <w:br w:type="textWrapping"/>
+      </w:r>
+      <w:r>
+        <w:rPr>
+          <w:rStyle w:val="VerbatimChar"/>
+        </w:rPr>
+        <w:t xml:space="preserve">##       Adulto        Joven Tercera edad </w:t>
+      </w:r>
+      <w:r>
+        <w:br w:type="textWrapping"/>
+      </w:r>
+      <w:r>
+        <w:rPr>
+          <w:rStyle w:val="VerbatimChar"/>
+        </w:rPr>
+        <w:t xml:space="preserve">##        62.28        36.30         1.42</w:t>
+      </w:r>
+    </w:p>
+    <w:p>
+      <w:r>
+        <w:t xml:space="preserve">Estudio el</w:t>
+      </w:r>
+      <w:r>
+        <w:t xml:space="preserve"> </w:t>
+      </w:r>
+      <w:r>
+        <w:rPr>
+          <w:i/>
+        </w:rPr>
+        <w:t xml:space="preserve">número</w:t>
+      </w:r>
+      <w:r>
+        <w:t xml:space="preserve"> </w:t>
+      </w:r>
+      <w:r>
+        <w:t xml:space="preserve">de individuos y la</w:t>
+      </w:r>
+      <w:r>
+        <w:t xml:space="preserve"> </w:t>
+      </w:r>
+      <w:r>
+        <w:rPr>
+          <w:i/>
+        </w:rPr>
+        <w:t xml:space="preserve">proporción</w:t>
+      </w:r>
+      <w:r>
+        <w:t xml:space="preserve"> </w:t>
+      </w:r>
+      <w:r>
+        <w:t xml:space="preserve">de nuestra población que hay según el</w:t>
       </w:r>
       <w:r>
         <w:t xml:space="preserve"> </w:t>
@@ -2157,10 +2833,412 @@
         <w:rPr>
           <w:b/>
         </w:rPr>
-        <w:t xml:space="preserve">edad_cat</w:t>
-      </w:r>
-      <w:r>
-        <w:t xml:space="preserve">. Se considerará:</w:t>
+        <w:t xml:space="preserve">género</w:t>
+      </w:r>
+      <w:r>
+        <w:t xml:space="preserve">:</w:t>
+      </w:r>
+    </w:p>
+    <w:p>
+      <w:pPr>
+        <w:pStyle w:val="SourceCode"/>
+      </w:pPr>
+      <w:r>
+        <w:rPr>
+          <w:rStyle w:val="KeywordTok"/>
+        </w:rPr>
+        <w:t xml:space="preserve">local</w:t>
+      </w:r>
+      <w:r>
+        <w:rPr>
+          <w:rStyle w:val="NormalTok"/>
+        </w:rPr>
+        <w:t xml:space="preserve">({</w:t>
+      </w:r>
+      <w:r>
+        <w:br w:type="textWrapping"/>
+      </w:r>
+      <w:r>
+        <w:rPr>
+          <w:rStyle w:val="NormalTok"/>
+        </w:rPr>
+        <w:t xml:space="preserve"> </w:t>
+      </w:r>
+      <w:r>
+        <w:rPr>
+          <w:rStyle w:val="NormalTok"/>
+        </w:rPr>
+        <w:t xml:space="preserve"> </w:t>
+      </w:r>
+      <w:r>
+        <w:rPr>
+          <w:rStyle w:val="NormalTok"/>
+        </w:rPr>
+        <w:t xml:space="preserve">.Table &lt;-</w:t>
+      </w:r>
+      <w:r>
+        <w:rPr>
+          <w:rStyle w:val="StringTok"/>
+        </w:rPr>
+        <w:t xml:space="preserve"> </w:t>
+      </w:r>
+      <w:r>
+        <w:rPr>
+          <w:rStyle w:val="KeywordTok"/>
+        </w:rPr>
+        <w:t xml:space="preserve">with</w:t>
+      </w:r>
+      <w:r>
+        <w:rPr>
+          <w:rStyle w:val="NormalTok"/>
+        </w:rPr>
+        <w:t xml:space="preserve">(Tabla, </w:t>
+      </w:r>
+      <w:r>
+        <w:rPr>
+          <w:rStyle w:val="KeywordTok"/>
+        </w:rPr>
+        <w:t xml:space="preserve">table</w:t>
+      </w:r>
+      <w:r>
+        <w:rPr>
+          <w:rStyle w:val="NormalTok"/>
+        </w:rPr>
+        <w:t xml:space="preserve">(SEXO))</w:t>
+      </w:r>
+      <w:r>
+        <w:br w:type="textWrapping"/>
+      </w:r>
+      <w:r>
+        <w:rPr>
+          <w:rStyle w:val="NormalTok"/>
+        </w:rPr>
+        <w:t xml:space="preserve"> </w:t>
+      </w:r>
+      <w:r>
+        <w:rPr>
+          <w:rStyle w:val="NormalTok"/>
+        </w:rPr>
+        <w:t xml:space="preserve"> </w:t>
+      </w:r>
+      <w:r>
+        <w:rPr>
+          <w:rStyle w:val="KeywordTok"/>
+        </w:rPr>
+        <w:t xml:space="preserve">cat</w:t>
+      </w:r>
+      <w:r>
+        <w:rPr>
+          <w:rStyle w:val="NormalTok"/>
+        </w:rPr>
+        <w:t xml:space="preserve">(</w:t>
+      </w:r>
+      <w:r>
+        <w:rPr>
+          <w:rStyle w:val="StringTok"/>
+        </w:rPr>
+        <w:t xml:space="preserve">"</w:t>
+      </w:r>
+      <w:r>
+        <w:rPr>
+          <w:rStyle w:val="CharTok"/>
+        </w:rPr>
+        <w:t xml:space="preserve">\n</w:t>
+      </w:r>
+      <w:r>
+        <w:rPr>
+          <w:rStyle w:val="StringTok"/>
+        </w:rPr>
+        <w:t xml:space="preserve">counts:</w:t>
+      </w:r>
+      <w:r>
+        <w:rPr>
+          <w:rStyle w:val="CharTok"/>
+        </w:rPr>
+        <w:t xml:space="preserve">\n</w:t>
+      </w:r>
+      <w:r>
+        <w:rPr>
+          <w:rStyle w:val="StringTok"/>
+        </w:rPr>
+        <w:t xml:space="preserve">"</w:t>
+      </w:r>
+      <w:r>
+        <w:rPr>
+          <w:rStyle w:val="NormalTok"/>
+        </w:rPr>
+        <w:t xml:space="preserve">)</w:t>
+      </w:r>
+      <w:r>
+        <w:br w:type="textWrapping"/>
+      </w:r>
+      <w:r>
+        <w:rPr>
+          <w:rStyle w:val="NormalTok"/>
+        </w:rPr>
+        <w:t xml:space="preserve"> </w:t>
+      </w:r>
+      <w:r>
+        <w:rPr>
+          <w:rStyle w:val="NormalTok"/>
+        </w:rPr>
+        <w:t xml:space="preserve"> </w:t>
+      </w:r>
+      <w:r>
+        <w:rPr>
+          <w:rStyle w:val="KeywordTok"/>
+        </w:rPr>
+        <w:t xml:space="preserve">print</w:t>
+      </w:r>
+      <w:r>
+        <w:rPr>
+          <w:rStyle w:val="NormalTok"/>
+        </w:rPr>
+        <w:t xml:space="preserve">(.Table)</w:t>
+      </w:r>
+      <w:r>
+        <w:br w:type="textWrapping"/>
+      </w:r>
+      <w:r>
+        <w:rPr>
+          <w:rStyle w:val="NormalTok"/>
+        </w:rPr>
+        <w:t xml:space="preserve"> </w:t>
+      </w:r>
+      <w:r>
+        <w:rPr>
+          <w:rStyle w:val="NormalTok"/>
+        </w:rPr>
+        <w:t xml:space="preserve"> </w:t>
+      </w:r>
+      <w:r>
+        <w:rPr>
+          <w:rStyle w:val="KeywordTok"/>
+        </w:rPr>
+        <w:t xml:space="preserve">cat</w:t>
+      </w:r>
+      <w:r>
+        <w:rPr>
+          <w:rStyle w:val="NormalTok"/>
+        </w:rPr>
+        <w:t xml:space="preserve">(</w:t>
+      </w:r>
+      <w:r>
+        <w:rPr>
+          <w:rStyle w:val="StringTok"/>
+        </w:rPr>
+        <w:t xml:space="preserve">"</w:t>
+      </w:r>
+      <w:r>
+        <w:rPr>
+          <w:rStyle w:val="CharTok"/>
+        </w:rPr>
+        <w:t xml:space="preserve">\n</w:t>
+      </w:r>
+      <w:r>
+        <w:rPr>
+          <w:rStyle w:val="StringTok"/>
+        </w:rPr>
+        <w:t xml:space="preserve">percentages:</w:t>
+      </w:r>
+      <w:r>
+        <w:rPr>
+          <w:rStyle w:val="CharTok"/>
+        </w:rPr>
+        <w:t xml:space="preserve">\n</w:t>
+      </w:r>
+      <w:r>
+        <w:rPr>
+          <w:rStyle w:val="StringTok"/>
+        </w:rPr>
+        <w:t xml:space="preserve">"</w:t>
+      </w:r>
+      <w:r>
+        <w:rPr>
+          <w:rStyle w:val="NormalTok"/>
+        </w:rPr>
+        <w:t xml:space="preserve">)</w:t>
+      </w:r>
+      <w:r>
+        <w:br w:type="textWrapping"/>
+      </w:r>
+      <w:r>
+        <w:rPr>
+          <w:rStyle w:val="NormalTok"/>
+        </w:rPr>
+        <w:t xml:space="preserve"> </w:t>
+      </w:r>
+      <w:r>
+        <w:rPr>
+          <w:rStyle w:val="NormalTok"/>
+        </w:rPr>
+        <w:t xml:space="preserve"> </w:t>
+      </w:r>
+      <w:r>
+        <w:rPr>
+          <w:rStyle w:val="KeywordTok"/>
+        </w:rPr>
+        <w:t xml:space="preserve">print</w:t>
+      </w:r>
+      <w:r>
+        <w:rPr>
+          <w:rStyle w:val="NormalTok"/>
+        </w:rPr>
+        <w:t xml:space="preserve">(</w:t>
+      </w:r>
+      <w:r>
+        <w:rPr>
+          <w:rStyle w:val="KeywordTok"/>
+        </w:rPr>
+        <w:t xml:space="preserve">round</w:t>
+      </w:r>
+      <w:r>
+        <w:rPr>
+          <w:rStyle w:val="NormalTok"/>
+        </w:rPr>
+        <w:t xml:space="preserve">(</w:t>
+      </w:r>
+      <w:r>
+        <w:rPr>
+          <w:rStyle w:val="DecValTok"/>
+        </w:rPr>
+        <w:t xml:space="preserve">100</w:t>
+      </w:r>
+      <w:r>
+        <w:rPr>
+          <w:rStyle w:val="NormalTok"/>
+        </w:rPr>
+        <w:t xml:space="preserve">*.Table/</w:t>
+      </w:r>
+      <w:r>
+        <w:rPr>
+          <w:rStyle w:val="KeywordTok"/>
+        </w:rPr>
+        <w:t xml:space="preserve">sum</w:t>
+      </w:r>
+      <w:r>
+        <w:rPr>
+          <w:rStyle w:val="NormalTok"/>
+        </w:rPr>
+        <w:t xml:space="preserve">(.Table), </w:t>
+      </w:r>
+      <w:r>
+        <w:rPr>
+          <w:rStyle w:val="DecValTok"/>
+        </w:rPr>
+        <w:t xml:space="preserve">2</w:t>
+      </w:r>
+      <w:r>
+        <w:rPr>
+          <w:rStyle w:val="NormalTok"/>
+        </w:rPr>
+        <w:t xml:space="preserve">))</w:t>
+      </w:r>
+      <w:r>
+        <w:br w:type="textWrapping"/>
+      </w:r>
+      <w:r>
+        <w:rPr>
+          <w:rStyle w:val="NormalTok"/>
+        </w:rPr>
+        <w:t xml:space="preserve">})</w:t>
+      </w:r>
+    </w:p>
+    <w:p>
+      <w:pPr>
+        <w:pStyle w:val="SourceCode"/>
+      </w:pPr>
+      <w:r>
+        <w:rPr>
+          <w:rStyle w:val="VerbatimChar"/>
+        </w:rPr>
+        <w:t xml:space="preserve">## </w:t>
+      </w:r>
+      <w:r>
+        <w:br w:type="textWrapping"/>
+      </w:r>
+      <w:r>
+        <w:rPr>
+          <w:rStyle w:val="VerbatimChar"/>
+        </w:rPr>
+        <w:t xml:space="preserve">## counts:</w:t>
+      </w:r>
+      <w:r>
+        <w:br w:type="textWrapping"/>
+      </w:r>
+      <w:r>
+        <w:rPr>
+          <w:rStyle w:val="VerbatimChar"/>
+        </w:rPr>
+        <w:t xml:space="preserve">## SEXO</w:t>
+      </w:r>
+      <w:r>
+        <w:br w:type="textWrapping"/>
+      </w:r>
+      <w:r>
+        <w:rPr>
+          <w:rStyle w:val="VerbatimChar"/>
+        </w:rPr>
+        <w:t xml:space="preserve">## HOMBRE  MUJER </w:t>
+      </w:r>
+      <w:r>
+        <w:br w:type="textWrapping"/>
+      </w:r>
+      <w:r>
+        <w:rPr>
+          <w:rStyle w:val="VerbatimChar"/>
+        </w:rPr>
+        <w:t xml:space="preserve">##    218     64 </w:t>
+      </w:r>
+      <w:r>
+        <w:br w:type="textWrapping"/>
+      </w:r>
+      <w:r>
+        <w:rPr>
+          <w:rStyle w:val="VerbatimChar"/>
+        </w:rPr>
+        <w:t xml:space="preserve">## </w:t>
+      </w:r>
+      <w:r>
+        <w:br w:type="textWrapping"/>
+      </w:r>
+      <w:r>
+        <w:rPr>
+          <w:rStyle w:val="VerbatimChar"/>
+        </w:rPr>
+        <w:t xml:space="preserve">## percentages:</w:t>
+      </w:r>
+      <w:r>
+        <w:br w:type="textWrapping"/>
+      </w:r>
+      <w:r>
+        <w:rPr>
+          <w:rStyle w:val="VerbatimChar"/>
+        </w:rPr>
+        <w:t xml:space="preserve">## SEXO</w:t>
+      </w:r>
+      <w:r>
+        <w:br w:type="textWrapping"/>
+      </w:r>
+      <w:r>
+        <w:rPr>
+          <w:rStyle w:val="VerbatimChar"/>
+        </w:rPr>
+        <w:t xml:space="preserve">## HOMBRE  MUJER </w:t>
+      </w:r>
+      <w:r>
+        <w:br w:type="textWrapping"/>
+      </w:r>
+      <w:r>
+        <w:rPr>
+          <w:rStyle w:val="VerbatimChar"/>
+        </w:rPr>
+        <w:t xml:space="preserve">##   77.3   22.7</w:t>
+      </w:r>
+    </w:p>
+    <w:p>
+      <w:r>
+        <w:t xml:space="preserve">Sumarizo los principales estadísticos de</w:t>
       </w:r>
       <w:r>
         <w:t xml:space="preserve"> </w:t>
@@ -2169,13 +3247,13 @@
         <w:rPr>
           <w:b/>
         </w:rPr>
-        <w:t xml:space="preserve">jóven</w:t>
-      </w:r>
-      <w:r>
-        <w:t xml:space="preserve"> </w:t>
-      </w:r>
-      <w:r>
-        <w:t xml:space="preserve">a los menores de 30 años,</w:t>
+        <w:t xml:space="preserve">CV y CD4</w:t>
+      </w:r>
+      <w:r>
+        <w:t xml:space="preserve"> </w:t>
+      </w:r>
+      <w:r>
+        <w:t xml:space="preserve">en función del</w:t>
       </w:r>
       <w:r>
         <w:t xml:space="preserve"> </w:t>
@@ -2184,13 +3262,609 @@
         <w:rPr>
           <w:b/>
         </w:rPr>
-        <w:t xml:space="preserve">adultos</w:t>
-      </w:r>
-      <w:r>
-        <w:t xml:space="preserve"> </w:t>
-      </w:r>
-      <w:r>
-        <w:t xml:space="preserve">a los comprendidos entre los 30 y 65 años,</w:t>
+        <w:t xml:space="preserve">género</w:t>
+      </w:r>
+      <w:r>
+        <w:t xml:space="preserve">:</w:t>
+      </w:r>
+    </w:p>
+    <w:p>
+      <w:pPr>
+        <w:pStyle w:val="SourceCode"/>
+      </w:pPr>
+      <w:r>
+        <w:rPr>
+          <w:rStyle w:val="KeywordTok"/>
+        </w:rPr>
+        <w:t xml:space="preserve">library</w:t>
+      </w:r>
+      <w:r>
+        <w:rPr>
+          <w:rStyle w:val="NormalTok"/>
+        </w:rPr>
+        <w:t xml:space="preserve">(RcmdrMisc)</w:t>
+      </w:r>
+    </w:p>
+    <w:p>
+      <w:pPr>
+        <w:pStyle w:val="SourceCode"/>
+      </w:pPr>
+      <w:r>
+        <w:rPr>
+          <w:rStyle w:val="VerbatimChar"/>
+        </w:rPr>
+        <w:t xml:space="preserve">## Loading required package: sandwich</w:t>
+      </w:r>
+    </w:p>
+    <w:p>
+      <w:pPr>
+        <w:pStyle w:val="SourceCode"/>
+      </w:pPr>
+      <w:r>
+        <w:rPr>
+          <w:rStyle w:val="KeywordTok"/>
+        </w:rPr>
+        <w:t xml:space="preserve">numSummary</w:t>
+      </w:r>
+      <w:r>
+        <w:rPr>
+          <w:rStyle w:val="NormalTok"/>
+        </w:rPr>
+        <w:t xml:space="preserve">(Tabla[,</w:t>
+      </w:r>
+      <w:r>
+        <w:rPr>
+          <w:rStyle w:val="StringTok"/>
+        </w:rPr>
+        <w:t xml:space="preserve">"CV"</w:t>
+      </w:r>
+      <w:r>
+        <w:rPr>
+          <w:rStyle w:val="NormalTok"/>
+        </w:rPr>
+        <w:t xml:space="preserve">], </w:t>
+      </w:r>
+      <w:r>
+        <w:rPr>
+          <w:rStyle w:val="DataTypeTok"/>
+        </w:rPr>
+        <w:t xml:space="preserve">groups=</w:t>
+      </w:r>
+      <w:r>
+        <w:rPr>
+          <w:rStyle w:val="NormalTok"/>
+        </w:rPr>
+        <w:t xml:space="preserve">Tabla$SEXO, </w:t>
+      </w:r>
+      <w:r>
+        <w:br w:type="textWrapping"/>
+      </w:r>
+      <w:r>
+        <w:rPr>
+          <w:rStyle w:val="NormalTok"/>
+        </w:rPr>
+        <w:t xml:space="preserve"> </w:t>
+      </w:r>
+      <w:r>
+        <w:rPr>
+          <w:rStyle w:val="NormalTok"/>
+        </w:rPr>
+        <w:t xml:space="preserve"> </w:t>
+      </w:r>
+      <w:r>
+        <w:rPr>
+          <w:rStyle w:val="NormalTok"/>
+        </w:rPr>
+        <w:t xml:space="preserve"> </w:t>
+      </w:r>
+      <w:r>
+        <w:rPr>
+          <w:rStyle w:val="NormalTok"/>
+        </w:rPr>
+        <w:t xml:space="preserve"> </w:t>
+      </w:r>
+      <w:r>
+        <w:rPr>
+          <w:rStyle w:val="NormalTok"/>
+        </w:rPr>
+        <w:t xml:space="preserve"> </w:t>
+      </w:r>
+      <w:r>
+        <w:rPr>
+          <w:rStyle w:val="NormalTok"/>
+        </w:rPr>
+        <w:t xml:space="preserve"> </w:t>
+      </w:r>
+      <w:r>
+        <w:rPr>
+          <w:rStyle w:val="NormalTok"/>
+        </w:rPr>
+        <w:t xml:space="preserve"> </w:t>
+      </w:r>
+      <w:r>
+        <w:rPr>
+          <w:rStyle w:val="NormalTok"/>
+        </w:rPr>
+        <w:t xml:space="preserve"> </w:t>
+      </w:r>
+      <w:r>
+        <w:rPr>
+          <w:rStyle w:val="NormalTok"/>
+        </w:rPr>
+        <w:t xml:space="preserve"> </w:t>
+      </w:r>
+      <w:r>
+        <w:rPr>
+          <w:rStyle w:val="NormalTok"/>
+        </w:rPr>
+        <w:t xml:space="preserve"> </w:t>
+      </w:r>
+      <w:r>
+        <w:rPr>
+          <w:rStyle w:val="NormalTok"/>
+        </w:rPr>
+        <w:t xml:space="preserve"> </w:t>
+      </w:r>
+      <w:r>
+        <w:rPr>
+          <w:rStyle w:val="DataTypeTok"/>
+        </w:rPr>
+        <w:t xml:space="preserve">statistics=</w:t>
+      </w:r>
+      <w:r>
+        <w:rPr>
+          <w:rStyle w:val="KeywordTok"/>
+        </w:rPr>
+        <w:t xml:space="preserve">c</w:t>
+      </w:r>
+      <w:r>
+        <w:rPr>
+          <w:rStyle w:val="NormalTok"/>
+        </w:rPr>
+        <w:t xml:space="preserve">(</w:t>
+      </w:r>
+      <w:r>
+        <w:rPr>
+          <w:rStyle w:val="StringTok"/>
+        </w:rPr>
+        <w:t xml:space="preserve">"mean"</w:t>
+      </w:r>
+      <w:r>
+        <w:rPr>
+          <w:rStyle w:val="NormalTok"/>
+        </w:rPr>
+        <w:t xml:space="preserve">, </w:t>
+      </w:r>
+      <w:r>
+        <w:rPr>
+          <w:rStyle w:val="StringTok"/>
+        </w:rPr>
+        <w:t xml:space="preserve">"sd"</w:t>
+      </w:r>
+      <w:r>
+        <w:rPr>
+          <w:rStyle w:val="NormalTok"/>
+        </w:rPr>
+        <w:t xml:space="preserve">, </w:t>
+      </w:r>
+      <w:r>
+        <w:rPr>
+          <w:rStyle w:val="StringTok"/>
+        </w:rPr>
+        <w:t xml:space="preserve">"IQR"</w:t>
+      </w:r>
+      <w:r>
+        <w:rPr>
+          <w:rStyle w:val="NormalTok"/>
+        </w:rPr>
+        <w:t xml:space="preserve">,</w:t>
+      </w:r>
+      <w:r>
+        <w:rPr>
+          <w:rStyle w:val="StringTok"/>
+        </w:rPr>
+        <w:t xml:space="preserve">"quantiles"</w:t>
+      </w:r>
+      <w:r>
+        <w:rPr>
+          <w:rStyle w:val="NormalTok"/>
+        </w:rPr>
+        <w:t xml:space="preserve">), </w:t>
+      </w:r>
+      <w:r>
+        <w:rPr>
+          <w:rStyle w:val="DataTypeTok"/>
+        </w:rPr>
+        <w:t xml:space="preserve">quantiles=</w:t>
+      </w:r>
+      <w:r>
+        <w:rPr>
+          <w:rStyle w:val="KeywordTok"/>
+        </w:rPr>
+        <w:t xml:space="preserve">c</w:t>
+      </w:r>
+      <w:r>
+        <w:rPr>
+          <w:rStyle w:val="NormalTok"/>
+        </w:rPr>
+        <w:t xml:space="preserve">(</w:t>
+      </w:r>
+      <w:r>
+        <w:rPr>
+          <w:rStyle w:val="DecValTok"/>
+        </w:rPr>
+        <w:t xml:space="preserve">0</w:t>
+      </w:r>
+      <w:r>
+        <w:rPr>
+          <w:rStyle w:val="NormalTok"/>
+        </w:rPr>
+        <w:t xml:space="preserve">,.</w:t>
+      </w:r>
+      <w:r>
+        <w:rPr>
+          <w:rStyle w:val="DecValTok"/>
+        </w:rPr>
+        <w:t xml:space="preserve">25</w:t>
+      </w:r>
+      <w:r>
+        <w:rPr>
+          <w:rStyle w:val="NormalTok"/>
+        </w:rPr>
+        <w:t xml:space="preserve">,.</w:t>
+      </w:r>
+      <w:r>
+        <w:rPr>
+          <w:rStyle w:val="DecValTok"/>
+        </w:rPr>
+        <w:t xml:space="preserve">5</w:t>
+      </w:r>
+      <w:r>
+        <w:rPr>
+          <w:rStyle w:val="NormalTok"/>
+        </w:rPr>
+        <w:t xml:space="preserve">,.</w:t>
+      </w:r>
+      <w:r>
+        <w:rPr>
+          <w:rStyle w:val="DecValTok"/>
+        </w:rPr>
+        <w:t xml:space="preserve">75</w:t>
+      </w:r>
+      <w:r>
+        <w:rPr>
+          <w:rStyle w:val="NormalTok"/>
+        </w:rPr>
+        <w:t xml:space="preserve">,</w:t>
+      </w:r>
+      <w:r>
+        <w:rPr>
+          <w:rStyle w:val="DecValTok"/>
+        </w:rPr>
+        <w:t xml:space="preserve">1</w:t>
+      </w:r>
+      <w:r>
+        <w:rPr>
+          <w:rStyle w:val="NormalTok"/>
+        </w:rPr>
+        <w:t xml:space="preserve">))</w:t>
+      </w:r>
+    </w:p>
+    <w:p>
+      <w:pPr>
+        <w:pStyle w:val="SourceCode"/>
+      </w:pPr>
+      <w:r>
+        <w:rPr>
+          <w:rStyle w:val="VerbatimChar"/>
+        </w:rPr>
+        <w:t xml:space="preserve">##            mean       sd      IQR 0%     25%   50%    75%     100% data:n</w:t>
+      </w:r>
+      <w:r>
+        <w:br w:type="textWrapping"/>
+      </w:r>
+      <w:r>
+        <w:rPr>
+          <w:rStyle w:val="VerbatimChar"/>
+        </w:rPr>
+        <w:t xml:space="preserve">## HOMBRE 227837.6 860691.6 113568.2 34 5056.75 38700 118625 10000000    218</w:t>
+      </w:r>
+      <w:r>
+        <w:br w:type="textWrapping"/>
+      </w:r>
+      <w:r>
+        <w:rPr>
+          <w:rStyle w:val="VerbatimChar"/>
+        </w:rPr>
+        <w:t xml:space="preserve">## MUJER  114694.9 236683.5 124922.5 30 1327.50 25550 126250  1420000     64</w:t>
+      </w:r>
+    </w:p>
+    <w:p>
+      <w:pPr>
+        <w:pStyle w:val="SourceCode"/>
+      </w:pPr>
+      <w:r>
+        <w:rPr>
+          <w:rStyle w:val="KeywordTok"/>
+        </w:rPr>
+        <w:t xml:space="preserve">numSummary</w:t>
+      </w:r>
+      <w:r>
+        <w:rPr>
+          <w:rStyle w:val="NormalTok"/>
+        </w:rPr>
+        <w:t xml:space="preserve">(Tabla[,</w:t>
+      </w:r>
+      <w:r>
+        <w:rPr>
+          <w:rStyle w:val="StringTok"/>
+        </w:rPr>
+        <w:t xml:space="preserve">"CD4"</w:t>
+      </w:r>
+      <w:r>
+        <w:rPr>
+          <w:rStyle w:val="NormalTok"/>
+        </w:rPr>
+        <w:t xml:space="preserve">], </w:t>
+      </w:r>
+      <w:r>
+        <w:rPr>
+          <w:rStyle w:val="DataTypeTok"/>
+        </w:rPr>
+        <w:t xml:space="preserve">groups=</w:t>
+      </w:r>
+      <w:r>
+        <w:rPr>
+          <w:rStyle w:val="NormalTok"/>
+        </w:rPr>
+        <w:t xml:space="preserve">Tabla$SEXO, </w:t>
+      </w:r>
+      <w:r>
+        <w:br w:type="textWrapping"/>
+      </w:r>
+      <w:r>
+        <w:rPr>
+          <w:rStyle w:val="NormalTok"/>
+        </w:rPr>
+        <w:t xml:space="preserve"> </w:t>
+      </w:r>
+      <w:r>
+        <w:rPr>
+          <w:rStyle w:val="NormalTok"/>
+        </w:rPr>
+        <w:t xml:space="preserve"> </w:t>
+      </w:r>
+      <w:r>
+        <w:rPr>
+          <w:rStyle w:val="NormalTok"/>
+        </w:rPr>
+        <w:t xml:space="preserve"> </w:t>
+      </w:r>
+      <w:r>
+        <w:rPr>
+          <w:rStyle w:val="NormalTok"/>
+        </w:rPr>
+        <w:t xml:space="preserve"> </w:t>
+      </w:r>
+      <w:r>
+        <w:rPr>
+          <w:rStyle w:val="NormalTok"/>
+        </w:rPr>
+        <w:t xml:space="preserve"> </w:t>
+      </w:r>
+      <w:r>
+        <w:rPr>
+          <w:rStyle w:val="NormalTok"/>
+        </w:rPr>
+        <w:t xml:space="preserve"> </w:t>
+      </w:r>
+      <w:r>
+        <w:rPr>
+          <w:rStyle w:val="NormalTok"/>
+        </w:rPr>
+        <w:t xml:space="preserve"> </w:t>
+      </w:r>
+      <w:r>
+        <w:rPr>
+          <w:rStyle w:val="NormalTok"/>
+        </w:rPr>
+        <w:t xml:space="preserve"> </w:t>
+      </w:r>
+      <w:r>
+        <w:rPr>
+          <w:rStyle w:val="NormalTok"/>
+        </w:rPr>
+        <w:t xml:space="preserve"> </w:t>
+      </w:r>
+      <w:r>
+        <w:rPr>
+          <w:rStyle w:val="NormalTok"/>
+        </w:rPr>
+        <w:t xml:space="preserve"> </w:t>
+      </w:r>
+      <w:r>
+        <w:rPr>
+          <w:rStyle w:val="NormalTok"/>
+        </w:rPr>
+        <w:t xml:space="preserve"> </w:t>
+      </w:r>
+      <w:r>
+        <w:rPr>
+          <w:rStyle w:val="DataTypeTok"/>
+        </w:rPr>
+        <w:t xml:space="preserve">statistics=</w:t>
+      </w:r>
+      <w:r>
+        <w:rPr>
+          <w:rStyle w:val="KeywordTok"/>
+        </w:rPr>
+        <w:t xml:space="preserve">c</w:t>
+      </w:r>
+      <w:r>
+        <w:rPr>
+          <w:rStyle w:val="NormalTok"/>
+        </w:rPr>
+        <w:t xml:space="preserve">(</w:t>
+      </w:r>
+      <w:r>
+        <w:rPr>
+          <w:rStyle w:val="StringTok"/>
+        </w:rPr>
+        <w:t xml:space="preserve">"mean"</w:t>
+      </w:r>
+      <w:r>
+        <w:rPr>
+          <w:rStyle w:val="NormalTok"/>
+        </w:rPr>
+        <w:t xml:space="preserve">, </w:t>
+      </w:r>
+      <w:r>
+        <w:rPr>
+          <w:rStyle w:val="StringTok"/>
+        </w:rPr>
+        <w:t xml:space="preserve">"sd"</w:t>
+      </w:r>
+      <w:r>
+        <w:rPr>
+          <w:rStyle w:val="NormalTok"/>
+        </w:rPr>
+        <w:t xml:space="preserve">, </w:t>
+      </w:r>
+      <w:r>
+        <w:rPr>
+          <w:rStyle w:val="StringTok"/>
+        </w:rPr>
+        <w:t xml:space="preserve">"IQR"</w:t>
+      </w:r>
+      <w:r>
+        <w:rPr>
+          <w:rStyle w:val="NormalTok"/>
+        </w:rPr>
+        <w:t xml:space="preserve">, </w:t>
+      </w:r>
+      <w:r>
+        <w:rPr>
+          <w:rStyle w:val="StringTok"/>
+        </w:rPr>
+        <w:t xml:space="preserve">"quantiles"</w:t>
+      </w:r>
+      <w:r>
+        <w:rPr>
+          <w:rStyle w:val="NormalTok"/>
+        </w:rPr>
+        <w:t xml:space="preserve">), </w:t>
+      </w:r>
+      <w:r>
+        <w:rPr>
+          <w:rStyle w:val="DataTypeTok"/>
+        </w:rPr>
+        <w:t xml:space="preserve">quantiles=</w:t>
+      </w:r>
+      <w:r>
+        <w:rPr>
+          <w:rStyle w:val="KeywordTok"/>
+        </w:rPr>
+        <w:t xml:space="preserve">c</w:t>
+      </w:r>
+      <w:r>
+        <w:rPr>
+          <w:rStyle w:val="NormalTok"/>
+        </w:rPr>
+        <w:t xml:space="preserve">(</w:t>
+      </w:r>
+      <w:r>
+        <w:rPr>
+          <w:rStyle w:val="DecValTok"/>
+        </w:rPr>
+        <w:t xml:space="preserve">0</w:t>
+      </w:r>
+      <w:r>
+        <w:rPr>
+          <w:rStyle w:val="NormalTok"/>
+        </w:rPr>
+        <w:t xml:space="preserve">,.</w:t>
+      </w:r>
+      <w:r>
+        <w:rPr>
+          <w:rStyle w:val="DecValTok"/>
+        </w:rPr>
+        <w:t xml:space="preserve">25</w:t>
+      </w:r>
+      <w:r>
+        <w:rPr>
+          <w:rStyle w:val="NormalTok"/>
+        </w:rPr>
+        <w:t xml:space="preserve">,.</w:t>
+      </w:r>
+      <w:r>
+        <w:rPr>
+          <w:rStyle w:val="DecValTok"/>
+        </w:rPr>
+        <w:t xml:space="preserve">5</w:t>
+      </w:r>
+      <w:r>
+        <w:rPr>
+          <w:rStyle w:val="NormalTok"/>
+        </w:rPr>
+        <w:t xml:space="preserve">,.</w:t>
+      </w:r>
+      <w:r>
+        <w:rPr>
+          <w:rStyle w:val="DecValTok"/>
+        </w:rPr>
+        <w:t xml:space="preserve">75</w:t>
+      </w:r>
+      <w:r>
+        <w:rPr>
+          <w:rStyle w:val="NormalTok"/>
+        </w:rPr>
+        <w:t xml:space="preserve">,</w:t>
+      </w:r>
+      <w:r>
+        <w:rPr>
+          <w:rStyle w:val="DecValTok"/>
+        </w:rPr>
+        <w:t xml:space="preserve">1</w:t>
+      </w:r>
+      <w:r>
+        <w:rPr>
+          <w:rStyle w:val="NormalTok"/>
+        </w:rPr>
+        <w:t xml:space="preserve">))</w:t>
+      </w:r>
+    </w:p>
+    <w:p>
+      <w:pPr>
+        <w:pStyle w:val="SourceCode"/>
+      </w:pPr>
+      <w:r>
+        <w:rPr>
+          <w:rStyle w:val="VerbatimChar"/>
+        </w:rPr>
+        <w:t xml:space="preserve">##            mean       sd IQR 0%    25% 50%    75% 100% data:n data:NA</w:t>
+      </w:r>
+      <w:r>
+        <w:br w:type="textWrapping"/>
+      </w:r>
+      <w:r>
+        <w:rPr>
+          <w:rStyle w:val="VerbatimChar"/>
+        </w:rPr>
+        <w:t xml:space="preserve">## HOMBRE 367.7685 231.2963 279  3 207.25 365 486.25 1650    216       2</w:t>
+      </w:r>
+      <w:r>
+        <w:br w:type="textWrapping"/>
+      </w:r>
+      <w:r>
+        <w:rPr>
+          <w:rStyle w:val="VerbatimChar"/>
+        </w:rPr>
+        <w:t xml:space="preserve">## MUJER  356.7206 242.5547 276  2 179.00 340 455.00 1081     63       1</w:t>
+      </w:r>
+    </w:p>
+    <w:p>
+      <w:r>
+        <w:t xml:space="preserve">Y en función del</w:t>
       </w:r>
       <w:r>
         <w:t xml:space="preserve"> </w:t>
@@ -2199,13 +3873,10 @@
         <w:rPr>
           <w:b/>
         </w:rPr>
-        <w:t xml:space="preserve">tercera edad</w:t>
-      </w:r>
-      <w:r>
-        <w:t xml:space="preserve"> </w:t>
-      </w:r>
-      <w:r>
-        <w:t xml:space="preserve">a lo mayores de 65 años.</w:t>
+        <w:t xml:space="preserve">grupo de edad</w:t>
+      </w:r>
+      <w:r>
+        <w:t xml:space="preserve">:</w:t>
       </w:r>
     </w:p>
     <w:p>
@@ -2216,100 +3887,130 @@
         <w:rPr>
           <w:rStyle w:val="KeywordTok"/>
         </w:rPr>
-        <w:t xml:space="preserve">library</w:t>
-      </w:r>
-      <w:r>
-        <w:rPr>
-          <w:rStyle w:val="NormalTok"/>
-        </w:rPr>
-        <w:t xml:space="preserve">(car)</w:t>
-      </w:r>
-      <w:r>
-        <w:br w:type="textWrapping"/>
-      </w:r>
-      <w:r>
-        <w:rPr>
-          <w:rStyle w:val="NormalTok"/>
-        </w:rPr>
-        <w:t xml:space="preserve">Tabla &lt;-</w:t>
-      </w:r>
-      <w:r>
-        <w:rPr>
-          <w:rStyle w:val="StringTok"/>
-        </w:rPr>
-        <w:t xml:space="preserve"> </w:t>
-      </w:r>
-      <w:r>
-        <w:rPr>
-          <w:rStyle w:val="KeywordTok"/>
-        </w:rPr>
-        <w:t xml:space="preserve">within</w:t>
-      </w:r>
-      <w:r>
-        <w:rPr>
-          <w:rStyle w:val="NormalTok"/>
-        </w:rPr>
-        <w:t xml:space="preserve">(Tabla, {</w:t>
-      </w:r>
-      <w:r>
-        <w:br w:type="textWrapping"/>
-      </w:r>
-      <w:r>
-        <w:rPr>
-          <w:rStyle w:val="NormalTok"/>
-        </w:rPr>
-        <w:t xml:space="preserve"> </w:t>
-      </w:r>
-      <w:r>
-        <w:rPr>
-          <w:rStyle w:val="NormalTok"/>
-        </w:rPr>
-        <w:t xml:space="preserve"> </w:t>
-      </w:r>
-      <w:r>
-        <w:rPr>
-          <w:rStyle w:val="NormalTok"/>
-        </w:rPr>
-        <w:t xml:space="preserve">edad_cat &lt;-</w:t>
-      </w:r>
-      <w:r>
-        <w:rPr>
-          <w:rStyle w:val="StringTok"/>
-        </w:rPr>
-        <w:t xml:space="preserve"> </w:t>
-      </w:r>
-      <w:r>
-        <w:rPr>
-          <w:rStyle w:val="KeywordTok"/>
-        </w:rPr>
-        <w:t xml:space="preserve">recode</w:t>
-      </w:r>
-      <w:r>
-        <w:rPr>
-          <w:rStyle w:val="NormalTok"/>
-        </w:rPr>
-        <w:t xml:space="preserve">(edad, </w:t>
-      </w:r>
-      <w:r>
-        <w:br w:type="textWrapping"/>
-      </w:r>
-      <w:r>
-        <w:rPr>
-          <w:rStyle w:val="NormalTok"/>
-        </w:rPr>
-        <w:t xml:space="preserve"> </w:t>
-      </w:r>
-      <w:r>
-        <w:rPr>
-          <w:rStyle w:val="NormalTok"/>
-        </w:rPr>
-        <w:t xml:space="preserve"> </w:t>
-      </w:r>
-      <w:r>
-        <w:rPr>
-          <w:rStyle w:val="StringTok"/>
-        </w:rPr>
-        <w:t xml:space="preserve">'0:34 = "Joven"; 35:65 = "Adulto"; 66:100 = "Tercera edad"'</w:t>
+        <w:t xml:space="preserve">numSummary</w:t>
+      </w:r>
+      <w:r>
+        <w:rPr>
+          <w:rStyle w:val="NormalTok"/>
+        </w:rPr>
+        <w:t xml:space="preserve">(Tabla[,</w:t>
+      </w:r>
+      <w:r>
+        <w:rPr>
+          <w:rStyle w:val="StringTok"/>
+        </w:rPr>
+        <w:t xml:space="preserve">"CV"</w:t>
+      </w:r>
+      <w:r>
+        <w:rPr>
+          <w:rStyle w:val="NormalTok"/>
+        </w:rPr>
+        <w:t xml:space="preserve">], </w:t>
+      </w:r>
+      <w:r>
+        <w:rPr>
+          <w:rStyle w:val="DataTypeTok"/>
+        </w:rPr>
+        <w:t xml:space="preserve">groups=</w:t>
+      </w:r>
+      <w:r>
+        <w:rPr>
+          <w:rStyle w:val="NormalTok"/>
+        </w:rPr>
+        <w:t xml:space="preserve">Tabla$edad_cat, </w:t>
+      </w:r>
+      <w:r>
+        <w:br w:type="textWrapping"/>
+      </w:r>
+      <w:r>
+        <w:rPr>
+          <w:rStyle w:val="NormalTok"/>
+        </w:rPr>
+        <w:t xml:space="preserve"> </w:t>
+      </w:r>
+      <w:r>
+        <w:rPr>
+          <w:rStyle w:val="NormalTok"/>
+        </w:rPr>
+        <w:t xml:space="preserve"> </w:t>
+      </w:r>
+      <w:r>
+        <w:rPr>
+          <w:rStyle w:val="NormalTok"/>
+        </w:rPr>
+        <w:t xml:space="preserve"> </w:t>
+      </w:r>
+      <w:r>
+        <w:rPr>
+          <w:rStyle w:val="NormalTok"/>
+        </w:rPr>
+        <w:t xml:space="preserve"> </w:t>
+      </w:r>
+      <w:r>
+        <w:rPr>
+          <w:rStyle w:val="NormalTok"/>
+        </w:rPr>
+        <w:t xml:space="preserve"> </w:t>
+      </w:r>
+      <w:r>
+        <w:rPr>
+          <w:rStyle w:val="NormalTok"/>
+        </w:rPr>
+        <w:t xml:space="preserve"> </w:t>
+      </w:r>
+      <w:r>
+        <w:rPr>
+          <w:rStyle w:val="NormalTok"/>
+        </w:rPr>
+        <w:t xml:space="preserve"> </w:t>
+      </w:r>
+      <w:r>
+        <w:rPr>
+          <w:rStyle w:val="NormalTok"/>
+        </w:rPr>
+        <w:t xml:space="preserve"> </w:t>
+      </w:r>
+      <w:r>
+        <w:rPr>
+          <w:rStyle w:val="NormalTok"/>
+        </w:rPr>
+        <w:t xml:space="preserve"> </w:t>
+      </w:r>
+      <w:r>
+        <w:rPr>
+          <w:rStyle w:val="NormalTok"/>
+        </w:rPr>
+        <w:t xml:space="preserve"> </w:t>
+      </w:r>
+      <w:r>
+        <w:rPr>
+          <w:rStyle w:val="NormalTok"/>
+        </w:rPr>
+        <w:t xml:space="preserve"> </w:t>
+      </w:r>
+      <w:r>
+        <w:rPr>
+          <w:rStyle w:val="DataTypeTok"/>
+        </w:rPr>
+        <w:t xml:space="preserve">statistics=</w:t>
+      </w:r>
+      <w:r>
+        <w:rPr>
+          <w:rStyle w:val="KeywordTok"/>
+        </w:rPr>
+        <w:t xml:space="preserve">c</w:t>
+      </w:r>
+      <w:r>
+        <w:rPr>
+          <w:rStyle w:val="NormalTok"/>
+        </w:rPr>
+        <w:t xml:space="preserve">(</w:t>
+      </w:r>
+      <w:r>
+        <w:rPr>
+          <w:rStyle w:val="StringTok"/>
+        </w:rPr>
+        <w:t xml:space="preserve">"mean"</w:t>
       </w:r>
       <w:r>
         <w:rPr>
@@ -2318,93 +4019,118 @@
         <w:t xml:space="preserve">, </w:t>
       </w:r>
       <w:r>
-        <w:br w:type="textWrapping"/>
-      </w:r>
-      <w:r>
-        <w:rPr>
-          <w:rStyle w:val="NormalTok"/>
-        </w:rPr>
-        <w:t xml:space="preserve"> </w:t>
-      </w:r>
-      <w:r>
-        <w:rPr>
-          <w:rStyle w:val="NormalTok"/>
-        </w:rPr>
-        <w:t xml:space="preserve"> </w:t>
+        <w:rPr>
+          <w:rStyle w:val="StringTok"/>
+        </w:rPr>
+        <w:t xml:space="preserve">"sd"</w:t>
+      </w:r>
+      <w:r>
+        <w:rPr>
+          <w:rStyle w:val="NormalTok"/>
+        </w:rPr>
+        <w:t xml:space="preserve">, </w:t>
+      </w:r>
+      <w:r>
+        <w:rPr>
+          <w:rStyle w:val="StringTok"/>
+        </w:rPr>
+        <w:t xml:space="preserve">"IQR"</w:t>
+      </w:r>
+      <w:r>
+        <w:rPr>
+          <w:rStyle w:val="NormalTok"/>
+        </w:rPr>
+        <w:t xml:space="preserve">,</w:t>
+      </w:r>
+      <w:r>
+        <w:rPr>
+          <w:rStyle w:val="StringTok"/>
+        </w:rPr>
+        <w:t xml:space="preserve">"quantiles"</w:t>
+      </w:r>
+      <w:r>
+        <w:rPr>
+          <w:rStyle w:val="NormalTok"/>
+        </w:rPr>
+        <w:t xml:space="preserve">), </w:t>
       </w:r>
       <w:r>
         <w:rPr>
           <w:rStyle w:val="DataTypeTok"/>
         </w:rPr>
-        <w:t xml:space="preserve">as.factor.result=</w:t>
-      </w:r>
-      <w:r>
-        <w:rPr>
-          <w:rStyle w:val="OtherTok"/>
-        </w:rPr>
-        <w:t xml:space="preserve">TRUE</w:t>
-      </w:r>
-      <w:r>
-        <w:rPr>
-          <w:rStyle w:val="NormalTok"/>
-        </w:rPr>
-        <w:t xml:space="preserve">)</w:t>
-      </w:r>
-      <w:r>
-        <w:br w:type="textWrapping"/>
-      </w:r>
-      <w:r>
-        <w:rPr>
-          <w:rStyle w:val="NormalTok"/>
-        </w:rPr>
-        <w:t xml:space="preserve">})</w:t>
-      </w:r>
-    </w:p>
-    <w:p>
-      <w:r>
-        <w:t xml:space="preserve">Analizo el</w:t>
-      </w:r>
-      <w:r>
-        <w:t xml:space="preserve"> </w:t>
-      </w:r>
-      <w:r>
-        <w:rPr>
-          <w:i/>
-        </w:rPr>
-        <w:t xml:space="preserve">número</w:t>
-      </w:r>
-      <w:r>
-        <w:t xml:space="preserve"> </w:t>
-      </w:r>
-      <w:r>
-        <w:t xml:space="preserve">de individuos y la</w:t>
-      </w:r>
-      <w:r>
-        <w:t xml:space="preserve"> </w:t>
-      </w:r>
-      <w:r>
-        <w:rPr>
-          <w:i/>
-        </w:rPr>
-        <w:t xml:space="preserve">proporción</w:t>
-      </w:r>
-      <w:r>
-        <w:t xml:space="preserve"> </w:t>
-      </w:r>
-      <w:r>
-        <w:t xml:space="preserve">de nuestra población que hay en cada</w:t>
-      </w:r>
-      <w:r>
-        <w:t xml:space="preserve"> </w:t>
-      </w:r>
-      <w:r>
-        <w:rPr>
-          <w:b/>
-        </w:rPr>
-        <w:t xml:space="preserve">grupo de edad</w:t>
-      </w:r>
-      <w:r>
-        <w:t xml:space="preserve">:</w:t>
+        <w:t xml:space="preserve">quantiles=</w:t>
+      </w:r>
+      <w:r>
+        <w:rPr>
+          <w:rStyle w:val="KeywordTok"/>
+        </w:rPr>
+        <w:t xml:space="preserve">c</w:t>
+      </w:r>
+      <w:r>
+        <w:rPr>
+          <w:rStyle w:val="NormalTok"/>
+        </w:rPr>
+        <w:t xml:space="preserve">(</w:t>
+      </w:r>
+      <w:r>
+        <w:rPr>
+          <w:rStyle w:val="DecValTok"/>
+        </w:rPr>
+        <w:t xml:space="preserve">0</w:t>
+      </w:r>
+      <w:r>
+        <w:rPr>
+          <w:rStyle w:val="NormalTok"/>
+        </w:rPr>
+        <w:t xml:space="preserve">,.</w:t>
+      </w:r>
+      <w:r>
+        <w:rPr>
+          <w:rStyle w:val="DecValTok"/>
+        </w:rPr>
+        <w:t xml:space="preserve">25</w:t>
+      </w:r>
+      <w:r>
+        <w:rPr>
+          <w:rStyle w:val="NormalTok"/>
+        </w:rPr>
+        <w:t xml:space="preserve">,.</w:t>
+      </w:r>
+      <w:r>
+        <w:rPr>
+          <w:rStyle w:val="DecValTok"/>
+        </w:rPr>
+        <w:t xml:space="preserve">5</w:t>
+      </w:r>
+      <w:r>
+        <w:rPr>
+          <w:rStyle w:val="NormalTok"/>
+        </w:rPr>
+        <w:t xml:space="preserve">,.</w:t>
+      </w:r>
+      <w:r>
+        <w:rPr>
+          <w:rStyle w:val="DecValTok"/>
+        </w:rPr>
+        <w:t xml:space="preserve">75</w:t>
+      </w:r>
+      <w:r>
+        <w:rPr>
+          <w:rStyle w:val="NormalTok"/>
+        </w:rPr>
+        <w:t xml:space="preserve">,</w:t>
+      </w:r>
+      <w:r>
+        <w:rPr>
+          <w:rStyle w:val="DecValTok"/>
+        </w:rPr>
+        <w:t xml:space="preserve">1</w:t>
+      </w:r>
+      <w:r>
+        <w:rPr>
+          <w:rStyle w:val="NormalTok"/>
+        </w:rPr>
+        <w:t xml:space="preserve">))</w:t>
       </w:r>
     </w:p>
     <w:p>
@@ -2413,87 +4139,194 @@
       </w:pPr>
       <w:r>
         <w:rPr>
-          <w:rStyle w:val="KeywordTok"/>
-        </w:rPr>
-        <w:t xml:space="preserve">local</w:t>
-      </w:r>
-      <w:r>
-        <w:rPr>
-          <w:rStyle w:val="NormalTok"/>
-        </w:rPr>
-        <w:t xml:space="preserve">({</w:t>
-      </w:r>
-      <w:r>
-        <w:br w:type="textWrapping"/>
-      </w:r>
-      <w:r>
-        <w:rPr>
-          <w:rStyle w:val="NormalTok"/>
-        </w:rPr>
-        <w:t xml:space="preserve"> </w:t>
-      </w:r>
-      <w:r>
-        <w:rPr>
-          <w:rStyle w:val="NormalTok"/>
-        </w:rPr>
-        <w:t xml:space="preserve"> </w:t>
-      </w:r>
-      <w:r>
-        <w:rPr>
-          <w:rStyle w:val="NormalTok"/>
-        </w:rPr>
-        <w:t xml:space="preserve">.Table &lt;-</w:t>
-      </w:r>
-      <w:r>
-        <w:rPr>
-          <w:rStyle w:val="StringTok"/>
-        </w:rPr>
-        <w:t xml:space="preserve"> </w:t>
-      </w:r>
-      <w:r>
-        <w:rPr>
-          <w:rStyle w:val="KeywordTok"/>
-        </w:rPr>
-        <w:t xml:space="preserve">with</w:t>
-      </w:r>
-      <w:r>
-        <w:rPr>
-          <w:rStyle w:val="NormalTok"/>
-        </w:rPr>
-        <w:t xml:space="preserve">(Tabla, </w:t>
-      </w:r>
-      <w:r>
-        <w:rPr>
-          <w:rStyle w:val="KeywordTok"/>
-        </w:rPr>
-        <w:t xml:space="preserve">table</w:t>
-      </w:r>
-      <w:r>
-        <w:rPr>
-          <w:rStyle w:val="NormalTok"/>
-        </w:rPr>
-        <w:t xml:space="preserve">(edad_cat))</w:t>
-      </w:r>
-      <w:r>
-        <w:br w:type="textWrapping"/>
-      </w:r>
-      <w:r>
-        <w:rPr>
-          <w:rStyle w:val="NormalTok"/>
-        </w:rPr>
-        <w:t xml:space="preserve"> </w:t>
-      </w:r>
-      <w:r>
-        <w:rPr>
-          <w:rStyle w:val="NormalTok"/>
-        </w:rPr>
-        <w:t xml:space="preserve"> </w:t>
-      </w:r>
-      <w:r>
-        <w:rPr>
-          <w:rStyle w:val="KeywordTok"/>
-        </w:rPr>
-        <w:t xml:space="preserve">cat</w:t>
+          <w:rStyle w:val="VerbatimChar"/>
+        </w:rPr>
+        <w:t xml:space="preserve">##                   mean        sd       IQR    0%      25%      50%    75%</w:t>
+      </w:r>
+      <w:r>
+        <w:br w:type="textWrapping"/>
+      </w:r>
+      <w:r>
+        <w:rPr>
+          <w:rStyle w:val="VerbatimChar"/>
+        </w:rPr>
+        <w:t xml:space="preserve">## Adulto       178944.82 791660.12 118540.50    30  2709.50  40400.0 121250</w:t>
+      </w:r>
+      <w:r>
+        <w:br w:type="textWrapping"/>
+      </w:r>
+      <w:r>
+        <w:rPr>
+          <w:rStyle w:val="VerbatimChar"/>
+        </w:rPr>
+        <w:t xml:space="preserve">## Joven        247750.28 741128.23 106435.00    34  6440.00  28800.0 112875</w:t>
+      </w:r>
+      <w:r>
+        <w:br w:type="textWrapping"/>
+      </w:r>
+      <w:r>
+        <w:rPr>
+          <w:rStyle w:val="VerbatimChar"/>
+        </w:rPr>
+        <w:t xml:space="preserve">## Tercera edad  98771.75  51481.93  56134.75 27900 77615.25 112593.5 133750</w:t>
+      </w:r>
+      <w:r>
+        <w:br w:type="textWrapping"/>
+      </w:r>
+      <w:r>
+        <w:rPr>
+          <w:rStyle w:val="VerbatimChar"/>
+        </w:rPr>
+        <w:t xml:space="preserve">##                  100% data:n</w:t>
+      </w:r>
+      <w:r>
+        <w:br w:type="textWrapping"/>
+      </w:r>
+      <w:r>
+        <w:rPr>
+          <w:rStyle w:val="VerbatimChar"/>
+        </w:rPr>
+        <w:t xml:space="preserve">## Adulto       10000000    175</w:t>
+      </w:r>
+      <w:r>
+        <w:br w:type="textWrapping"/>
+      </w:r>
+      <w:r>
+        <w:rPr>
+          <w:rStyle w:val="VerbatimChar"/>
+        </w:rPr>
+        <w:t xml:space="preserve">## Joven         6060000    102</w:t>
+      </w:r>
+      <w:r>
+        <w:br w:type="textWrapping"/>
+      </w:r>
+      <w:r>
+        <w:rPr>
+          <w:rStyle w:val="VerbatimChar"/>
+        </w:rPr>
+        <w:t xml:space="preserve">## Tercera edad   142000      4</w:t>
+      </w:r>
+    </w:p>
+    <w:p>
+      <w:pPr>
+        <w:pStyle w:val="SourceCode"/>
+      </w:pPr>
+      <w:r>
+        <w:rPr>
+          <w:rStyle w:val="KeywordTok"/>
+        </w:rPr>
+        <w:t xml:space="preserve">numSummary</w:t>
+      </w:r>
+      <w:r>
+        <w:rPr>
+          <w:rStyle w:val="NormalTok"/>
+        </w:rPr>
+        <w:t xml:space="preserve">(Tabla[,</w:t>
+      </w:r>
+      <w:r>
+        <w:rPr>
+          <w:rStyle w:val="StringTok"/>
+        </w:rPr>
+        <w:t xml:space="preserve">"CD4"</w:t>
+      </w:r>
+      <w:r>
+        <w:rPr>
+          <w:rStyle w:val="NormalTok"/>
+        </w:rPr>
+        <w:t xml:space="preserve">], </w:t>
+      </w:r>
+      <w:r>
+        <w:rPr>
+          <w:rStyle w:val="DataTypeTok"/>
+        </w:rPr>
+        <w:t xml:space="preserve">groups=</w:t>
+      </w:r>
+      <w:r>
+        <w:rPr>
+          <w:rStyle w:val="NormalTok"/>
+        </w:rPr>
+        <w:t xml:space="preserve">Tabla$edad_cat, </w:t>
+      </w:r>
+      <w:r>
+        <w:br w:type="textWrapping"/>
+      </w:r>
+      <w:r>
+        <w:rPr>
+          <w:rStyle w:val="NormalTok"/>
+        </w:rPr>
+        <w:t xml:space="preserve"> </w:t>
+      </w:r>
+      <w:r>
+        <w:rPr>
+          <w:rStyle w:val="NormalTok"/>
+        </w:rPr>
+        <w:t xml:space="preserve"> </w:t>
+      </w:r>
+      <w:r>
+        <w:rPr>
+          <w:rStyle w:val="NormalTok"/>
+        </w:rPr>
+        <w:t xml:space="preserve"> </w:t>
+      </w:r>
+      <w:r>
+        <w:rPr>
+          <w:rStyle w:val="NormalTok"/>
+        </w:rPr>
+        <w:t xml:space="preserve"> </w:t>
+      </w:r>
+      <w:r>
+        <w:rPr>
+          <w:rStyle w:val="NormalTok"/>
+        </w:rPr>
+        <w:t xml:space="preserve"> </w:t>
+      </w:r>
+      <w:r>
+        <w:rPr>
+          <w:rStyle w:val="NormalTok"/>
+        </w:rPr>
+        <w:t xml:space="preserve"> </w:t>
+      </w:r>
+      <w:r>
+        <w:rPr>
+          <w:rStyle w:val="NormalTok"/>
+        </w:rPr>
+        <w:t xml:space="preserve"> </w:t>
+      </w:r>
+      <w:r>
+        <w:rPr>
+          <w:rStyle w:val="NormalTok"/>
+        </w:rPr>
+        <w:t xml:space="preserve"> </w:t>
+      </w:r>
+      <w:r>
+        <w:rPr>
+          <w:rStyle w:val="NormalTok"/>
+        </w:rPr>
+        <w:t xml:space="preserve"> </w:t>
+      </w:r>
+      <w:r>
+        <w:rPr>
+          <w:rStyle w:val="NormalTok"/>
+        </w:rPr>
+        <w:t xml:space="preserve"> </w:t>
+      </w:r>
+      <w:r>
+        <w:rPr>
+          <w:rStyle w:val="NormalTok"/>
+        </w:rPr>
+        <w:t xml:space="preserve"> </w:t>
+      </w:r>
+      <w:r>
+        <w:rPr>
+          <w:rStyle w:val="DataTypeTok"/>
+        </w:rPr>
+        <w:t xml:space="preserve">statistics=</w:t>
+      </w:r>
+      <w:r>
+        <w:rPr>
+          <w:rStyle w:val="KeywordTok"/>
+        </w:rPr>
+        <w:t xml:space="preserve">c</w:t>
       </w:r>
       <w:r>
         <w:rPr>
@@ -2505,85 +4338,61 @@
         <w:rPr>
           <w:rStyle w:val="StringTok"/>
         </w:rPr>
-        <w:t xml:space="preserve">"</w:t>
-      </w:r>
-      <w:r>
-        <w:rPr>
-          <w:rStyle w:val="CharTok"/>
-        </w:rPr>
-        <w:t xml:space="preserve">\n</w:t>
-      </w:r>
-      <w:r>
-        <w:rPr>
-          <w:rStyle w:val="StringTok"/>
-        </w:rPr>
-        <w:t xml:space="preserve">counts:</w:t>
-      </w:r>
-      <w:r>
-        <w:rPr>
-          <w:rStyle w:val="CharTok"/>
-        </w:rPr>
-        <w:t xml:space="preserve">\n</w:t>
-      </w:r>
-      <w:r>
-        <w:rPr>
-          <w:rStyle w:val="StringTok"/>
-        </w:rPr>
-        <w:t xml:space="preserve">"</w:t>
-      </w:r>
-      <w:r>
-        <w:rPr>
-          <w:rStyle w:val="NormalTok"/>
-        </w:rPr>
-        <w:t xml:space="preserve">)</w:t>
-      </w:r>
-      <w:r>
-        <w:br w:type="textWrapping"/>
-      </w:r>
-      <w:r>
-        <w:rPr>
-          <w:rStyle w:val="NormalTok"/>
-        </w:rPr>
-        <w:t xml:space="preserve"> </w:t>
-      </w:r>
-      <w:r>
-        <w:rPr>
-          <w:rStyle w:val="NormalTok"/>
-        </w:rPr>
-        <w:t xml:space="preserve"> </w:t>
-      </w:r>
-      <w:r>
-        <w:rPr>
-          <w:rStyle w:val="KeywordTok"/>
-        </w:rPr>
-        <w:t xml:space="preserve">print</w:t>
-      </w:r>
-      <w:r>
-        <w:rPr>
-          <w:rStyle w:val="NormalTok"/>
-        </w:rPr>
-        <w:t xml:space="preserve">(.Table)</w:t>
-      </w:r>
-      <w:r>
-        <w:br w:type="textWrapping"/>
-      </w:r>
-      <w:r>
-        <w:rPr>
-          <w:rStyle w:val="NormalTok"/>
-        </w:rPr>
-        <w:t xml:space="preserve"> </w:t>
-      </w:r>
-      <w:r>
-        <w:rPr>
-          <w:rStyle w:val="NormalTok"/>
-        </w:rPr>
-        <w:t xml:space="preserve"> </w:t>
-      </w:r>
-      <w:r>
-        <w:rPr>
-          <w:rStyle w:val="KeywordTok"/>
-        </w:rPr>
-        <w:t xml:space="preserve">cat</w:t>
+        <w:t xml:space="preserve">"mean"</w:t>
+      </w:r>
+      <w:r>
+        <w:rPr>
+          <w:rStyle w:val="NormalTok"/>
+        </w:rPr>
+        <w:t xml:space="preserve">, </w:t>
+      </w:r>
+      <w:r>
+        <w:rPr>
+          <w:rStyle w:val="StringTok"/>
+        </w:rPr>
+        <w:t xml:space="preserve">"sd"</w:t>
+      </w:r>
+      <w:r>
+        <w:rPr>
+          <w:rStyle w:val="NormalTok"/>
+        </w:rPr>
+        <w:t xml:space="preserve">, </w:t>
+      </w:r>
+      <w:r>
+        <w:rPr>
+          <w:rStyle w:val="StringTok"/>
+        </w:rPr>
+        <w:t xml:space="preserve">"IQR"</w:t>
+      </w:r>
+      <w:r>
+        <w:rPr>
+          <w:rStyle w:val="NormalTok"/>
+        </w:rPr>
+        <w:t xml:space="preserve">, </w:t>
+      </w:r>
+      <w:r>
+        <w:rPr>
+          <w:rStyle w:val="StringTok"/>
+        </w:rPr>
+        <w:t xml:space="preserve">"quantiles"</w:t>
+      </w:r>
+      <w:r>
+        <w:rPr>
+          <w:rStyle w:val="NormalTok"/>
+        </w:rPr>
+        <w:t xml:space="preserve">),</w:t>
+      </w:r>
+      <w:r>
+        <w:rPr>
+          <w:rStyle w:val="DataTypeTok"/>
+        </w:rPr>
+        <w:t xml:space="preserve">quantiles=</w:t>
+      </w:r>
+      <w:r>
+        <w:rPr>
+          <w:rStyle w:val="KeywordTok"/>
+        </w:rPr>
+        <w:t xml:space="preserve">c</w:t>
       </w:r>
       <w:r>
         <w:rPr>
@@ -2593,108 +4402,57 @@
       </w:r>
       <w:r>
         <w:rPr>
-          <w:rStyle w:val="StringTok"/>
-        </w:rPr>
-        <w:t xml:space="preserve">"</w:t>
-      </w:r>
-      <w:r>
-        <w:rPr>
-          <w:rStyle w:val="CharTok"/>
-        </w:rPr>
-        <w:t xml:space="preserve">\n</w:t>
-      </w:r>
-      <w:r>
-        <w:rPr>
-          <w:rStyle w:val="StringTok"/>
-        </w:rPr>
-        <w:t xml:space="preserve">percentages:</w:t>
-      </w:r>
-      <w:r>
-        <w:rPr>
-          <w:rStyle w:val="CharTok"/>
-        </w:rPr>
-        <w:t xml:space="preserve">\n</w:t>
-      </w:r>
-      <w:r>
-        <w:rPr>
-          <w:rStyle w:val="StringTok"/>
-        </w:rPr>
-        <w:t xml:space="preserve">"</w:t>
-      </w:r>
-      <w:r>
-        <w:rPr>
-          <w:rStyle w:val="NormalTok"/>
-        </w:rPr>
-        <w:t xml:space="preserve">)</w:t>
-      </w:r>
-      <w:r>
-        <w:br w:type="textWrapping"/>
-      </w:r>
-      <w:r>
-        <w:rPr>
-          <w:rStyle w:val="NormalTok"/>
-        </w:rPr>
-        <w:t xml:space="preserve"> </w:t>
-      </w:r>
-      <w:r>
-        <w:rPr>
-          <w:rStyle w:val="NormalTok"/>
-        </w:rPr>
-        <w:t xml:space="preserve"> </w:t>
-      </w:r>
-      <w:r>
-        <w:rPr>
-          <w:rStyle w:val="KeywordTok"/>
-        </w:rPr>
-        <w:t xml:space="preserve">print</w:t>
-      </w:r>
-      <w:r>
-        <w:rPr>
-          <w:rStyle w:val="NormalTok"/>
-        </w:rPr>
-        <w:t xml:space="preserve">(</w:t>
-      </w:r>
-      <w:r>
-        <w:rPr>
-          <w:rStyle w:val="KeywordTok"/>
-        </w:rPr>
-        <w:t xml:space="preserve">round</w:t>
-      </w:r>
-      <w:r>
-        <w:rPr>
-          <w:rStyle w:val="NormalTok"/>
-        </w:rPr>
-        <w:t xml:space="preserve">(</w:t>
-      </w:r>
-      <w:r>
-        <w:rPr>
           <w:rStyle w:val="DecValTok"/>
         </w:rPr>
-        <w:t xml:space="preserve">100</w:t>
-      </w:r>
-      <w:r>
-        <w:rPr>
-          <w:rStyle w:val="NormalTok"/>
-        </w:rPr>
-        <w:t xml:space="preserve">*.Table/</w:t>
-      </w:r>
-      <w:r>
-        <w:rPr>
-          <w:rStyle w:val="KeywordTok"/>
-        </w:rPr>
-        <w:t xml:space="preserve">sum</w:t>
-      </w:r>
-      <w:r>
-        <w:rPr>
-          <w:rStyle w:val="NormalTok"/>
-        </w:rPr>
-        <w:t xml:space="preserve">(.Table), </w:t>
+        <w:t xml:space="preserve">0</w:t>
+      </w:r>
+      <w:r>
+        <w:rPr>
+          <w:rStyle w:val="NormalTok"/>
+        </w:rPr>
+        <w:t xml:space="preserve">,.</w:t>
       </w:r>
       <w:r>
         <w:rPr>
           <w:rStyle w:val="DecValTok"/>
         </w:rPr>
-        <w:t xml:space="preserve">2</w:t>
+        <w:t xml:space="preserve">25</w:t>
+      </w:r>
+      <w:r>
+        <w:rPr>
+          <w:rStyle w:val="NormalTok"/>
+        </w:rPr>
+        <w:t xml:space="preserve">,.</w:t>
+      </w:r>
+      <w:r>
+        <w:rPr>
+          <w:rStyle w:val="DecValTok"/>
+        </w:rPr>
+        <w:t xml:space="preserve">5</w:t>
+      </w:r>
+      <w:r>
+        <w:rPr>
+          <w:rStyle w:val="NormalTok"/>
+        </w:rPr>
+        <w:t xml:space="preserve">,.</w:t>
+      </w:r>
+      <w:r>
+        <w:rPr>
+          <w:rStyle w:val="DecValTok"/>
+        </w:rPr>
+        <w:t xml:space="preserve">75</w:t>
+      </w:r>
+      <w:r>
+        <w:rPr>
+          <w:rStyle w:val="NormalTok"/>
+        </w:rPr>
+        <w:t xml:space="preserve">,</w:t>
+      </w:r>
+      <w:r>
+        <w:rPr>
+          <w:rStyle w:val="DecValTok"/>
+        </w:rPr>
+        <w:t xml:space="preserve">1</w:t>
       </w:r>
       <w:r>
         <w:rPr>
@@ -2702,15 +4460,6 @@
         </w:rPr>
         <w:t xml:space="preserve">))</w:t>
       </w:r>
-      <w:r>
-        <w:br w:type="textWrapping"/>
-      </w:r>
-      <w:r>
-        <w:rPr>
-          <w:rStyle w:val="NormalTok"/>
-        </w:rPr>
-        <w:t xml:space="preserve">})</w:t>
-      </w:r>
     </w:p>
     <w:p>
       <w:pPr>
@@ -2720,1317 +4469,70 @@
         <w:rPr>
           <w:rStyle w:val="VerbatimChar"/>
         </w:rPr>
-        <w:t xml:space="preserve">## </w:t>
-      </w:r>
-      <w:r>
-        <w:br w:type="textWrapping"/>
-      </w:r>
-      <w:r>
-        <w:rPr>
-          <w:rStyle w:val="VerbatimChar"/>
-        </w:rPr>
-        <w:t xml:space="preserve">## counts:</w:t>
-      </w:r>
-      <w:r>
-        <w:br w:type="textWrapping"/>
-      </w:r>
-      <w:r>
-        <w:rPr>
-          <w:rStyle w:val="VerbatimChar"/>
-        </w:rPr>
-        <w:t xml:space="preserve">## edad_cat</w:t>
-      </w:r>
-      <w:r>
-        <w:br w:type="textWrapping"/>
-      </w:r>
-      <w:r>
-        <w:rPr>
-          <w:rStyle w:val="VerbatimChar"/>
-        </w:rPr>
-        <w:t xml:space="preserve">##       Adulto        Joven Tercera edad </w:t>
-      </w:r>
-      <w:r>
-        <w:br w:type="textWrapping"/>
-      </w:r>
-      <w:r>
-        <w:rPr>
-          <w:rStyle w:val="VerbatimChar"/>
-        </w:rPr>
-        <w:t xml:space="preserve">##          175          102            4 </w:t>
-      </w:r>
-      <w:r>
-        <w:br w:type="textWrapping"/>
-      </w:r>
-      <w:r>
-        <w:rPr>
-          <w:rStyle w:val="VerbatimChar"/>
-        </w:rPr>
-        <w:t xml:space="preserve">## </w:t>
-      </w:r>
-      <w:r>
-        <w:br w:type="textWrapping"/>
-      </w:r>
-      <w:r>
-        <w:rPr>
-          <w:rStyle w:val="VerbatimChar"/>
-        </w:rPr>
-        <w:t xml:space="preserve">## percentages:</w:t>
-      </w:r>
-      <w:r>
-        <w:br w:type="textWrapping"/>
-      </w:r>
-      <w:r>
-        <w:rPr>
-          <w:rStyle w:val="VerbatimChar"/>
-        </w:rPr>
-        <w:t xml:space="preserve">## edad_cat</w:t>
-      </w:r>
-      <w:r>
-        <w:br w:type="textWrapping"/>
-      </w:r>
-      <w:r>
-        <w:rPr>
-          <w:rStyle w:val="VerbatimChar"/>
-        </w:rPr>
-        <w:t xml:space="preserve">##       Adulto        Joven Tercera edad </w:t>
-      </w:r>
-      <w:r>
-        <w:br w:type="textWrapping"/>
-      </w:r>
-      <w:r>
-        <w:rPr>
-          <w:rStyle w:val="VerbatimChar"/>
-        </w:rPr>
-        <w:t xml:space="preserve">##        62.28        36.30         1.42</w:t>
-      </w:r>
-    </w:p>
-    <w:p>
-      <w:r>
-        <w:t xml:space="preserve">Estudio el</w:t>
-      </w:r>
-      <w:r>
-        <w:t xml:space="preserve"> </w:t>
-      </w:r>
-      <w:r>
-        <w:rPr>
-          <w:i/>
-        </w:rPr>
-        <w:t xml:space="preserve">número</w:t>
-      </w:r>
-      <w:r>
-        <w:t xml:space="preserve"> </w:t>
-      </w:r>
-      <w:r>
-        <w:t xml:space="preserve">de individuos y la</w:t>
-      </w:r>
-      <w:r>
-        <w:t xml:space="preserve"> </w:t>
-      </w:r>
-      <w:r>
-        <w:rPr>
-          <w:i/>
-        </w:rPr>
-        <w:t xml:space="preserve">proporción</w:t>
-      </w:r>
-      <w:r>
-        <w:t xml:space="preserve"> </w:t>
-      </w:r>
-      <w:r>
-        <w:t xml:space="preserve">de nuestra población que hay según el</w:t>
-      </w:r>
-      <w:r>
-        <w:t xml:space="preserve"> </w:t>
-      </w:r>
-      <w:r>
-        <w:rPr>
-          <w:b/>
-        </w:rPr>
-        <w:t xml:space="preserve">género</w:t>
-      </w:r>
-      <w:r>
-        <w:t xml:space="preserve">:</w:t>
-      </w:r>
-    </w:p>
-    <w:p>
-      <w:pPr>
-        <w:pStyle w:val="SourceCode"/>
-      </w:pPr>
-      <w:r>
-        <w:rPr>
-          <w:rStyle w:val="KeywordTok"/>
-        </w:rPr>
-        <w:t xml:space="preserve">local</w:t>
-      </w:r>
-      <w:r>
-        <w:rPr>
-          <w:rStyle w:val="NormalTok"/>
-        </w:rPr>
-        <w:t xml:space="preserve">({</w:t>
-      </w:r>
-      <w:r>
-        <w:br w:type="textWrapping"/>
-      </w:r>
-      <w:r>
-        <w:rPr>
-          <w:rStyle w:val="NormalTok"/>
-        </w:rPr>
-        <w:t xml:space="preserve"> </w:t>
-      </w:r>
-      <w:r>
-        <w:rPr>
-          <w:rStyle w:val="NormalTok"/>
-        </w:rPr>
-        <w:t xml:space="preserve"> </w:t>
-      </w:r>
-      <w:r>
-        <w:rPr>
-          <w:rStyle w:val="NormalTok"/>
-        </w:rPr>
-        <w:t xml:space="preserve">.Table &lt;-</w:t>
-      </w:r>
-      <w:r>
-        <w:rPr>
-          <w:rStyle w:val="StringTok"/>
-        </w:rPr>
-        <w:t xml:space="preserve"> </w:t>
-      </w:r>
-      <w:r>
-        <w:rPr>
-          <w:rStyle w:val="KeywordTok"/>
-        </w:rPr>
-        <w:t xml:space="preserve">with</w:t>
-      </w:r>
-      <w:r>
-        <w:rPr>
-          <w:rStyle w:val="NormalTok"/>
-        </w:rPr>
-        <w:t xml:space="preserve">(Tabla, </w:t>
-      </w:r>
-      <w:r>
-        <w:rPr>
-          <w:rStyle w:val="KeywordTok"/>
-        </w:rPr>
-        <w:t xml:space="preserve">table</w:t>
-      </w:r>
-      <w:r>
-        <w:rPr>
-          <w:rStyle w:val="NormalTok"/>
-        </w:rPr>
-        <w:t xml:space="preserve">(SEXO))</w:t>
-      </w:r>
-      <w:r>
-        <w:br w:type="textWrapping"/>
-      </w:r>
-      <w:r>
-        <w:rPr>
-          <w:rStyle w:val="NormalTok"/>
-        </w:rPr>
-        <w:t xml:space="preserve"> </w:t>
-      </w:r>
-      <w:r>
-        <w:rPr>
-          <w:rStyle w:val="NormalTok"/>
-        </w:rPr>
-        <w:t xml:space="preserve"> </w:t>
-      </w:r>
-      <w:r>
-        <w:rPr>
-          <w:rStyle w:val="KeywordTok"/>
-        </w:rPr>
-        <w:t xml:space="preserve">cat</w:t>
-      </w:r>
-      <w:r>
-        <w:rPr>
-          <w:rStyle w:val="NormalTok"/>
-        </w:rPr>
-        <w:t xml:space="preserve">(</w:t>
-      </w:r>
-      <w:r>
-        <w:rPr>
-          <w:rStyle w:val="StringTok"/>
-        </w:rPr>
-        <w:t xml:space="preserve">"</w:t>
-      </w:r>
-      <w:r>
-        <w:rPr>
-          <w:rStyle w:val="CharTok"/>
-        </w:rPr>
-        <w:t xml:space="preserve">\n</w:t>
-      </w:r>
-      <w:r>
-        <w:rPr>
-          <w:rStyle w:val="StringTok"/>
-        </w:rPr>
-        <w:t xml:space="preserve">counts:</w:t>
-      </w:r>
-      <w:r>
-        <w:rPr>
-          <w:rStyle w:val="CharTok"/>
-        </w:rPr>
-        <w:t xml:space="preserve">\n</w:t>
-      </w:r>
-      <w:r>
-        <w:rPr>
-          <w:rStyle w:val="StringTok"/>
-        </w:rPr>
-        <w:t xml:space="preserve">"</w:t>
-      </w:r>
-      <w:r>
-        <w:rPr>
-          <w:rStyle w:val="NormalTok"/>
-        </w:rPr>
-        <w:t xml:space="preserve">)</w:t>
-      </w:r>
-      <w:r>
-        <w:br w:type="textWrapping"/>
-      </w:r>
-      <w:r>
-        <w:rPr>
-          <w:rStyle w:val="NormalTok"/>
-        </w:rPr>
-        <w:t xml:space="preserve"> </w:t>
-      </w:r>
-      <w:r>
-        <w:rPr>
-          <w:rStyle w:val="NormalTok"/>
-        </w:rPr>
-        <w:t xml:space="preserve"> </w:t>
-      </w:r>
-      <w:r>
-        <w:rPr>
-          <w:rStyle w:val="KeywordTok"/>
-        </w:rPr>
-        <w:t xml:space="preserve">print</w:t>
-      </w:r>
-      <w:r>
-        <w:rPr>
-          <w:rStyle w:val="NormalTok"/>
-        </w:rPr>
-        <w:t xml:space="preserve">(.Table)</w:t>
-      </w:r>
-      <w:r>
-        <w:br w:type="textWrapping"/>
-      </w:r>
-      <w:r>
-        <w:rPr>
-          <w:rStyle w:val="NormalTok"/>
-        </w:rPr>
-        <w:t xml:space="preserve"> </w:t>
-      </w:r>
-      <w:r>
-        <w:rPr>
-          <w:rStyle w:val="NormalTok"/>
-        </w:rPr>
-        <w:t xml:space="preserve"> </w:t>
-      </w:r>
-      <w:r>
-        <w:rPr>
-          <w:rStyle w:val="KeywordTok"/>
-        </w:rPr>
-        <w:t xml:space="preserve">cat</w:t>
-      </w:r>
-      <w:r>
-        <w:rPr>
-          <w:rStyle w:val="NormalTok"/>
-        </w:rPr>
-        <w:t xml:space="preserve">(</w:t>
-      </w:r>
-      <w:r>
-        <w:rPr>
-          <w:rStyle w:val="StringTok"/>
-        </w:rPr>
-        <w:t xml:space="preserve">"</w:t>
-      </w:r>
-      <w:r>
-        <w:rPr>
-          <w:rStyle w:val="CharTok"/>
-        </w:rPr>
-        <w:t xml:space="preserve">\n</w:t>
-      </w:r>
-      <w:r>
-        <w:rPr>
-          <w:rStyle w:val="StringTok"/>
-        </w:rPr>
-        <w:t xml:space="preserve">percentages:</w:t>
-      </w:r>
-      <w:r>
-        <w:rPr>
-          <w:rStyle w:val="CharTok"/>
-        </w:rPr>
-        <w:t xml:space="preserve">\n</w:t>
-      </w:r>
-      <w:r>
-        <w:rPr>
-          <w:rStyle w:val="StringTok"/>
-        </w:rPr>
-        <w:t xml:space="preserve">"</w:t>
-      </w:r>
-      <w:r>
-        <w:rPr>
-          <w:rStyle w:val="NormalTok"/>
-        </w:rPr>
-        <w:t xml:space="preserve">)</w:t>
-      </w:r>
-      <w:r>
-        <w:br w:type="textWrapping"/>
-      </w:r>
-      <w:r>
-        <w:rPr>
-          <w:rStyle w:val="NormalTok"/>
-        </w:rPr>
-        <w:t xml:space="preserve"> </w:t>
-      </w:r>
-      <w:r>
-        <w:rPr>
-          <w:rStyle w:val="NormalTok"/>
-        </w:rPr>
-        <w:t xml:space="preserve"> </w:t>
-      </w:r>
-      <w:r>
-        <w:rPr>
-          <w:rStyle w:val="KeywordTok"/>
-        </w:rPr>
-        <w:t xml:space="preserve">print</w:t>
-      </w:r>
-      <w:r>
-        <w:rPr>
-          <w:rStyle w:val="NormalTok"/>
-        </w:rPr>
-        <w:t xml:space="preserve">(</w:t>
-      </w:r>
-      <w:r>
-        <w:rPr>
-          <w:rStyle w:val="KeywordTok"/>
-        </w:rPr>
-        <w:t xml:space="preserve">round</w:t>
-      </w:r>
-      <w:r>
-        <w:rPr>
-          <w:rStyle w:val="NormalTok"/>
-        </w:rPr>
-        <w:t xml:space="preserve">(</w:t>
-      </w:r>
-      <w:r>
-        <w:rPr>
-          <w:rStyle w:val="DecValTok"/>
-        </w:rPr>
-        <w:t xml:space="preserve">100</w:t>
-      </w:r>
-      <w:r>
-        <w:rPr>
-          <w:rStyle w:val="NormalTok"/>
-        </w:rPr>
-        <w:t xml:space="preserve">*.Table/</w:t>
-      </w:r>
-      <w:r>
-        <w:rPr>
-          <w:rStyle w:val="KeywordTok"/>
-        </w:rPr>
-        <w:t xml:space="preserve">sum</w:t>
-      </w:r>
-      <w:r>
-        <w:rPr>
-          <w:rStyle w:val="NormalTok"/>
-        </w:rPr>
-        <w:t xml:space="preserve">(.Table), </w:t>
-      </w:r>
-      <w:r>
-        <w:rPr>
-          <w:rStyle w:val="DecValTok"/>
-        </w:rPr>
-        <w:t xml:space="preserve">2</w:t>
-      </w:r>
-      <w:r>
-        <w:rPr>
-          <w:rStyle w:val="NormalTok"/>
-        </w:rPr>
-        <w:t xml:space="preserve">))</w:t>
-      </w:r>
-      <w:r>
-        <w:br w:type="textWrapping"/>
-      </w:r>
-      <w:r>
-        <w:rPr>
-          <w:rStyle w:val="NormalTok"/>
-        </w:rPr>
-        <w:t xml:space="preserve">})</w:t>
-      </w:r>
-    </w:p>
-    <w:p>
-      <w:pPr>
-        <w:pStyle w:val="SourceCode"/>
-      </w:pPr>
-      <w:r>
-        <w:rPr>
-          <w:rStyle w:val="VerbatimChar"/>
-        </w:rPr>
-        <w:t xml:space="preserve">## </w:t>
-      </w:r>
-      <w:r>
-        <w:br w:type="textWrapping"/>
-      </w:r>
-      <w:r>
-        <w:rPr>
-          <w:rStyle w:val="VerbatimChar"/>
-        </w:rPr>
-        <w:t xml:space="preserve">## counts:</w:t>
-      </w:r>
-      <w:r>
-        <w:br w:type="textWrapping"/>
-      </w:r>
-      <w:r>
-        <w:rPr>
-          <w:rStyle w:val="VerbatimChar"/>
-        </w:rPr>
-        <w:t xml:space="preserve">## SEXO</w:t>
-      </w:r>
-      <w:r>
-        <w:br w:type="textWrapping"/>
-      </w:r>
-      <w:r>
-        <w:rPr>
-          <w:rStyle w:val="VerbatimChar"/>
-        </w:rPr>
-        <w:t xml:space="preserve">## HOMBRE  MUJER </w:t>
-      </w:r>
-      <w:r>
-        <w:br w:type="textWrapping"/>
-      </w:r>
-      <w:r>
-        <w:rPr>
-          <w:rStyle w:val="VerbatimChar"/>
-        </w:rPr>
-        <w:t xml:space="preserve">##    218     64 </w:t>
-      </w:r>
-      <w:r>
-        <w:br w:type="textWrapping"/>
-      </w:r>
-      <w:r>
-        <w:rPr>
-          <w:rStyle w:val="VerbatimChar"/>
-        </w:rPr>
-        <w:t xml:space="preserve">## </w:t>
-      </w:r>
-      <w:r>
-        <w:br w:type="textWrapping"/>
-      </w:r>
-      <w:r>
-        <w:rPr>
-          <w:rStyle w:val="VerbatimChar"/>
-        </w:rPr>
-        <w:t xml:space="preserve">## percentages:</w:t>
-      </w:r>
-      <w:r>
-        <w:br w:type="textWrapping"/>
-      </w:r>
-      <w:r>
-        <w:rPr>
-          <w:rStyle w:val="VerbatimChar"/>
-        </w:rPr>
-        <w:t xml:space="preserve">## SEXO</w:t>
-      </w:r>
-      <w:r>
-        <w:br w:type="textWrapping"/>
-      </w:r>
-      <w:r>
-        <w:rPr>
-          <w:rStyle w:val="VerbatimChar"/>
-        </w:rPr>
-        <w:t xml:space="preserve">## HOMBRE  MUJER </w:t>
-      </w:r>
-      <w:r>
-        <w:br w:type="textWrapping"/>
-      </w:r>
-      <w:r>
-        <w:rPr>
-          <w:rStyle w:val="VerbatimChar"/>
-        </w:rPr>
-        <w:t xml:space="preserve">##   77.3   22.7</w:t>
-      </w:r>
-    </w:p>
-    <w:p>
-      <w:r>
-        <w:t xml:space="preserve">Sumarizo los principales estadísticos de</w:t>
-      </w:r>
-      <w:r>
-        <w:t xml:space="preserve"> </w:t>
-      </w:r>
-      <w:r>
-        <w:rPr>
-          <w:b/>
-        </w:rPr>
-        <w:t xml:space="preserve">CV y CD4</w:t>
-      </w:r>
-      <w:r>
-        <w:t xml:space="preserve"> </w:t>
-      </w:r>
-      <w:r>
-        <w:t xml:space="preserve">en función del</w:t>
-      </w:r>
-      <w:r>
-        <w:t xml:space="preserve"> </w:t>
-      </w:r>
-      <w:r>
-        <w:rPr>
-          <w:b/>
-        </w:rPr>
-        <w:t xml:space="preserve">género</w:t>
-      </w:r>
-      <w:r>
-        <w:t xml:space="preserve">:</w:t>
-      </w:r>
-    </w:p>
-    <w:p>
-      <w:pPr>
-        <w:pStyle w:val="SourceCode"/>
-      </w:pPr>
-      <w:r>
-        <w:rPr>
-          <w:rStyle w:val="KeywordTok"/>
-        </w:rPr>
-        <w:t xml:space="preserve">library</w:t>
-      </w:r>
-      <w:r>
-        <w:rPr>
-          <w:rStyle w:val="NormalTok"/>
-        </w:rPr>
-        <w:t xml:space="preserve">(RcmdrMisc)</w:t>
-      </w:r>
-    </w:p>
-    <w:p>
-      <w:pPr>
-        <w:pStyle w:val="SourceCode"/>
-      </w:pPr>
-      <w:r>
-        <w:rPr>
-          <w:rStyle w:val="VerbatimChar"/>
-        </w:rPr>
-        <w:t xml:space="preserve">## Loading required package: sandwich</w:t>
-      </w:r>
-    </w:p>
-    <w:p>
-      <w:pPr>
-        <w:pStyle w:val="SourceCode"/>
-      </w:pPr>
-      <w:r>
-        <w:rPr>
-          <w:rStyle w:val="KeywordTok"/>
-        </w:rPr>
-        <w:t xml:space="preserve">numSummary</w:t>
-      </w:r>
-      <w:r>
-        <w:rPr>
-          <w:rStyle w:val="NormalTok"/>
-        </w:rPr>
-        <w:t xml:space="preserve">(Tabla[,</w:t>
-      </w:r>
-      <w:r>
-        <w:rPr>
-          <w:rStyle w:val="StringTok"/>
-        </w:rPr>
-        <w:t xml:space="preserve">"CV"</w:t>
-      </w:r>
-      <w:r>
-        <w:rPr>
-          <w:rStyle w:val="NormalTok"/>
-        </w:rPr>
-        <w:t xml:space="preserve">], </w:t>
-      </w:r>
-      <w:r>
-        <w:rPr>
-          <w:rStyle w:val="DataTypeTok"/>
-        </w:rPr>
-        <w:t xml:space="preserve">groups=</w:t>
-      </w:r>
-      <w:r>
-        <w:rPr>
-          <w:rStyle w:val="NormalTok"/>
-        </w:rPr>
-        <w:t xml:space="preserve">Tabla$SEXO, </w:t>
-      </w:r>
-      <w:r>
-        <w:br w:type="textWrapping"/>
-      </w:r>
-      <w:r>
-        <w:rPr>
-          <w:rStyle w:val="NormalTok"/>
-        </w:rPr>
-        <w:t xml:space="preserve"> </w:t>
-      </w:r>
-      <w:r>
-        <w:rPr>
-          <w:rStyle w:val="NormalTok"/>
-        </w:rPr>
-        <w:t xml:space="preserve"> </w:t>
-      </w:r>
-      <w:r>
-        <w:rPr>
-          <w:rStyle w:val="NormalTok"/>
-        </w:rPr>
-        <w:t xml:space="preserve"> </w:t>
-      </w:r>
-      <w:r>
-        <w:rPr>
-          <w:rStyle w:val="NormalTok"/>
-        </w:rPr>
-        <w:t xml:space="preserve"> </w:t>
-      </w:r>
-      <w:r>
-        <w:rPr>
-          <w:rStyle w:val="NormalTok"/>
-        </w:rPr>
-        <w:t xml:space="preserve"> </w:t>
-      </w:r>
-      <w:r>
-        <w:rPr>
-          <w:rStyle w:val="NormalTok"/>
-        </w:rPr>
-        <w:t xml:space="preserve"> </w:t>
-      </w:r>
-      <w:r>
-        <w:rPr>
-          <w:rStyle w:val="NormalTok"/>
-        </w:rPr>
-        <w:t xml:space="preserve"> </w:t>
-      </w:r>
-      <w:r>
-        <w:rPr>
-          <w:rStyle w:val="NormalTok"/>
-        </w:rPr>
-        <w:t xml:space="preserve"> </w:t>
-      </w:r>
-      <w:r>
-        <w:rPr>
-          <w:rStyle w:val="NormalTok"/>
-        </w:rPr>
-        <w:t xml:space="preserve"> </w:t>
-      </w:r>
-      <w:r>
-        <w:rPr>
-          <w:rStyle w:val="NormalTok"/>
-        </w:rPr>
-        <w:t xml:space="preserve"> </w:t>
-      </w:r>
-      <w:r>
-        <w:rPr>
-          <w:rStyle w:val="NormalTok"/>
-        </w:rPr>
-        <w:t xml:space="preserve"> </w:t>
-      </w:r>
-      <w:r>
-        <w:rPr>
-          <w:rStyle w:val="DataTypeTok"/>
-        </w:rPr>
-        <w:t xml:space="preserve">statistics=</w:t>
-      </w:r>
-      <w:r>
-        <w:rPr>
-          <w:rStyle w:val="KeywordTok"/>
-        </w:rPr>
-        <w:t xml:space="preserve">c</w:t>
-      </w:r>
-      <w:r>
-        <w:rPr>
-          <w:rStyle w:val="NormalTok"/>
-        </w:rPr>
-        <w:t xml:space="preserve">(</w:t>
-      </w:r>
-      <w:r>
-        <w:rPr>
-          <w:rStyle w:val="StringTok"/>
-        </w:rPr>
-        <w:t xml:space="preserve">"mean"</w:t>
-      </w:r>
-      <w:r>
-        <w:rPr>
-          <w:rStyle w:val="NormalTok"/>
-        </w:rPr>
-        <w:t xml:space="preserve">, </w:t>
-      </w:r>
-      <w:r>
-        <w:rPr>
-          <w:rStyle w:val="StringTok"/>
-        </w:rPr>
-        <w:t xml:space="preserve">"sd"</w:t>
-      </w:r>
-      <w:r>
-        <w:rPr>
-          <w:rStyle w:val="NormalTok"/>
-        </w:rPr>
-        <w:t xml:space="preserve">, </w:t>
-      </w:r>
-      <w:r>
-        <w:rPr>
-          <w:rStyle w:val="StringTok"/>
-        </w:rPr>
-        <w:t xml:space="preserve">"IQR"</w:t>
-      </w:r>
-      <w:r>
-        <w:rPr>
-          <w:rStyle w:val="NormalTok"/>
-        </w:rPr>
-        <w:t xml:space="preserve">,</w:t>
-      </w:r>
-      <w:r>
-        <w:rPr>
-          <w:rStyle w:val="StringTok"/>
-        </w:rPr>
-        <w:t xml:space="preserve">"quantiles"</w:t>
-      </w:r>
-      <w:r>
-        <w:rPr>
-          <w:rStyle w:val="NormalTok"/>
-        </w:rPr>
-        <w:t xml:space="preserve">), </w:t>
-      </w:r>
-      <w:r>
-        <w:rPr>
-          <w:rStyle w:val="DataTypeTok"/>
-        </w:rPr>
-        <w:t xml:space="preserve">quantiles=</w:t>
-      </w:r>
-      <w:r>
-        <w:rPr>
-          <w:rStyle w:val="KeywordTok"/>
-        </w:rPr>
-        <w:t xml:space="preserve">c</w:t>
-      </w:r>
-      <w:r>
-        <w:rPr>
-          <w:rStyle w:val="NormalTok"/>
-        </w:rPr>
-        <w:t xml:space="preserve">(</w:t>
-      </w:r>
-      <w:r>
-        <w:rPr>
-          <w:rStyle w:val="DecValTok"/>
-        </w:rPr>
-        <w:t xml:space="preserve">0</w:t>
-      </w:r>
-      <w:r>
-        <w:rPr>
-          <w:rStyle w:val="NormalTok"/>
-        </w:rPr>
-        <w:t xml:space="preserve">,.</w:t>
-      </w:r>
-      <w:r>
-        <w:rPr>
-          <w:rStyle w:val="DecValTok"/>
-        </w:rPr>
-        <w:t xml:space="preserve">25</w:t>
-      </w:r>
-      <w:r>
-        <w:rPr>
-          <w:rStyle w:val="NormalTok"/>
-        </w:rPr>
-        <w:t xml:space="preserve">,.</w:t>
-      </w:r>
-      <w:r>
-        <w:rPr>
-          <w:rStyle w:val="DecValTok"/>
-        </w:rPr>
-        <w:t xml:space="preserve">5</w:t>
-      </w:r>
-      <w:r>
-        <w:rPr>
-          <w:rStyle w:val="NormalTok"/>
-        </w:rPr>
-        <w:t xml:space="preserve">,.</w:t>
-      </w:r>
-      <w:r>
-        <w:rPr>
-          <w:rStyle w:val="DecValTok"/>
-        </w:rPr>
-        <w:t xml:space="preserve">75</w:t>
-      </w:r>
-      <w:r>
-        <w:rPr>
-          <w:rStyle w:val="NormalTok"/>
-        </w:rPr>
-        <w:t xml:space="preserve">,</w:t>
-      </w:r>
-      <w:r>
-        <w:rPr>
-          <w:rStyle w:val="DecValTok"/>
-        </w:rPr>
-        <w:t xml:space="preserve">1</w:t>
-      </w:r>
-      <w:r>
-        <w:rPr>
-          <w:rStyle w:val="NormalTok"/>
-        </w:rPr>
-        <w:t xml:space="preserve">))</w:t>
-      </w:r>
-    </w:p>
-    <w:p>
-      <w:pPr>
-        <w:pStyle w:val="SourceCode"/>
-      </w:pPr>
-      <w:r>
-        <w:rPr>
-          <w:rStyle w:val="VerbatimChar"/>
-        </w:rPr>
-        <w:t xml:space="preserve">##            mean       sd      IQR 0%     25%   50%    75%     100% data:n</w:t>
-      </w:r>
-      <w:r>
-        <w:br w:type="textWrapping"/>
-      </w:r>
-      <w:r>
-        <w:rPr>
-          <w:rStyle w:val="VerbatimChar"/>
-        </w:rPr>
-        <w:t xml:space="preserve">## HOMBRE 227837.6 860691.6 113568.2 34 5056.75 38700 118625 10000000    218</w:t>
-      </w:r>
-      <w:r>
-        <w:br w:type="textWrapping"/>
-      </w:r>
-      <w:r>
-        <w:rPr>
-          <w:rStyle w:val="VerbatimChar"/>
-        </w:rPr>
-        <w:t xml:space="preserve">## MUJER  114694.9 236683.5 124922.5 30 1327.50 25550 126250  1420000     64</w:t>
-      </w:r>
-    </w:p>
-    <w:p>
-      <w:pPr>
-        <w:pStyle w:val="SourceCode"/>
-      </w:pPr>
-      <w:r>
-        <w:rPr>
-          <w:rStyle w:val="CommentTok"/>
-        </w:rPr>
-        <w:t xml:space="preserve">#Esta linea da error</w:t>
-      </w:r>
-      <w:r>
-        <w:br w:type="textWrapping"/>
-      </w:r>
-      <w:r>
-        <w:rPr>
-          <w:rStyle w:val="CommentTok"/>
-        </w:rPr>
-        <w:t xml:space="preserve">#numSummary(Tabla[,"CD4"], groups=Tabla$SEXO, </w:t>
-      </w:r>
-      <w:r>
-        <w:br w:type="textWrapping"/>
-      </w:r>
-      <w:r>
-        <w:rPr>
-          <w:rStyle w:val="CommentTok"/>
-        </w:rPr>
-        <w:t xml:space="preserve">#           statistics=c("mean", "sd", "IQR", "quantiles"), quantiles=c(0,.25,.5,.75,1))</w:t>
-      </w:r>
-      <w:r>
-        <w:br w:type="textWrapping"/>
-      </w:r>
-      <w:r>
-        <w:br w:type="textWrapping"/>
-      </w:r>
-      <w:r>
-        <w:rPr>
-          <w:rStyle w:val="CommentTok"/>
-        </w:rPr>
-        <w:t xml:space="preserve">#pruebas temporales</w:t>
-      </w:r>
-      <w:r>
-        <w:br w:type="textWrapping"/>
-      </w:r>
-      <w:r>
-        <w:rPr>
-          <w:rStyle w:val="CommentTok"/>
-        </w:rPr>
-        <w:t xml:space="preserve">#CD4lista &lt;- as.character(Tabla[[,"CD4"]])</w:t>
-      </w:r>
-      <w:r>
-        <w:br w:type="textWrapping"/>
-      </w:r>
-      <w:r>
-        <w:rPr>
-          <w:rStyle w:val="CommentTok"/>
-        </w:rPr>
-        <w:t xml:space="preserve">#numSummary(CD4lista, groups=Tabla$SEXO, </w:t>
-      </w:r>
-      <w:r>
-        <w:br w:type="textWrapping"/>
-      </w:r>
-      <w:r>
-        <w:rPr>
-          <w:rStyle w:val="CommentTok"/>
-        </w:rPr>
-        <w:t xml:space="preserve">#           statistics=c("mean", "sd", "IQR", "quantiles"), quantiles=c(0,.25,.5,.75,1))</w:t>
-      </w:r>
-    </w:p>
-    <w:p>
-      <w:r>
-        <w:t xml:space="preserve">Y en función del</w:t>
-      </w:r>
-      <w:r>
-        <w:t xml:space="preserve"> </w:t>
-      </w:r>
-      <w:r>
-        <w:rPr>
-          <w:b/>
-        </w:rPr>
-        <w:t xml:space="preserve">grupo de edad</w:t>
-      </w:r>
-      <w:r>
-        <w:t xml:space="preserve">:</w:t>
-      </w:r>
-    </w:p>
-    <w:p>
-      <w:pPr>
-        <w:pStyle w:val="SourceCode"/>
-      </w:pPr>
-      <w:r>
-        <w:rPr>
-          <w:rStyle w:val="KeywordTok"/>
-        </w:rPr>
-        <w:t xml:space="preserve">numSummary</w:t>
-      </w:r>
-      <w:r>
-        <w:rPr>
-          <w:rStyle w:val="NormalTok"/>
-        </w:rPr>
-        <w:t xml:space="preserve">(Tabla[,</w:t>
-      </w:r>
-      <w:r>
-        <w:rPr>
-          <w:rStyle w:val="StringTok"/>
-        </w:rPr>
-        <w:t xml:space="preserve">"CV"</w:t>
-      </w:r>
-      <w:r>
-        <w:rPr>
-          <w:rStyle w:val="NormalTok"/>
-        </w:rPr>
-        <w:t xml:space="preserve">], </w:t>
-      </w:r>
-      <w:r>
-        <w:rPr>
-          <w:rStyle w:val="DataTypeTok"/>
-        </w:rPr>
-        <w:t xml:space="preserve">groups=</w:t>
-      </w:r>
-      <w:r>
-        <w:rPr>
-          <w:rStyle w:val="NormalTok"/>
-        </w:rPr>
-        <w:t xml:space="preserve">Tabla$edad_cat, </w:t>
-      </w:r>
-      <w:r>
-        <w:br w:type="textWrapping"/>
-      </w:r>
-      <w:r>
-        <w:rPr>
-          <w:rStyle w:val="NormalTok"/>
-        </w:rPr>
-        <w:t xml:space="preserve"> </w:t>
-      </w:r>
-      <w:r>
-        <w:rPr>
-          <w:rStyle w:val="NormalTok"/>
-        </w:rPr>
-        <w:t xml:space="preserve"> </w:t>
-      </w:r>
-      <w:r>
-        <w:rPr>
-          <w:rStyle w:val="NormalTok"/>
-        </w:rPr>
-        <w:t xml:space="preserve"> </w:t>
-      </w:r>
-      <w:r>
-        <w:rPr>
-          <w:rStyle w:val="NormalTok"/>
-        </w:rPr>
-        <w:t xml:space="preserve"> </w:t>
-      </w:r>
-      <w:r>
-        <w:rPr>
-          <w:rStyle w:val="NormalTok"/>
-        </w:rPr>
-        <w:t xml:space="preserve"> </w:t>
-      </w:r>
-      <w:r>
-        <w:rPr>
-          <w:rStyle w:val="NormalTok"/>
-        </w:rPr>
-        <w:t xml:space="preserve"> </w:t>
-      </w:r>
-      <w:r>
-        <w:rPr>
-          <w:rStyle w:val="NormalTok"/>
-        </w:rPr>
-        <w:t xml:space="preserve"> </w:t>
-      </w:r>
-      <w:r>
-        <w:rPr>
-          <w:rStyle w:val="NormalTok"/>
-        </w:rPr>
-        <w:t xml:space="preserve"> </w:t>
-      </w:r>
-      <w:r>
-        <w:rPr>
-          <w:rStyle w:val="NormalTok"/>
-        </w:rPr>
-        <w:t xml:space="preserve"> </w:t>
-      </w:r>
-      <w:r>
-        <w:rPr>
-          <w:rStyle w:val="NormalTok"/>
-        </w:rPr>
-        <w:t xml:space="preserve"> </w:t>
-      </w:r>
-      <w:r>
-        <w:rPr>
-          <w:rStyle w:val="NormalTok"/>
-        </w:rPr>
-        <w:t xml:space="preserve"> </w:t>
-      </w:r>
-      <w:r>
-        <w:rPr>
-          <w:rStyle w:val="DataTypeTok"/>
-        </w:rPr>
-        <w:t xml:space="preserve">statistics=</w:t>
-      </w:r>
-      <w:r>
-        <w:rPr>
-          <w:rStyle w:val="KeywordTok"/>
-        </w:rPr>
-        <w:t xml:space="preserve">c</w:t>
-      </w:r>
-      <w:r>
-        <w:rPr>
-          <w:rStyle w:val="NormalTok"/>
-        </w:rPr>
-        <w:t xml:space="preserve">(</w:t>
-      </w:r>
-      <w:r>
-        <w:rPr>
-          <w:rStyle w:val="StringTok"/>
-        </w:rPr>
-        <w:t xml:space="preserve">"mean"</w:t>
-      </w:r>
-      <w:r>
-        <w:rPr>
-          <w:rStyle w:val="NormalTok"/>
-        </w:rPr>
-        <w:t xml:space="preserve">, </w:t>
-      </w:r>
-      <w:r>
-        <w:rPr>
-          <w:rStyle w:val="StringTok"/>
-        </w:rPr>
-        <w:t xml:space="preserve">"sd"</w:t>
-      </w:r>
-      <w:r>
-        <w:rPr>
-          <w:rStyle w:val="NormalTok"/>
-        </w:rPr>
-        <w:t xml:space="preserve">, </w:t>
-      </w:r>
-      <w:r>
-        <w:rPr>
-          <w:rStyle w:val="StringTok"/>
-        </w:rPr>
-        <w:t xml:space="preserve">"IQR"</w:t>
-      </w:r>
-      <w:r>
-        <w:rPr>
-          <w:rStyle w:val="NormalTok"/>
-        </w:rPr>
-        <w:t xml:space="preserve">,</w:t>
-      </w:r>
-      <w:r>
-        <w:rPr>
-          <w:rStyle w:val="StringTok"/>
-        </w:rPr>
-        <w:t xml:space="preserve">"quantiles"</w:t>
-      </w:r>
-      <w:r>
-        <w:rPr>
-          <w:rStyle w:val="NormalTok"/>
-        </w:rPr>
-        <w:t xml:space="preserve">), </w:t>
-      </w:r>
-      <w:r>
-        <w:rPr>
-          <w:rStyle w:val="DataTypeTok"/>
-        </w:rPr>
-        <w:t xml:space="preserve">quantiles=</w:t>
-      </w:r>
-      <w:r>
-        <w:rPr>
-          <w:rStyle w:val="KeywordTok"/>
-        </w:rPr>
-        <w:t xml:space="preserve">c</w:t>
-      </w:r>
-      <w:r>
-        <w:rPr>
-          <w:rStyle w:val="NormalTok"/>
-        </w:rPr>
-        <w:t xml:space="preserve">(</w:t>
-      </w:r>
-      <w:r>
-        <w:rPr>
-          <w:rStyle w:val="DecValTok"/>
-        </w:rPr>
-        <w:t xml:space="preserve">0</w:t>
-      </w:r>
-      <w:r>
-        <w:rPr>
-          <w:rStyle w:val="NormalTok"/>
-        </w:rPr>
-        <w:t xml:space="preserve">,.</w:t>
-      </w:r>
-      <w:r>
-        <w:rPr>
-          <w:rStyle w:val="DecValTok"/>
-        </w:rPr>
-        <w:t xml:space="preserve">25</w:t>
-      </w:r>
-      <w:r>
-        <w:rPr>
-          <w:rStyle w:val="NormalTok"/>
-        </w:rPr>
-        <w:t xml:space="preserve">,.</w:t>
-      </w:r>
-      <w:r>
-        <w:rPr>
-          <w:rStyle w:val="DecValTok"/>
-        </w:rPr>
-        <w:t xml:space="preserve">5</w:t>
-      </w:r>
-      <w:r>
-        <w:rPr>
-          <w:rStyle w:val="NormalTok"/>
-        </w:rPr>
-        <w:t xml:space="preserve">,.</w:t>
-      </w:r>
-      <w:r>
-        <w:rPr>
-          <w:rStyle w:val="DecValTok"/>
-        </w:rPr>
-        <w:t xml:space="preserve">75</w:t>
-      </w:r>
-      <w:r>
-        <w:rPr>
-          <w:rStyle w:val="NormalTok"/>
-        </w:rPr>
-        <w:t xml:space="preserve">,</w:t>
-      </w:r>
-      <w:r>
-        <w:rPr>
-          <w:rStyle w:val="DecValTok"/>
-        </w:rPr>
-        <w:t xml:space="preserve">1</w:t>
-      </w:r>
-      <w:r>
-        <w:rPr>
-          <w:rStyle w:val="NormalTok"/>
-        </w:rPr>
-        <w:t xml:space="preserve">))</w:t>
-      </w:r>
-    </w:p>
-    <w:p>
-      <w:pPr>
-        <w:pStyle w:val="SourceCode"/>
-      </w:pPr>
-      <w:r>
-        <w:rPr>
-          <w:rStyle w:val="VerbatimChar"/>
-        </w:rPr>
-        <w:t xml:space="preserve">##                   mean        sd       IQR    0%      25%      50%    75%</w:t>
-      </w:r>
-      <w:r>
-        <w:br w:type="textWrapping"/>
-      </w:r>
-      <w:r>
-        <w:rPr>
-          <w:rStyle w:val="VerbatimChar"/>
-        </w:rPr>
-        <w:t xml:space="preserve">## Adulto       178944.82 791660.12 118540.50    30  2709.50  40400.0 121250</w:t>
-      </w:r>
-      <w:r>
-        <w:br w:type="textWrapping"/>
-      </w:r>
-      <w:r>
-        <w:rPr>
-          <w:rStyle w:val="VerbatimChar"/>
-        </w:rPr>
-        <w:t xml:space="preserve">## Joven        247750.28 741128.23 106435.00    34  6440.00  28800.0 112875</w:t>
-      </w:r>
-      <w:r>
-        <w:br w:type="textWrapping"/>
-      </w:r>
-      <w:r>
-        <w:rPr>
-          <w:rStyle w:val="VerbatimChar"/>
-        </w:rPr>
-        <w:t xml:space="preserve">## Tercera edad  98771.75  51481.93  56134.75 27900 77615.25 112593.5 133750</w:t>
-      </w:r>
-      <w:r>
-        <w:br w:type="textWrapping"/>
-      </w:r>
-      <w:r>
-        <w:rPr>
-          <w:rStyle w:val="VerbatimChar"/>
-        </w:rPr>
-        <w:t xml:space="preserve">##                  100% data:n</w:t>
-      </w:r>
-      <w:r>
-        <w:br w:type="textWrapping"/>
-      </w:r>
-      <w:r>
-        <w:rPr>
-          <w:rStyle w:val="VerbatimChar"/>
-        </w:rPr>
-        <w:t xml:space="preserve">## Adulto       10000000    175</w:t>
-      </w:r>
-      <w:r>
-        <w:br w:type="textWrapping"/>
-      </w:r>
-      <w:r>
-        <w:rPr>
-          <w:rStyle w:val="VerbatimChar"/>
-        </w:rPr>
-        <w:t xml:space="preserve">## Joven         6060000    102</w:t>
-      </w:r>
-      <w:r>
-        <w:br w:type="textWrapping"/>
-      </w:r>
-      <w:r>
-        <w:rPr>
-          <w:rStyle w:val="VerbatimChar"/>
-        </w:rPr>
-        <w:t xml:space="preserve">## Tercera edad   142000      4</w:t>
-      </w:r>
-    </w:p>
-    <w:p>
-      <w:pPr>
-        <w:pStyle w:val="SourceCode"/>
-      </w:pPr>
-      <w:r>
-        <w:rPr>
-          <w:rStyle w:val="CommentTok"/>
-        </w:rPr>
-        <w:t xml:space="preserve">#Esta linea da error</w:t>
-      </w:r>
-      <w:r>
-        <w:br w:type="textWrapping"/>
-      </w:r>
-      <w:r>
-        <w:rPr>
-          <w:rStyle w:val="CommentTok"/>
-        </w:rPr>
-        <w:t xml:space="preserve">#numSummary(Tabla[,"CD4"], groups=Tabla$edad_cat, </w:t>
-      </w:r>
-      <w:r>
-        <w:br w:type="textWrapping"/>
-      </w:r>
-      <w:r>
-        <w:rPr>
-          <w:rStyle w:val="CommentTok"/>
-        </w:rPr>
-        <w:t xml:space="preserve">#           statistics=c("mean", "sd", "IQR", "quantiles"),quantiles=c(0,.25,.5,.75,1))</w:t>
+        <w:t xml:space="preserve">##                  mean       sd    IQR 0%    25%   50%    75% 100% data:n</w:t>
+      </w:r>
+      <w:r>
+        <w:br w:type="textWrapping"/>
+      </w:r>
+      <w:r>
+        <w:rPr>
+          <w:rStyle w:val="VerbatimChar"/>
+        </w:rPr>
+        <w:t xml:space="preserve">## Adulto       345.9851 240.0014 300.75  2 171.00 346.5 471.75 1650    174</w:t>
+      </w:r>
+      <w:r>
+        <w:br w:type="textWrapping"/>
+      </w:r>
+      <w:r>
+        <w:rPr>
+          <w:rStyle w:val="VerbatimChar"/>
+        </w:rPr>
+        <w:t xml:space="preserve">## Joven        396.8200 217.7806 250.50 12 247.75 369.0 498.25 1081    100</w:t>
+      </w:r>
+      <w:r>
+        <w:br w:type="textWrapping"/>
+      </w:r>
+      <w:r>
+        <w:rPr>
+          <w:rStyle w:val="VerbatimChar"/>
+        </w:rPr>
+        <w:t xml:space="preserve">## Tercera edad 342.5000 284.7847 221.50  6 226.50 332.0 448.00  700      4</w:t>
+      </w:r>
+      <w:r>
+        <w:br w:type="textWrapping"/>
+      </w:r>
+      <w:r>
+        <w:rPr>
+          <w:rStyle w:val="VerbatimChar"/>
+        </w:rPr>
+        <w:t xml:space="preserve">##              data:NA</w:t>
+      </w:r>
+      <w:r>
+        <w:br w:type="textWrapping"/>
+      </w:r>
+      <w:r>
+        <w:rPr>
+          <w:rStyle w:val="VerbatimChar"/>
+        </w:rPr>
+        <w:t xml:space="preserve">## Adulto             1</w:t>
+      </w:r>
+      <w:r>
+        <w:br w:type="textWrapping"/>
+      </w:r>
+      <w:r>
+        <w:rPr>
+          <w:rStyle w:val="VerbatimChar"/>
+        </w:rPr>
+        <w:t xml:space="preserve">## Joven              2</w:t>
+      </w:r>
+      <w:r>
+        <w:br w:type="textWrapping"/>
+      </w:r>
+      <w:r>
+        <w:rPr>
+          <w:rStyle w:val="VerbatimChar"/>
+        </w:rPr>
+        <w:t xml:space="preserve">## Tercera edad       0</w:t>
       </w:r>
     </w:p>
     <w:p>
@@ -9727,7 +10229,7 @@
     </w:lvl>
   </w:abstractNum>
   <w:abstractNum w:abstractNumId="990">
-    <w:nsid w:val="5c71d6ae"/>
+    <w:nsid w:val="5ecc7317"/>
     <w:multiLevelType w:val="multilevel"/>
     <w:lvl w:ilvl="0">
       <w:numFmt w:val="bullet"/>
@@ -9808,7 +10310,7 @@
     </w:lvl>
   </w:abstractNum>
   <w:abstractNum w:abstractNumId="99411">
-    <w:nsid w:val="47a73d1d"/>
+    <w:nsid w:val="7aa2ffa2"/>
     <w:multiLevelType w:val="multilevel"/>
     <w:lvl w:ilvl="0">
       <w:start w:val="1"/>
@@ -9896,7 +10398,7 @@
     </w:lvl>
   </w:abstractNum>
   <w:abstractNum w:abstractNumId="99421">
-    <w:nsid w:val="a4e2c04b"/>
+    <w:nsid w:val="8d482cb6"/>
     <w:multiLevelType w:val="multilevel"/>
     <w:lvl w:ilvl="0">
       <w:start w:val="1"/>

</xml_diff>

<commit_message>
modified:   SAD_trabajoGrupo.Rmd         Base de datos unificadas. Utiliza la de Elena. 	modified:   SAD_trabajoGrupo.docx 	modified:   SAD_trabajoGrupo.pdf
</commit_message>
<xml_diff>
--- a/Rscripts/SAD_trabajoGrupo.docx
+++ b/Rscripts/SAD_trabajoGrupo.docx
@@ -832,6 +832,27 @@
       </w:pPr>
       <w:r>
         <w:rPr>
+          <w:rStyle w:val="CommentTok"/>
+        </w:rPr>
+        <w:t xml:space="preserve">#datosCSV &lt;- read.csv("/home/miquel/tmp/uoc_SAD/DatosEntrada/TABLA\ MASTER.csv", </w:t>
+      </w:r>
+      <w:r>
+        <w:br w:type="textWrapping"/>
+      </w:r>
+      <w:r>
+        <w:rPr>
+          <w:rStyle w:val="CommentTok"/>
+        </w:rPr>
+        <w:t xml:space="preserve">#                     header=T, dec=".",sep="\t")</w:t>
+      </w:r>
+      <w:r>
+        <w:br w:type="textWrapping"/>
+      </w:r>
+      <w:r>
+        <w:br w:type="textWrapping"/>
+      </w:r>
+      <w:r>
+        <w:rPr>
           <w:rStyle w:val="NormalTok"/>
         </w:rPr>
         <w:t xml:space="preserve">datosCSV &lt;-</w:t>
@@ -858,7 +879,7 @@
         <w:rPr>
           <w:rStyle w:val="StringTok"/>
         </w:rPr>
-        <w:t xml:space="preserve">"/home/miquel/tmp/uoc_SAD/DatosEntrada/TABLA\ MASTER.csv"</w:t>
+        <w:t xml:space="preserve">"~/tmp/uoc_SAD/DatosEntrada/Tabla_Master_Nacionalidad\ y\ CD4\ cambiados"</w:t>
       </w:r>
       <w:r>
         <w:rPr>
@@ -979,24 +1000,6 @@
       </w:r>
       <w:r>
         <w:rPr>
-          <w:rStyle w:val="NormalTok"/>
-        </w:rPr>
-        <w:t xml:space="preserve"> </w:t>
-      </w:r>
-      <w:r>
-        <w:rPr>
-          <w:rStyle w:val="NormalTok"/>
-        </w:rPr>
-        <w:t xml:space="preserve"> </w:t>
-      </w:r>
-      <w:r>
-        <w:rPr>
-          <w:rStyle w:val="NormalTok"/>
-        </w:rPr>
-        <w:t xml:space="preserve"> </w:t>
-      </w:r>
-      <w:r>
-        <w:rPr>
           <w:rStyle w:val="DataTypeTok"/>
         </w:rPr>
         <w:t xml:space="preserve">header=</w:t>
@@ -1023,6 +1026,24 @@
         <w:rPr>
           <w:rStyle w:val="NormalTok"/>
         </w:rPr>
+        <w:t xml:space="preserve">, </w:t>
+      </w:r>
+      <w:r>
+        <w:rPr>
+          <w:rStyle w:val="DataTypeTok"/>
+        </w:rPr>
+        <w:t xml:space="preserve">na.strings=</w:t>
+      </w:r>
+      <w:r>
+        <w:rPr>
+          <w:rStyle w:val="StringTok"/>
+        </w:rPr>
+        <w:t xml:space="preserve">"NA"</w:t>
+      </w:r>
+      <w:r>
+        <w:rPr>
+          <w:rStyle w:val="NormalTok"/>
+        </w:rPr>
         <w:t xml:space="preserve">,</w:t>
       </w:r>
       <w:r>
@@ -1035,19 +1056,7 @@
         <w:rPr>
           <w:rStyle w:val="StringTok"/>
         </w:rPr>
-        <w:t xml:space="preserve">"</w:t>
-      </w:r>
-      <w:r>
-        <w:rPr>
-          <w:rStyle w:val="CharTok"/>
-        </w:rPr>
-        <w:t xml:space="preserve">\t</w:t>
-      </w:r>
-      <w:r>
-        <w:rPr>
-          <w:rStyle w:val="StringTok"/>
-        </w:rPr>
-        <w:t xml:space="preserve">"</w:t>
+        <w:t xml:space="preserve">""</w:t>
       </w:r>
       <w:r>
         <w:rPr>
@@ -4577,7 +4586,7 @@
         <w:rPr>
           <w:rStyle w:val="StringTok"/>
         </w:rPr>
-        <w:t xml:space="preserve">"~/tmp/uoc_SAD/DatosEntrada/TABLA\ MASTER.csv"</w:t>
+        <w:t xml:space="preserve">"~/tmp/uoc_SAD/DatosEntrada/Tabla_Master_Nacionalidad\ y\ CD4\ cambiados"</w:t>
       </w:r>
       <w:r>
         <w:rPr>
@@ -4698,24 +4707,6 @@
       </w:r>
       <w:r>
         <w:rPr>
-          <w:rStyle w:val="NormalTok"/>
-        </w:rPr>
-        <w:t xml:space="preserve"> </w:t>
-      </w:r>
-      <w:r>
-        <w:rPr>
-          <w:rStyle w:val="NormalTok"/>
-        </w:rPr>
-        <w:t xml:space="preserve"> </w:t>
-      </w:r>
-      <w:r>
-        <w:rPr>
-          <w:rStyle w:val="NormalTok"/>
-        </w:rPr>
-        <w:t xml:space="preserve"> </w:t>
-      </w:r>
-      <w:r>
-        <w:rPr>
           <w:rStyle w:val="DataTypeTok"/>
         </w:rPr>
         <w:t xml:space="preserve">header=</w:t>
@@ -4772,13 +4763,115 @@
         <w:rPr>
           <w:rStyle w:val="StringTok"/>
         </w:rPr>
+        <w:t xml:space="preserve">""</w:t>
+      </w:r>
+      <w:r>
+        <w:rPr>
+          <w:rStyle w:val="NormalTok"/>
+        </w:rPr>
+        <w:t xml:space="preserve">)</w:t>
+      </w:r>
+      <w:r>
+        <w:br w:type="textWrapping"/>
+      </w:r>
+      <w:r>
+        <w:rPr>
+          <w:rStyle w:val="NormalTok"/>
+        </w:rPr>
+        <w:t xml:space="preserve"> </w:t>
+      </w:r>
+      <w:r>
+        <w:br w:type="textWrapping"/>
+      </w:r>
+      <w:r>
+        <w:rPr>
+          <w:rStyle w:val="KeywordTok"/>
+        </w:rPr>
+        <w:t xml:space="preserve">local</w:t>
+      </w:r>
+      <w:r>
+        <w:rPr>
+          <w:rStyle w:val="NormalTok"/>
+        </w:rPr>
+        <w:t xml:space="preserve">({</w:t>
+      </w:r>
+      <w:r>
+        <w:br w:type="textWrapping"/>
+      </w:r>
+      <w:r>
+        <w:rPr>
+          <w:rStyle w:val="NormalTok"/>
+        </w:rPr>
+        <w:t xml:space="preserve">.Table &lt;-</w:t>
+      </w:r>
+      <w:r>
+        <w:rPr>
+          <w:rStyle w:val="StringTok"/>
+        </w:rPr>
+        <w:t xml:space="preserve"> </w:t>
+      </w:r>
+      <w:r>
+        <w:rPr>
+          <w:rStyle w:val="KeywordTok"/>
+        </w:rPr>
+        <w:t xml:space="preserve">with</w:t>
+      </w:r>
+      <w:r>
+        <w:rPr>
+          <w:rStyle w:val="NormalTok"/>
+        </w:rPr>
+        <w:t xml:space="preserve">(DATOSCSV, </w:t>
+      </w:r>
+      <w:r>
+        <w:rPr>
+          <w:rStyle w:val="KeywordTok"/>
+        </w:rPr>
+        <w:t xml:space="preserve">table</w:t>
+      </w:r>
+      <w:r>
+        <w:rPr>
+          <w:rStyle w:val="NormalTok"/>
+        </w:rPr>
+        <w:t xml:space="preserve">(SUBTIPO))</w:t>
+      </w:r>
+      <w:r>
+        <w:br w:type="textWrapping"/>
+      </w:r>
+      <w:r>
+        <w:rPr>
+          <w:rStyle w:val="KeywordTok"/>
+        </w:rPr>
+        <w:t xml:space="preserve">cat</w:t>
+      </w:r>
+      <w:r>
+        <w:rPr>
+          <w:rStyle w:val="NormalTok"/>
+        </w:rPr>
+        <w:t xml:space="preserve">(</w:t>
+      </w:r>
+      <w:r>
+        <w:rPr>
+          <w:rStyle w:val="StringTok"/>
+        </w:rPr>
         <w:t xml:space="preserve">"</w:t>
       </w:r>
       <w:r>
         <w:rPr>
           <w:rStyle w:val="CharTok"/>
         </w:rPr>
-        <w:t xml:space="preserve">\t</w:t>
+        <w:t xml:space="preserve">\n</w:t>
+      </w:r>
+      <w:r>
+        <w:rPr>
+          <w:rStyle w:val="StringTok"/>
+        </w:rPr>
+        <w:t xml:space="preserve">counts:</w:t>
+      </w:r>
+      <w:r>
+        <w:rPr>
+          <w:rStyle w:val="CharTok"/>
+        </w:rPr>
+        <w:t xml:space="preserve">\n</w:t>
       </w:r>
       <w:r>
         <w:rPr>
@@ -4797,13 +4890,277 @@
       </w:r>
       <w:r>
         <w:rPr>
-          <w:rStyle w:val="NormalTok"/>
-        </w:rPr>
-        <w:t xml:space="preserve"> </w:t>
-      </w:r>
-      <w:r>
-        <w:br w:type="textWrapping"/>
-      </w:r>
+          <w:rStyle w:val="KeywordTok"/>
+        </w:rPr>
+        <w:t xml:space="preserve">print</w:t>
+      </w:r>
+      <w:r>
+        <w:rPr>
+          <w:rStyle w:val="NormalTok"/>
+        </w:rPr>
+        <w:t xml:space="preserve">(.Table)</w:t>
+      </w:r>
+      <w:r>
+        <w:br w:type="textWrapping"/>
+      </w:r>
+      <w:r>
+        <w:rPr>
+          <w:rStyle w:val="KeywordTok"/>
+        </w:rPr>
+        <w:t xml:space="preserve">cat</w:t>
+      </w:r>
+      <w:r>
+        <w:rPr>
+          <w:rStyle w:val="NormalTok"/>
+        </w:rPr>
+        <w:t xml:space="preserve">(</w:t>
+      </w:r>
+      <w:r>
+        <w:rPr>
+          <w:rStyle w:val="StringTok"/>
+        </w:rPr>
+        <w:t xml:space="preserve">"</w:t>
+      </w:r>
+      <w:r>
+        <w:rPr>
+          <w:rStyle w:val="CharTok"/>
+        </w:rPr>
+        <w:t xml:space="preserve">\n</w:t>
+      </w:r>
+      <w:r>
+        <w:rPr>
+          <w:rStyle w:val="StringTok"/>
+        </w:rPr>
+        <w:t xml:space="preserve">percentages:</w:t>
+      </w:r>
+      <w:r>
+        <w:rPr>
+          <w:rStyle w:val="CharTok"/>
+        </w:rPr>
+        <w:t xml:space="preserve">\n</w:t>
+      </w:r>
+      <w:r>
+        <w:rPr>
+          <w:rStyle w:val="StringTok"/>
+        </w:rPr>
+        <w:t xml:space="preserve">"</w:t>
+      </w:r>
+      <w:r>
+        <w:rPr>
+          <w:rStyle w:val="NormalTok"/>
+        </w:rPr>
+        <w:t xml:space="preserve">)</w:t>
+      </w:r>
+      <w:r>
+        <w:br w:type="textWrapping"/>
+      </w:r>
+      <w:r>
+        <w:rPr>
+          <w:rStyle w:val="KeywordTok"/>
+        </w:rPr>
+        <w:t xml:space="preserve">print</w:t>
+      </w:r>
+      <w:r>
+        <w:rPr>
+          <w:rStyle w:val="NormalTok"/>
+        </w:rPr>
+        <w:t xml:space="preserve">(</w:t>
+      </w:r>
+      <w:r>
+        <w:rPr>
+          <w:rStyle w:val="KeywordTok"/>
+        </w:rPr>
+        <w:t xml:space="preserve">round</w:t>
+      </w:r>
+      <w:r>
+        <w:rPr>
+          <w:rStyle w:val="NormalTok"/>
+        </w:rPr>
+        <w:t xml:space="preserve">(</w:t>
+      </w:r>
+      <w:r>
+        <w:rPr>
+          <w:rStyle w:val="DecValTok"/>
+        </w:rPr>
+        <w:t xml:space="preserve">100</w:t>
+      </w:r>
+      <w:r>
+        <w:rPr>
+          <w:rStyle w:val="NormalTok"/>
+        </w:rPr>
+        <w:t xml:space="preserve">*.Table/</w:t>
+      </w:r>
+      <w:r>
+        <w:rPr>
+          <w:rStyle w:val="KeywordTok"/>
+        </w:rPr>
+        <w:t xml:space="preserve">sum</w:t>
+      </w:r>
+      <w:r>
+        <w:rPr>
+          <w:rStyle w:val="NormalTok"/>
+        </w:rPr>
+        <w:t xml:space="preserve">(.Table), </w:t>
+      </w:r>
+      <w:r>
+        <w:rPr>
+          <w:rStyle w:val="DecValTok"/>
+        </w:rPr>
+        <w:t xml:space="preserve">2</w:t>
+      </w:r>
+      <w:r>
+        <w:rPr>
+          <w:rStyle w:val="NormalTok"/>
+        </w:rPr>
+        <w:t xml:space="preserve">))</w:t>
+      </w:r>
+      <w:r>
+        <w:br w:type="textWrapping"/>
+      </w:r>
+      <w:r>
+        <w:rPr>
+          <w:rStyle w:val="NormalTok"/>
+        </w:rPr>
+        <w:t xml:space="preserve">})</w:t>
+      </w:r>
+    </w:p>
+    <w:p>
+      <w:pPr>
+        <w:pStyle w:val="SourceCode"/>
+      </w:pPr>
+      <w:r>
+        <w:rPr>
+          <w:rStyle w:val="VerbatimChar"/>
+        </w:rPr>
+        <w:t xml:space="preserve">## </w:t>
+      </w:r>
+      <w:r>
+        <w:br w:type="textWrapping"/>
+      </w:r>
+      <w:r>
+        <w:rPr>
+          <w:rStyle w:val="VerbatimChar"/>
+        </w:rPr>
+        <w:t xml:space="preserve">## counts:</w:t>
+      </w:r>
+      <w:r>
+        <w:br w:type="textWrapping"/>
+      </w:r>
+      <w:r>
+        <w:rPr>
+          <w:rStyle w:val="VerbatimChar"/>
+        </w:rPr>
+        <w:t xml:space="preserve">## SUBTIPO</w:t>
+      </w:r>
+      <w:r>
+        <w:br w:type="textWrapping"/>
+      </w:r>
+      <w:r>
+        <w:rPr>
+          <w:rStyle w:val="VerbatimChar"/>
+        </w:rPr>
+        <w:t xml:space="preserve">##  01_AE  02_AG 06_CPX  14_BG 36_CPX     A1      B      C      D     F1 </w:t>
+      </w:r>
+      <w:r>
+        <w:br w:type="textWrapping"/>
+      </w:r>
+      <w:r>
+        <w:rPr>
+          <w:rStyle w:val="VerbatimChar"/>
+        </w:rPr>
+        <w:t xml:space="preserve">##      2     22      4      1      2      7    216      5      5      8 </w:t>
+      </w:r>
+      <w:r>
+        <w:br w:type="textWrapping"/>
+      </w:r>
+      <w:r>
+        <w:rPr>
+          <w:rStyle w:val="VerbatimChar"/>
+        </w:rPr>
+        <w:t xml:space="preserve">##      G      J </w:t>
+      </w:r>
+      <w:r>
+        <w:br w:type="textWrapping"/>
+      </w:r>
+      <w:r>
+        <w:rPr>
+          <w:rStyle w:val="VerbatimChar"/>
+        </w:rPr>
+        <w:t xml:space="preserve">##      9      1 </w:t>
+      </w:r>
+      <w:r>
+        <w:br w:type="textWrapping"/>
+      </w:r>
+      <w:r>
+        <w:rPr>
+          <w:rStyle w:val="VerbatimChar"/>
+        </w:rPr>
+        <w:t xml:space="preserve">## </w:t>
+      </w:r>
+      <w:r>
+        <w:br w:type="textWrapping"/>
+      </w:r>
+      <w:r>
+        <w:rPr>
+          <w:rStyle w:val="VerbatimChar"/>
+        </w:rPr>
+        <w:t xml:space="preserve">## percentages:</w:t>
+      </w:r>
+      <w:r>
+        <w:br w:type="textWrapping"/>
+      </w:r>
+      <w:r>
+        <w:rPr>
+          <w:rStyle w:val="VerbatimChar"/>
+        </w:rPr>
+        <w:t xml:space="preserve">## SUBTIPO</w:t>
+      </w:r>
+      <w:r>
+        <w:br w:type="textWrapping"/>
+      </w:r>
+      <w:r>
+        <w:rPr>
+          <w:rStyle w:val="VerbatimChar"/>
+        </w:rPr>
+        <w:t xml:space="preserve">##  01_AE  02_AG 06_CPX  14_BG 36_CPX     A1      B      C      D     F1 </w:t>
+      </w:r>
+      <w:r>
+        <w:br w:type="textWrapping"/>
+      </w:r>
+      <w:r>
+        <w:rPr>
+          <w:rStyle w:val="VerbatimChar"/>
+        </w:rPr>
+        <w:t xml:space="preserve">##   0.71   7.80   1.42   0.35   0.71   2.48  76.60   1.77   1.77   2.84 </w:t>
+      </w:r>
+      <w:r>
+        <w:br w:type="textWrapping"/>
+      </w:r>
+      <w:r>
+        <w:rPr>
+          <w:rStyle w:val="VerbatimChar"/>
+        </w:rPr>
+        <w:t xml:space="preserve">##      G      J </w:t>
+      </w:r>
+      <w:r>
+        <w:br w:type="textWrapping"/>
+      </w:r>
+      <w:r>
+        <w:rPr>
+          <w:rStyle w:val="VerbatimChar"/>
+        </w:rPr>
+        <w:t xml:space="preserve">##   3.19   0.35</w:t>
+      </w:r>
+    </w:p>
+    <w:p>
+      <w:r>
+        <w:t xml:space="preserve">Como puede observarse el subtipo B es el predominante en la población española con un 76% seguido por las forma recombinante URF de las cuales la mayoritaria de este tipo es la 02_AG siendo un 8% del total y un 71% de las formas URF. Todos estos subtipos corresponden a la variante vih-1, la cual se encuentra principalmente en America y Europa. A la vista de los resultados resulta obvio que España tenga predominancia del subtipo B debido a efectos migratorios. Sin embargo como se denota por los resultados la variante 02_AG se está incrementando en España debido a la migración africana que recibe nuestro país, pero a la contra es factible preveer que personas que hayan migrado desde África y libres del virus queden infectados por la variante Europea.</w:t>
+      </w:r>
+    </w:p>
+    <w:p>
+      <w:pPr>
+        <w:pStyle w:val="SourceCode"/>
+      </w:pPr>
       <w:r>
         <w:rPr>
           <w:rStyle w:val="KeywordTok"/>
@@ -4814,7 +5171,7 @@
         <w:rPr>
           <w:rStyle w:val="NormalTok"/>
         </w:rPr>
-        <w:t xml:space="preserve">({</w:t>
+        <w:t xml:space="preserve">({ </w:t>
       </w:r>
       <w:r>
         <w:br w:type="textWrapping"/>
@@ -4853,7 +5210,7 @@
         <w:rPr>
           <w:rStyle w:val="NormalTok"/>
         </w:rPr>
-        <w:t xml:space="preserve">(SUBTIPO))</w:t>
+        <w:t xml:space="preserve">(MUTACIONES1))</w:t>
       </w:r>
       <w:r>
         <w:br w:type="textWrapping"/>
@@ -4904,7 +5261,7 @@
         <w:rPr>
           <w:rStyle w:val="NormalTok"/>
         </w:rPr>
-        <w:t xml:space="preserve">)</w:t>
+        <w:t xml:space="preserve">) </w:t>
       </w:r>
       <w:r>
         <w:br w:type="textWrapping"/>
@@ -4919,7 +5276,7 @@
         <w:rPr>
           <w:rStyle w:val="NormalTok"/>
         </w:rPr>
-        <w:t xml:space="preserve">(.Table)</w:t>
+        <w:t xml:space="preserve">(.Table) </w:t>
       </w:r>
       <w:r>
         <w:br w:type="textWrapping"/>
@@ -4970,7 +5327,7 @@
         <w:rPr>
           <w:rStyle w:val="NormalTok"/>
         </w:rPr>
-        <w:t xml:space="preserve">)</w:t>
+        <w:t xml:space="preserve">) </w:t>
       </w:r>
       <w:r>
         <w:br w:type="textWrapping"/>
@@ -5071,43 +5428,25 @@
         <w:rPr>
           <w:rStyle w:val="VerbatimChar"/>
         </w:rPr>
-        <w:t xml:space="preserve">## SUBTIPO</w:t>
-      </w:r>
-      <w:r>
-        <w:br w:type="textWrapping"/>
-      </w:r>
-      <w:r>
-        <w:rPr>
-          <w:rStyle w:val="VerbatimChar"/>
-        </w:rPr>
-        <w:t xml:space="preserve">##  01_AE  02_AG 06_CPX  14_BG 36_CPX     A1      B   B SI      C      D </w:t>
-      </w:r>
-      <w:r>
-        <w:br w:type="textWrapping"/>
-      </w:r>
-      <w:r>
-        <w:rPr>
-          <w:rStyle w:val="VerbatimChar"/>
-        </w:rPr>
-        <w:t xml:space="preserve">##      2     22      4      1      2      7    215      1      5      5 </w:t>
-      </w:r>
-      <w:r>
-        <w:br w:type="textWrapping"/>
-      </w:r>
-      <w:r>
-        <w:rPr>
-          <w:rStyle w:val="VerbatimChar"/>
-        </w:rPr>
-        <w:t xml:space="preserve">##     F1      G      J </w:t>
-      </w:r>
-      <w:r>
-        <w:br w:type="textWrapping"/>
-      </w:r>
-      <w:r>
-        <w:rPr>
-          <w:rStyle w:val="VerbatimChar"/>
-        </w:rPr>
-        <w:t xml:space="preserve">##      8      9      1 </w:t>
+        <w:t xml:space="preserve">## MUTACIONES1</w:t>
+      </w:r>
+      <w:r>
+        <w:br w:type="textWrapping"/>
+      </w:r>
+      <w:r>
+        <w:rPr>
+          <w:rStyle w:val="VerbatimChar"/>
+        </w:rPr>
+        <w:t xml:space="preserve">##  NO  SI </w:t>
+      </w:r>
+      <w:r>
+        <w:br w:type="textWrapping"/>
+      </w:r>
+      <w:r>
+        <w:rPr>
+          <w:rStyle w:val="VerbatimChar"/>
+        </w:rPr>
+        <w:t xml:space="preserve">## 183  99 </w:t>
       </w:r>
       <w:r>
         <w:br w:type="textWrapping"/>
@@ -5134,48 +5473,30 @@
         <w:rPr>
           <w:rStyle w:val="VerbatimChar"/>
         </w:rPr>
-        <w:t xml:space="preserve">## SUBTIPO</w:t>
-      </w:r>
-      <w:r>
-        <w:br w:type="textWrapping"/>
-      </w:r>
-      <w:r>
-        <w:rPr>
-          <w:rStyle w:val="VerbatimChar"/>
-        </w:rPr>
-        <w:t xml:space="preserve">##  01_AE  02_AG 06_CPX  14_BG 36_CPX     A1      B   B SI      C      D </w:t>
-      </w:r>
-      <w:r>
-        <w:br w:type="textWrapping"/>
-      </w:r>
-      <w:r>
-        <w:rPr>
-          <w:rStyle w:val="VerbatimChar"/>
-        </w:rPr>
-        <w:t xml:space="preserve">##   0.71   7.80   1.42   0.35   0.71   2.48  76.24   0.35   1.77   1.77 </w:t>
-      </w:r>
-      <w:r>
-        <w:br w:type="textWrapping"/>
-      </w:r>
-      <w:r>
-        <w:rPr>
-          <w:rStyle w:val="VerbatimChar"/>
-        </w:rPr>
-        <w:t xml:space="preserve">##     F1      G      J </w:t>
-      </w:r>
-      <w:r>
-        <w:br w:type="textWrapping"/>
-      </w:r>
-      <w:r>
-        <w:rPr>
-          <w:rStyle w:val="VerbatimChar"/>
-        </w:rPr>
-        <w:t xml:space="preserve">##   2.84   3.19   0.35</w:t>
-      </w:r>
-    </w:p>
-    <w:p>
-      <w:r>
-        <w:t xml:space="preserve">Como puede observarse el subtipo B es el predominante en la población española con un 76% seguido por las forma recombinante URF de las cuales la mayoritaria de este tipo es la 02_AG siendo un 8% del total y un 71% de las formas URF. Todos estos subtipos corresponden a la variante vih-1, la cual se encuentra principalmente en America y Europa. A la vista de los resultados resulta obvio que España tenga predominancia del subtipo B debido a efectos migratorios. Sin embargo como se denota por los resultados la variante 02_AG se está incrementando en España debido a la migración africana que recibe nuestro país, pero a la contra es factible preveer que personas que hayan migrado desde África y libres del virus queden infectados por la variante Europea.</w:t>
+        <w:t xml:space="preserve">## MUTACIONES1</w:t>
+      </w:r>
+      <w:r>
+        <w:br w:type="textWrapping"/>
+      </w:r>
+      <w:r>
+        <w:rPr>
+          <w:rStyle w:val="VerbatimChar"/>
+        </w:rPr>
+        <w:t xml:space="preserve">##    NO    SI </w:t>
+      </w:r>
+      <w:r>
+        <w:br w:type="textWrapping"/>
+      </w:r>
+      <w:r>
+        <w:rPr>
+          <w:rStyle w:val="VerbatimChar"/>
+        </w:rPr>
+        <w:t xml:space="preserve">## 64.89 35.11</w:t>
+      </w:r>
+    </w:p>
+    <w:p>
+      <w:r>
+        <w:t xml:space="preserve">De las 282 personas tratadas y documentadas para este tipo, solamente en 99 de ellas se les detectó una o varias mutaciones de resistencia frente a los fármacos anti retrovirales. El estudio de las diferentes mutaciones es complejo ya que pueden darse circunstancias de que un paciente presente un único tipo de mutación (proteasas o retrotranscriptasas) o que presente una colección de ellas. Dentro de las mutaciones las más comunes son las que afectan a las retrotranscriptasas siendo la 103N, la 184V y la 138K las más comunes. Para determinar si existe relación entre ambas variables atenderemos al siguiente contraste de hipótesis: Ho: Las dos variables están relacionadas Ha: Las dos variables son independientes. Para determinar esto se realizara un test de independencia Chi Square</w:t>
       </w:r>
     </w:p>
     <w:p>
@@ -5192,7 +5513,7 @@
         <w:rPr>
           <w:rStyle w:val="NormalTok"/>
         </w:rPr>
-        <w:t xml:space="preserve">({ </w:t>
+        <w:t xml:space="preserve">({  </w:t>
       </w:r>
       <w:r>
         <w:br w:type="textWrapping"/>
@@ -5213,25 +5534,25 @@
         <w:rPr>
           <w:rStyle w:val="KeywordTok"/>
         </w:rPr>
-        <w:t xml:space="preserve">with</w:t>
-      </w:r>
-      <w:r>
-        <w:rPr>
-          <w:rStyle w:val="NormalTok"/>
-        </w:rPr>
-        <w:t xml:space="preserve">(DATOSCSV, </w:t>
-      </w:r>
-      <w:r>
-        <w:rPr>
-          <w:rStyle w:val="KeywordTok"/>
-        </w:rPr>
-        <w:t xml:space="preserve">table</w:t>
-      </w:r>
-      <w:r>
-        <w:rPr>
-          <w:rStyle w:val="NormalTok"/>
-        </w:rPr>
-        <w:t xml:space="preserve">(MUTACIONESPAÑA.DE.RESPAÑAISTENCIA))</w:t>
+        <w:t xml:space="preserve">xtabs</w:t>
+      </w:r>
+      <w:r>
+        <w:rPr>
+          <w:rStyle w:val="NormalTok"/>
+        </w:rPr>
+        <w:t xml:space="preserve">(~MUTACIONES1+SUBTIPO, </w:t>
+      </w:r>
+      <w:r>
+        <w:rPr>
+          <w:rStyle w:val="DataTypeTok"/>
+        </w:rPr>
+        <w:t xml:space="preserve">data=</w:t>
+      </w:r>
+      <w:r>
+        <w:rPr>
+          <w:rStyle w:val="NormalTok"/>
+        </w:rPr>
+        <w:t xml:space="preserve">DATOSCSV)  </w:t>
       </w:r>
       <w:r>
         <w:br w:type="textWrapping"/>
@@ -5264,7 +5585,7 @@
         <w:rPr>
           <w:rStyle w:val="StringTok"/>
         </w:rPr>
-        <w:t xml:space="preserve">counts:</w:t>
+        <w:t xml:space="preserve">Frequency table:</w:t>
       </w:r>
       <w:r>
         <w:rPr>
@@ -5282,7 +5603,7 @@
         <w:rPr>
           <w:rStyle w:val="NormalTok"/>
         </w:rPr>
-        <w:t xml:space="preserve">) </w:t>
+        <w:t xml:space="preserve">)  </w:t>
       </w:r>
       <w:r>
         <w:br w:type="textWrapping"/>
@@ -5297,58 +5618,52 @@
         <w:rPr>
           <w:rStyle w:val="NormalTok"/>
         </w:rPr>
-        <w:t xml:space="preserve">(.Table) </w:t>
-      </w:r>
-      <w:r>
-        <w:br w:type="textWrapping"/>
-      </w:r>
-      <w:r>
-        <w:rPr>
-          <w:rStyle w:val="KeywordTok"/>
-        </w:rPr>
-        <w:t xml:space="preserve">cat</w:t>
-      </w:r>
-      <w:r>
-        <w:rPr>
-          <w:rStyle w:val="NormalTok"/>
-        </w:rPr>
-        <w:t xml:space="preserve">(</w:t>
-      </w:r>
-      <w:r>
-        <w:rPr>
-          <w:rStyle w:val="StringTok"/>
-        </w:rPr>
-        <w:t xml:space="preserve">"</w:t>
-      </w:r>
-      <w:r>
-        <w:rPr>
-          <w:rStyle w:val="CharTok"/>
-        </w:rPr>
-        <w:t xml:space="preserve">\n</w:t>
-      </w:r>
-      <w:r>
-        <w:rPr>
-          <w:rStyle w:val="StringTok"/>
-        </w:rPr>
-        <w:t xml:space="preserve">percentages:</w:t>
-      </w:r>
-      <w:r>
-        <w:rPr>
-          <w:rStyle w:val="CharTok"/>
-        </w:rPr>
-        <w:t xml:space="preserve">\n</w:t>
-      </w:r>
-      <w:r>
-        <w:rPr>
-          <w:rStyle w:val="StringTok"/>
-        </w:rPr>
-        <w:t xml:space="preserve">"</w:t>
-      </w:r>
-      <w:r>
-        <w:rPr>
-          <w:rStyle w:val="NormalTok"/>
-        </w:rPr>
-        <w:t xml:space="preserve">) </w:t>
+        <w:t xml:space="preserve">(.Table)  </w:t>
+      </w:r>
+      <w:r>
+        <w:br w:type="textWrapping"/>
+      </w:r>
+      <w:r>
+        <w:rPr>
+          <w:rStyle w:val="NormalTok"/>
+        </w:rPr>
+        <w:t xml:space="preserve">.Test &lt;-</w:t>
+      </w:r>
+      <w:r>
+        <w:rPr>
+          <w:rStyle w:val="StringTok"/>
+        </w:rPr>
+        <w:t xml:space="preserve"> </w:t>
+      </w:r>
+      <w:r>
+        <w:rPr>
+          <w:rStyle w:val="KeywordTok"/>
+        </w:rPr>
+        <w:t xml:space="preserve">chisq.test</w:t>
+      </w:r>
+      <w:r>
+        <w:rPr>
+          <w:rStyle w:val="NormalTok"/>
+        </w:rPr>
+        <w:t xml:space="preserve">(.Table, </w:t>
+      </w:r>
+      <w:r>
+        <w:rPr>
+          <w:rStyle w:val="DataTypeTok"/>
+        </w:rPr>
+        <w:t xml:space="preserve">correct=</w:t>
+      </w:r>
+      <w:r>
+        <w:rPr>
+          <w:rStyle w:val="OtherTok"/>
+        </w:rPr>
+        <w:t xml:space="preserve">FALSE</w:t>
+      </w:r>
+      <w:r>
+        <w:rPr>
+          <w:rStyle w:val="NormalTok"/>
+        </w:rPr>
+        <w:t xml:space="preserve">)  </w:t>
       </w:r>
       <w:r>
         <w:br w:type="textWrapping"/>
@@ -5363,64 +5678,7 @@
         <w:rPr>
           <w:rStyle w:val="NormalTok"/>
         </w:rPr>
-        <w:t xml:space="preserve">(</w:t>
-      </w:r>
-      <w:r>
-        <w:rPr>
-          <w:rStyle w:val="KeywordTok"/>
-        </w:rPr>
-        <w:t xml:space="preserve">round</w:t>
-      </w:r>
-      <w:r>
-        <w:rPr>
-          <w:rStyle w:val="NormalTok"/>
-        </w:rPr>
-        <w:t xml:space="preserve">(</w:t>
-      </w:r>
-      <w:r>
-        <w:rPr>
-          <w:rStyle w:val="DecValTok"/>
-        </w:rPr>
-        <w:t xml:space="preserve">100</w:t>
-      </w:r>
-      <w:r>
-        <w:rPr>
-          <w:rStyle w:val="NormalTok"/>
-        </w:rPr>
-        <w:t xml:space="preserve">*.Table/</w:t>
-      </w:r>
-      <w:r>
-        <w:rPr>
-          <w:rStyle w:val="KeywordTok"/>
-        </w:rPr>
-        <w:t xml:space="preserve">sum</w:t>
-      </w:r>
-      <w:r>
-        <w:rPr>
-          <w:rStyle w:val="NormalTok"/>
-        </w:rPr>
-        <w:t xml:space="preserve">(.Table), </w:t>
-      </w:r>
-      <w:r>
-        <w:rPr>
-          <w:rStyle w:val="DecValTok"/>
-        </w:rPr>
-        <w:t xml:space="preserve">2</w:t>
-      </w:r>
-      <w:r>
-        <w:rPr>
-          <w:rStyle w:val="NormalTok"/>
-        </w:rPr>
-        <w:t xml:space="preserve">))</w:t>
-      </w:r>
-      <w:r>
-        <w:br w:type="textWrapping"/>
-      </w:r>
-      <w:r>
-        <w:rPr>
-          <w:rStyle w:val="NormalTok"/>
-        </w:rPr>
-        <w:t xml:space="preserve">})</w:t>
+        <w:t xml:space="preserve">(.Test)})</w:t>
       </w:r>
     </w:p>
     <w:p>
@@ -5440,34 +5698,43 @@
         <w:rPr>
           <w:rStyle w:val="VerbatimChar"/>
         </w:rPr>
-        <w:t xml:space="preserve">## counts:</w:t>
-      </w:r>
-      <w:r>
-        <w:br w:type="textWrapping"/>
-      </w:r>
-      <w:r>
-        <w:rPr>
-          <w:rStyle w:val="VerbatimChar"/>
-        </w:rPr>
-        <w:t xml:space="preserve">## MUTACIONESPAÑA.DE.RESPAÑAISTENCIA</w:t>
-      </w:r>
-      <w:r>
-        <w:br w:type="textWrapping"/>
-      </w:r>
-      <w:r>
-        <w:rPr>
-          <w:rStyle w:val="VerbatimChar"/>
-        </w:rPr>
-        <w:t xml:space="preserve">##      NO RT:103S      SI </w:t>
-      </w:r>
-      <w:r>
-        <w:br w:type="textWrapping"/>
-      </w:r>
-      <w:r>
-        <w:rPr>
-          <w:rStyle w:val="VerbatimChar"/>
-        </w:rPr>
-        <w:t xml:space="preserve">##     183       1      98 </w:t>
+        <w:t xml:space="preserve">## Frequency table:</w:t>
+      </w:r>
+      <w:r>
+        <w:br w:type="textWrapping"/>
+      </w:r>
+      <w:r>
+        <w:rPr>
+          <w:rStyle w:val="VerbatimChar"/>
+        </w:rPr>
+        <w:t xml:space="preserve">##            SUBTIPO</w:t>
+      </w:r>
+      <w:r>
+        <w:br w:type="textWrapping"/>
+      </w:r>
+      <w:r>
+        <w:rPr>
+          <w:rStyle w:val="VerbatimChar"/>
+        </w:rPr>
+        <w:t xml:space="preserve">## MUTACIONES1 01_AE 02_AG 06_CPX 14_BG 36_CPX  A1   B   C   D  F1   G   J</w:t>
+      </w:r>
+      <w:r>
+        <w:br w:type="textWrapping"/>
+      </w:r>
+      <w:r>
+        <w:rPr>
+          <w:rStyle w:val="VerbatimChar"/>
+        </w:rPr>
+        <w:t xml:space="preserve">##          NO     1    18      3     1      1   4 136   3   3   7   5   1</w:t>
+      </w:r>
+      <w:r>
+        <w:br w:type="textWrapping"/>
+      </w:r>
+      <w:r>
+        <w:rPr>
+          <w:rStyle w:val="VerbatimChar"/>
+        </w:rPr>
+        <w:t xml:space="preserve">##          SI     1     4      1     0      1   3  80   2   2   1   4   0</w:t>
       </w:r>
       <w:r>
         <w:br w:type="textWrapping"/>
@@ -5485,227 +5752,11 @@
         <w:rPr>
           <w:rStyle w:val="VerbatimChar"/>
         </w:rPr>
-        <w:t xml:space="preserve">## percentages:</w:t>
-      </w:r>
-      <w:r>
-        <w:br w:type="textWrapping"/>
-      </w:r>
-      <w:r>
-        <w:rPr>
-          <w:rStyle w:val="VerbatimChar"/>
-        </w:rPr>
-        <w:t xml:space="preserve">## MUTACIONESPAÑA.DE.RESPAÑAISTENCIA</w:t>
-      </w:r>
-      <w:r>
-        <w:br w:type="textWrapping"/>
-      </w:r>
-      <w:r>
-        <w:rPr>
-          <w:rStyle w:val="VerbatimChar"/>
-        </w:rPr>
-        <w:t xml:space="preserve">##      NO RT:103S      SI </w:t>
-      </w:r>
-      <w:r>
-        <w:br w:type="textWrapping"/>
-      </w:r>
-      <w:r>
-        <w:rPr>
-          <w:rStyle w:val="VerbatimChar"/>
-        </w:rPr>
-        <w:t xml:space="preserve">##   64.89    0.35   34.75</w:t>
-      </w:r>
-    </w:p>
-    <w:p>
-      <w:r>
-        <w:t xml:space="preserve">De las 282 personas tratadas y documentadas para este tipo, solamente en 99 de ellas se les detectó una o varias mutaciones de resistencia frente a los fármacos anti retrovirales. El estudio de las diferentes mutaciones es complejo ya que pueden darse circunstancias de que un paciente presente un único tipo de mutación (proteasas o retrotranscriptasas) o que presente una colección de ellas. Dentro de las mutaciones las más comunes son las que afectan a las retrotranscriptasas siendo la 103N, la 184V y la 138K las más comunes. Para determinar si existe relación entre ambas variables atenderemos al siguiente contraste de hipótesis: Ho: Las dos variables están relacionadas Ha: Las dos variables son independientes. Para determinar esto se realizara un test de independencia Chi Square</w:t>
-      </w:r>
-    </w:p>
-    <w:p>
-      <w:pPr>
-        <w:pStyle w:val="SourceCode"/>
-      </w:pPr>
-      <w:r>
-        <w:rPr>
-          <w:rStyle w:val="KeywordTok"/>
-        </w:rPr>
-        <w:t xml:space="preserve">local</w:t>
-      </w:r>
-      <w:r>
-        <w:rPr>
-          <w:rStyle w:val="NormalTok"/>
-        </w:rPr>
-        <w:t xml:space="preserve">({  </w:t>
-      </w:r>
-      <w:r>
-        <w:br w:type="textWrapping"/>
-      </w:r>
-      <w:r>
-        <w:rPr>
-          <w:rStyle w:val="NormalTok"/>
-        </w:rPr>
-        <w:t xml:space="preserve">.Table &lt;-</w:t>
-      </w:r>
-      <w:r>
-        <w:rPr>
-          <w:rStyle w:val="StringTok"/>
-        </w:rPr>
-        <w:t xml:space="preserve"> </w:t>
-      </w:r>
-      <w:r>
-        <w:rPr>
-          <w:rStyle w:val="KeywordTok"/>
-        </w:rPr>
-        <w:t xml:space="preserve">xtabs</w:t>
-      </w:r>
-      <w:r>
-        <w:rPr>
-          <w:rStyle w:val="NormalTok"/>
-        </w:rPr>
-        <w:t xml:space="preserve">(~MUTACIONESPAÑA.DE.RESPAÑAISTENCIA+SUBTIPO, </w:t>
-      </w:r>
-      <w:r>
-        <w:rPr>
-          <w:rStyle w:val="DataTypeTok"/>
-        </w:rPr>
-        <w:t xml:space="preserve">data=</w:t>
-      </w:r>
-      <w:r>
-        <w:rPr>
-          <w:rStyle w:val="NormalTok"/>
-        </w:rPr>
-        <w:t xml:space="preserve">DATOSCSV)  </w:t>
-      </w:r>
-      <w:r>
-        <w:br w:type="textWrapping"/>
-      </w:r>
-      <w:r>
-        <w:rPr>
-          <w:rStyle w:val="KeywordTok"/>
-        </w:rPr>
-        <w:t xml:space="preserve">cat</w:t>
-      </w:r>
-      <w:r>
-        <w:rPr>
-          <w:rStyle w:val="NormalTok"/>
-        </w:rPr>
-        <w:t xml:space="preserve">(</w:t>
-      </w:r>
-      <w:r>
-        <w:rPr>
-          <w:rStyle w:val="StringTok"/>
-        </w:rPr>
-        <w:t xml:space="preserve">"</w:t>
-      </w:r>
-      <w:r>
-        <w:rPr>
-          <w:rStyle w:val="CharTok"/>
-        </w:rPr>
-        <w:t xml:space="preserve">\n</w:t>
-      </w:r>
-      <w:r>
-        <w:rPr>
-          <w:rStyle w:val="StringTok"/>
-        </w:rPr>
-        <w:t xml:space="preserve">Frequency table:</w:t>
-      </w:r>
-      <w:r>
-        <w:rPr>
-          <w:rStyle w:val="CharTok"/>
-        </w:rPr>
-        <w:t xml:space="preserve">\n</w:t>
-      </w:r>
-      <w:r>
-        <w:rPr>
-          <w:rStyle w:val="StringTok"/>
-        </w:rPr>
-        <w:t xml:space="preserve">"</w:t>
-      </w:r>
-      <w:r>
-        <w:rPr>
-          <w:rStyle w:val="NormalTok"/>
-        </w:rPr>
-        <w:t xml:space="preserve">)  </w:t>
-      </w:r>
-      <w:r>
-        <w:br w:type="textWrapping"/>
-      </w:r>
-      <w:r>
-        <w:rPr>
-          <w:rStyle w:val="KeywordTok"/>
-        </w:rPr>
-        <w:t xml:space="preserve">print</w:t>
-      </w:r>
-      <w:r>
-        <w:rPr>
-          <w:rStyle w:val="NormalTok"/>
-        </w:rPr>
-        <w:t xml:space="preserve">(.Table)  </w:t>
-      </w:r>
-      <w:r>
-        <w:br w:type="textWrapping"/>
-      </w:r>
-      <w:r>
-        <w:rPr>
-          <w:rStyle w:val="NormalTok"/>
-        </w:rPr>
-        <w:t xml:space="preserve">.Test &lt;-</w:t>
-      </w:r>
-      <w:r>
-        <w:rPr>
-          <w:rStyle w:val="StringTok"/>
-        </w:rPr>
-        <w:t xml:space="preserve"> </w:t>
-      </w:r>
-      <w:r>
-        <w:rPr>
-          <w:rStyle w:val="KeywordTok"/>
-        </w:rPr>
-        <w:t xml:space="preserve">chisq.test</w:t>
-      </w:r>
-      <w:r>
-        <w:rPr>
-          <w:rStyle w:val="NormalTok"/>
-        </w:rPr>
-        <w:t xml:space="preserve">(.Table, </w:t>
-      </w:r>
-      <w:r>
-        <w:rPr>
-          <w:rStyle w:val="DataTypeTok"/>
-        </w:rPr>
-        <w:t xml:space="preserve">correct=</w:t>
-      </w:r>
-      <w:r>
-        <w:rPr>
-          <w:rStyle w:val="OtherTok"/>
-        </w:rPr>
-        <w:t xml:space="preserve">FALSE</w:t>
-      </w:r>
-      <w:r>
-        <w:rPr>
-          <w:rStyle w:val="NormalTok"/>
-        </w:rPr>
-        <w:t xml:space="preserve">)  </w:t>
-      </w:r>
-      <w:r>
-        <w:br w:type="textWrapping"/>
-      </w:r>
-      <w:r>
-        <w:rPr>
-          <w:rStyle w:val="KeywordTok"/>
-        </w:rPr>
-        <w:t xml:space="preserve">print</w:t>
-      </w:r>
-      <w:r>
-        <w:rPr>
-          <w:rStyle w:val="NormalTok"/>
-        </w:rPr>
-        <w:t xml:space="preserve">(.Test)})</w:t>
-      </w:r>
-    </w:p>
-    <w:p>
-      <w:pPr>
-        <w:pStyle w:val="SourceCode"/>
-      </w:pPr>
+        <w:t xml:space="preserve">##  Pearson's Chi-squared test</w:t>
+      </w:r>
+      <w:r>
+        <w:br w:type="textWrapping"/>
+      </w:r>
       <w:r>
         <w:rPr>
           <w:rStyle w:val="VerbatimChar"/>
@@ -5719,132 +5770,6 @@
         <w:rPr>
           <w:rStyle w:val="VerbatimChar"/>
         </w:rPr>
-        <w:t xml:space="preserve">## Frequency table:</w:t>
-      </w:r>
-      <w:r>
-        <w:br w:type="textWrapping"/>
-      </w:r>
-      <w:r>
-        <w:rPr>
-          <w:rStyle w:val="VerbatimChar"/>
-        </w:rPr>
-        <w:t xml:space="preserve">##                                  SUBTIPO</w:t>
-      </w:r>
-      <w:r>
-        <w:br w:type="textWrapping"/>
-      </w:r>
-      <w:r>
-        <w:rPr>
-          <w:rStyle w:val="VerbatimChar"/>
-        </w:rPr>
-        <w:t xml:space="preserve">## MUTACIONESPAÑA.DE.RESPAÑAISTENCIA 01_AE 02_AG 06_CPX 14_BG 36_CPX  A1   B</w:t>
-      </w:r>
-      <w:r>
-        <w:br w:type="textWrapping"/>
-      </w:r>
-      <w:r>
-        <w:rPr>
-          <w:rStyle w:val="VerbatimChar"/>
-        </w:rPr>
-        <w:t xml:space="preserve">##                           NO          1    18      3     1      1   4 136</w:t>
-      </w:r>
-      <w:r>
-        <w:br w:type="textWrapping"/>
-      </w:r>
-      <w:r>
-        <w:rPr>
-          <w:rStyle w:val="VerbatimChar"/>
-        </w:rPr>
-        <w:t xml:space="preserve">##                           RT:103S     0     0      0     0      0   0   0</w:t>
-      </w:r>
-      <w:r>
-        <w:br w:type="textWrapping"/>
-      </w:r>
-      <w:r>
-        <w:rPr>
-          <w:rStyle w:val="VerbatimChar"/>
-        </w:rPr>
-        <w:t xml:space="preserve">##                           SI          1     4      1     0      1   3  79</w:t>
-      </w:r>
-      <w:r>
-        <w:br w:type="textWrapping"/>
-      </w:r>
-      <w:r>
-        <w:rPr>
-          <w:rStyle w:val="VerbatimChar"/>
-        </w:rPr>
-        <w:t xml:space="preserve">##                                  SUBTIPO</w:t>
-      </w:r>
-      <w:r>
-        <w:br w:type="textWrapping"/>
-      </w:r>
-      <w:r>
-        <w:rPr>
-          <w:rStyle w:val="VerbatimChar"/>
-        </w:rPr>
-        <w:t xml:space="preserve">## MUTACIONESPAÑA.DE.RESPAÑAISTENCIA B SI   C   D  F1   G   J</w:t>
-      </w:r>
-      <w:r>
-        <w:br w:type="textWrapping"/>
-      </w:r>
-      <w:r>
-        <w:rPr>
-          <w:rStyle w:val="VerbatimChar"/>
-        </w:rPr>
-        <w:t xml:space="preserve">##                           NO         0   3   3   7   5   1</w:t>
-      </w:r>
-      <w:r>
-        <w:br w:type="textWrapping"/>
-      </w:r>
-      <w:r>
-        <w:rPr>
-          <w:rStyle w:val="VerbatimChar"/>
-        </w:rPr>
-        <w:t xml:space="preserve">##                           RT:103S    1   0   0   0   0   0</w:t>
-      </w:r>
-      <w:r>
-        <w:br w:type="textWrapping"/>
-      </w:r>
-      <w:r>
-        <w:rPr>
-          <w:rStyle w:val="VerbatimChar"/>
-        </w:rPr>
-        <w:t xml:space="preserve">##                           SI         0   2   2   1   4   0</w:t>
-      </w:r>
-      <w:r>
-        <w:br w:type="textWrapping"/>
-      </w:r>
-      <w:r>
-        <w:rPr>
-          <w:rStyle w:val="VerbatimChar"/>
-        </w:rPr>
-        <w:t xml:space="preserve">## </w:t>
-      </w:r>
-      <w:r>
-        <w:br w:type="textWrapping"/>
-      </w:r>
-      <w:r>
-        <w:rPr>
-          <w:rStyle w:val="VerbatimChar"/>
-        </w:rPr>
-        <w:t xml:space="preserve">##  Pearson's Chi-squared test</w:t>
-      </w:r>
-      <w:r>
-        <w:br w:type="textWrapping"/>
-      </w:r>
-      <w:r>
-        <w:rPr>
-          <w:rStyle w:val="VerbatimChar"/>
-        </w:rPr>
-        <w:t xml:space="preserve">## </w:t>
-      </w:r>
-      <w:r>
-        <w:br w:type="textWrapping"/>
-      </w:r>
-      <w:r>
-        <w:rPr>
-          <w:rStyle w:val="VerbatimChar"/>
-        </w:rPr>
         <w:t xml:space="preserve">## data:  .Table</w:t>
       </w:r>
       <w:r>
@@ -5854,7 +5779,7 @@
         <w:rPr>
           <w:rStyle w:val="VerbatimChar"/>
         </w:rPr>
-        <w:t xml:space="preserve">## X-squared = 289.14, df = 24, p-value &lt; 2.2e-16</w:t>
+        <w:t xml:space="preserve">## X-squared = 7.1991, df = 11, p-value = 0.7827</w:t>
       </w:r>
     </w:p>
     <w:p>
@@ -5918,7 +5843,7 @@
         <w:rPr>
           <w:rStyle w:val="NormalTok"/>
         </w:rPr>
-        <w:t xml:space="preserve">(~MUTACIONESPAÑA.DE.RESPAÑAISTENCIA+SEXO, </w:t>
+        <w:t xml:space="preserve">(~MUTACIONES1+SEXO, </w:t>
       </w:r>
       <w:r>
         <w:rPr>
@@ -6121,43 +6046,34 @@
         <w:rPr>
           <w:rStyle w:val="VerbatimChar"/>
         </w:rPr>
-        <w:t xml:space="preserve">##                                  SEXO</w:t>
-      </w:r>
-      <w:r>
-        <w:br w:type="textWrapping"/>
-      </w:r>
-      <w:r>
-        <w:rPr>
-          <w:rStyle w:val="VerbatimChar"/>
-        </w:rPr>
-        <w:t xml:space="preserve">## MUTACIONESPAÑA.DE.RESPAÑAISTENCIA HOMBRE MUJER Total Count</w:t>
-      </w:r>
-      <w:r>
-        <w:br w:type="textWrapping"/>
-      </w:r>
-      <w:r>
-        <w:rPr>
-          <w:rStyle w:val="VerbatimChar"/>
-        </w:rPr>
-        <w:t xml:space="preserve">##                           NO        79.8  20.2   100   183</w:t>
-      </w:r>
-      <w:r>
-        <w:br w:type="textWrapping"/>
-      </w:r>
-      <w:r>
-        <w:rPr>
-          <w:rStyle w:val="VerbatimChar"/>
-        </w:rPr>
-        <w:t xml:space="preserve">##                           RT:103S  100.0   0.0   100     1</w:t>
-      </w:r>
-      <w:r>
-        <w:br w:type="textWrapping"/>
-      </w:r>
-      <w:r>
-        <w:rPr>
-          <w:rStyle w:val="VerbatimChar"/>
-        </w:rPr>
-        <w:t xml:space="preserve">##                           SI        72.4  27.6   100    98</w:t>
+        <w:t xml:space="preserve">##            SEXO</w:t>
+      </w:r>
+      <w:r>
+        <w:br w:type="textWrapping"/>
+      </w:r>
+      <w:r>
+        <w:rPr>
+          <w:rStyle w:val="VerbatimChar"/>
+        </w:rPr>
+        <w:t xml:space="preserve">## MUTACIONES1 HOMBRE MUJER Total Count</w:t>
+      </w:r>
+      <w:r>
+        <w:br w:type="textWrapping"/>
+      </w:r>
+      <w:r>
+        <w:rPr>
+          <w:rStyle w:val="VerbatimChar"/>
+        </w:rPr>
+        <w:t xml:space="preserve">##          NO   79.8  20.2   100   183</w:t>
+      </w:r>
+      <w:r>
+        <w:br w:type="textWrapping"/>
+      </w:r>
+      <w:r>
+        <w:rPr>
+          <w:rStyle w:val="VerbatimChar"/>
+        </w:rPr>
+        <w:t xml:space="preserve">##          SI   72.7  27.3   100    99</w:t>
       </w:r>
     </w:p>
     <w:p>
@@ -6177,7 +6093,7 @@
         <w:rPr>
           <w:rStyle w:val="VerbatimChar"/>
         </w:rPr>
-        <w:t xml:space="preserve">##  3-sample test for equality of proportions without continuity</w:t>
+        <w:t xml:space="preserve">##  2-sample test for equality of proportions without continuity</w:t>
       </w:r>
       <w:r>
         <w:br w:type="textWrapping"/>
@@ -6213,7 +6129,7 @@
         <w:rPr>
           <w:rStyle w:val="VerbatimChar"/>
         </w:rPr>
-        <w:t xml:space="preserve">## X-squared = 2.2504, df = 2, p-value = 0.3246</w:t>
+        <w:t xml:space="preserve">## X-squared = 1.8222, df = 1, p-value = 0.1771</w:t>
       </w:r>
       <w:r>
         <w:br w:type="textWrapping"/>
@@ -6231,6 +6147,24 @@
         <w:rPr>
           <w:rStyle w:val="VerbatimChar"/>
         </w:rPr>
+        <w:t xml:space="preserve">## 95 percent confidence interval:</w:t>
+      </w:r>
+      <w:r>
+        <w:br w:type="textWrapping"/>
+      </w:r>
+      <w:r>
+        <w:rPr>
+          <w:rStyle w:val="VerbatimChar"/>
+        </w:rPr>
+        <w:t xml:space="preserve">##  -0.03473182  0.17581478</w:t>
+      </w:r>
+      <w:r>
+        <w:br w:type="textWrapping"/>
+      </w:r>
+      <w:r>
+        <w:rPr>
+          <w:rStyle w:val="VerbatimChar"/>
+        </w:rPr>
         <w:t xml:space="preserve">## sample estimates:</w:t>
       </w:r>
       <w:r>
@@ -6240,16 +6174,16 @@
         <w:rPr>
           <w:rStyle w:val="VerbatimChar"/>
         </w:rPr>
-        <w:t xml:space="preserve">##    prop 1    prop 2    prop 3 </w:t>
-      </w:r>
-      <w:r>
-        <w:br w:type="textWrapping"/>
-      </w:r>
-      <w:r>
-        <w:rPr>
-          <w:rStyle w:val="VerbatimChar"/>
-        </w:rPr>
-        <w:t xml:space="preserve">## 0.7978142 1.0000000 0.7244898</w:t>
+        <w:t xml:space="preserve">##    prop 1    prop 2 </w:t>
+      </w:r>
+      <w:r>
+        <w:br w:type="textWrapping"/>
+      </w:r>
+      <w:r>
+        <w:rPr>
+          <w:rStyle w:val="VerbatimChar"/>
+        </w:rPr>
+        <w:t xml:space="preserve">## 0.7978142 0.7272727</w:t>
       </w:r>
     </w:p>
     <w:p>
@@ -9788,7 +9722,7 @@
         <w:rPr>
           <w:rStyle w:val="NormalTok"/>
         </w:rPr>
-        <w:t xml:space="preserve">(MUTACIONESPAÑA.DE.RESPAÑAISTENCIA, </w:t>
+        <w:t xml:space="preserve">(MUTACIONES1, </w:t>
       </w:r>
       <w:r>
         <w:br w:type="textWrapping"/>
@@ -10012,130 +9946,6 @@
         </w:drawing>
       </w:r>
     </w:p>
-    <w:p>
-      <w:pPr>
-        <w:pStyle w:val="SourceCode"/>
-      </w:pPr>
-      <w:r>
-        <w:rPr>
-          <w:rStyle w:val="KeywordTok"/>
-        </w:rPr>
-        <w:t xml:space="preserve">with</w:t>
-      </w:r>
-      <w:r>
-        <w:rPr>
-          <w:rStyle w:val="NormalTok"/>
-        </w:rPr>
-        <w:t xml:space="preserve">(DATOSCSV, </w:t>
-      </w:r>
-      <w:r>
-        <w:rPr>
-          <w:rStyle w:val="KeywordTok"/>
-        </w:rPr>
-        <w:t xml:space="preserve">Barplot</w:t>
-      </w:r>
-      <w:r>
-        <w:rPr>
-          <w:rStyle w:val="NormalTok"/>
-        </w:rPr>
-        <w:t xml:space="preserve">(MUTACIONESPAÑA.DE.RESPAÑAISTENCIA, </w:t>
-      </w:r>
-      <w:r>
-        <w:br w:type="textWrapping"/>
-      </w:r>
-      <w:r>
-        <w:rPr>
-          <w:rStyle w:val="NormalTok"/>
-        </w:rPr>
-        <w:t xml:space="preserve"> </w:t>
-      </w:r>
-      <w:r>
-        <w:rPr>
-          <w:rStyle w:val="NormalTok"/>
-        </w:rPr>
-        <w:t xml:space="preserve"> </w:t>
-      </w:r>
-      <w:r>
-        <w:rPr>
-          <w:rStyle w:val="DataTypeTok"/>
-        </w:rPr>
-        <w:t xml:space="preserve">xlab=</w:t>
-      </w:r>
-      <w:r>
-        <w:rPr>
-          <w:rStyle w:val="StringTok"/>
-        </w:rPr>
-        <w:t xml:space="preserve">"MUTACIONESPAÑA.DE.RESPAÑAISTENCIA"</w:t>
-      </w:r>
-      <w:r>
-        <w:rPr>
-          <w:rStyle w:val="NormalTok"/>
-        </w:rPr>
-        <w:t xml:space="preserve">, </w:t>
-      </w:r>
-      <w:r>
-        <w:rPr>
-          <w:rStyle w:val="DataTypeTok"/>
-        </w:rPr>
-        <w:t xml:space="preserve">ylab=</w:t>
-      </w:r>
-      <w:r>
-        <w:rPr>
-          <w:rStyle w:val="StringTok"/>
-        </w:rPr>
-        <w:t xml:space="preserve">"Frequency"</w:t>
-      </w:r>
-      <w:r>
-        <w:rPr>
-          <w:rStyle w:val="NormalTok"/>
-        </w:rPr>
-        <w:t xml:space="preserve">))</w:t>
-      </w:r>
-    </w:p>
-    <w:p>
-      <w:r>
-        <w:drawing>
-          <wp:inline>
-            <wp:extent cx="4610100" cy="3695700"/>
-            <wp:effectExtent b="0" l="0" r="0" t="0"/>
-            <wp:docPr descr="" id="1" name="Picture"/>
-            <a:graphic>
-              <a:graphicData uri="http://schemas.openxmlformats.org/drawingml/2006/picture">
-                <pic:pic>
-                  <pic:nvPicPr>
-                    <pic:cNvPr descr="SAD_trabajoGrupo_files/figure-docx/unnamed-chunk-29-1.png" id="0" name="Picture"/>
-                    <pic:cNvPicPr>
-                      <a:picLocks noChangeArrowheads="1" noChangeAspect="1"/>
-                    </pic:cNvPicPr>
-                  </pic:nvPicPr>
-                  <pic:blipFill>
-                    <a:blip r:embed="rId62"/>
-                    <a:stretch>
-                      <a:fillRect/>
-                    </a:stretch>
-                  </pic:blipFill>
-                  <pic:spPr bwMode="auto">
-                    <a:xfrm>
-                      <a:off x="0" y="0"/>
-                      <a:ext cx="4610100" cy="3695700"/>
-                    </a:xfrm>
-                    <a:prstGeom prst="rect">
-                      <a:avLst/>
-                    </a:prstGeom>
-                    <a:noFill/>
-                    <a:ln w="9525">
-                      <a:noFill/>
-                      <a:headEnd/>
-                      <a:tailEnd/>
-                    </a:ln>
-                  </pic:spPr>
-                </pic:pic>
-              </a:graphicData>
-            </a:graphic>
-          </wp:inline>
-        </w:drawing>
-      </w:r>
-    </w:p>
     <w:sectPr/>
   </w:body>
 </w:document>
@@ -10229,7 +10039,7 @@
     </w:lvl>
   </w:abstractNum>
   <w:abstractNum w:abstractNumId="990">
-    <w:nsid w:val="5ecc7317"/>
+    <w:nsid w:val="74a76d23"/>
     <w:multiLevelType w:val="multilevel"/>
     <w:lvl w:ilvl="0">
       <w:numFmt w:val="bullet"/>
@@ -10310,7 +10120,7 @@
     </w:lvl>
   </w:abstractNum>
   <w:abstractNum w:abstractNumId="99411">
-    <w:nsid w:val="7aa2ffa2"/>
+    <w:nsid w:val="175fad11"/>
     <w:multiLevelType w:val="multilevel"/>
     <w:lvl w:ilvl="0">
       <w:start w:val="1"/>
@@ -10398,7 +10208,7 @@
     </w:lvl>
   </w:abstractNum>
   <w:abstractNum w:abstractNumId="99421">
-    <w:nsid w:val="8d482cb6"/>
+    <w:nsid w:val="10d4d1a3"/>
     <w:multiLevelType w:val="multilevel"/>
     <w:lvl w:ilvl="0">
       <w:start w:val="1"/>

</xml_diff>

<commit_message>
modified:   Rscripts/SAD_trabajoGrupo.Rmd 	Anyadidos algunos titulos, eje-tags en distintos plots 	Corregidos algunos tamanyos de fuentes en plots 	modified:   Rscripts/SAD_trabajoGrupo.docx 	modified:   Rscripts/SAD_trabajoGrupo.pdf 	Regenerados pdf y docx final
</commit_message>
<xml_diff>
--- a/Rscripts/SAD_trabajoGrupo.docx
+++ b/Rscripts/SAD_trabajoGrupo.docx
@@ -49,6 +49,12 @@
         <w:t xml:space="preserve"> </w:t>
       </w:r>
       <w:r>
+        <w:t xml:space="preserve">del</w:t>
+      </w:r>
+      <w:r>
+        <w:t xml:space="preserve"> </w:t>
+      </w:r>
+      <w:r>
         <w:t xml:space="preserve">grupo</w:t>
       </w:r>
       <w:r>
@@ -301,19 +307,181 @@
         <w:t xml:space="preserve"> </w:t>
       </w:r>
       <w:r>
+        <w:t xml:space="preserve">y</w:t>
+      </w:r>
+      <w:r>
+        <w:t xml:space="preserve"> </w:t>
+      </w:r>
+      <w:r>
+        <w:t xml:space="preserve">CD4,</w:t>
+      </w:r>
+      <w:r>
+        <w:t xml:space="preserve"> </w:t>
+      </w:r>
+      <w:r>
+        <w:t xml:space="preserve">mutaciones</w:t>
+      </w:r>
+      <w:r>
+        <w:t xml:space="preserve"> </w:t>
+      </w:r>
+      <w:r>
         <w:t xml:space="preserve">e</w:t>
       </w:r>
       <w:r>
         <w:t xml:space="preserve"> </w:t>
       </w:r>
       <w:r>
-        <w:t xml:space="preserve">CD4,</w:t>
-      </w:r>
-      <w:r>
-        <w:t xml:space="preserve"> </w:t>
-      </w:r>
-      <w:r>
-        <w:t xml:space="preserve">mutaciones</w:t>
+        <w:t xml:space="preserve">índices</w:t>
+      </w:r>
+      <w:r>
+        <w:t xml:space="preserve"> </w:t>
+      </w:r>
+      <w:r>
+        <w:t xml:space="preserve">de</w:t>
+      </w:r>
+      <w:r>
+        <w:t xml:space="preserve"> </w:t>
+      </w:r>
+      <w:r>
+        <w:t xml:space="preserve">éxitos/fracasos</w:t>
+      </w:r>
+      <w:r>
+        <w:t xml:space="preserve"> </w:t>
+      </w:r>
+      <w:r>
+        <w:t xml:space="preserve">del</w:t>
+      </w:r>
+      <w:r>
+        <w:t xml:space="preserve"> </w:t>
+      </w:r>
+      <w:r>
+        <w:t xml:space="preserve">tratamiento.</w:t>
+      </w:r>
+      <w:r>
+        <w:t xml:space="preserve"> </w:t>
+      </w:r>
+      <w:r>
+        <w:t xml:space="preserve">El</w:t>
+      </w:r>
+      <w:r>
+        <w:t xml:space="preserve"> </w:t>
+      </w:r>
+      <w:r>
+        <w:t xml:space="preserve">estudio</w:t>
+      </w:r>
+      <w:r>
+        <w:t xml:space="preserve"> </w:t>
+      </w:r>
+      <w:r>
+        <w:t xml:space="preserve">se</w:t>
+      </w:r>
+      <w:r>
+        <w:t xml:space="preserve"> </w:t>
+      </w:r>
+      <w:r>
+        <w:t xml:space="preserve">compone</w:t>
+      </w:r>
+      <w:r>
+        <w:t xml:space="preserve"> </w:t>
+      </w:r>
+      <w:r>
+        <w:t xml:space="preserve">de</w:t>
+      </w:r>
+      <w:r>
+        <w:t xml:space="preserve"> </w:t>
+      </w:r>
+      <w:r>
+        <w:t xml:space="preserve">una</w:t>
+      </w:r>
+      <w:r>
+        <w:t xml:space="preserve"> </w:t>
+      </w:r>
+      <w:r>
+        <w:t xml:space="preserve">descripción</w:t>
+      </w:r>
+      <w:r>
+        <w:t xml:space="preserve"> </w:t>
+      </w:r>
+      <w:r>
+        <w:t xml:space="preserve">de</w:t>
+      </w:r>
+      <w:r>
+        <w:t xml:space="preserve"> </w:t>
+      </w:r>
+      <w:r>
+        <w:t xml:space="preserve">las</w:t>
+      </w:r>
+      <w:r>
+        <w:t xml:space="preserve"> </w:t>
+      </w:r>
+      <w:r>
+        <w:t xml:space="preserve">variables,</w:t>
+      </w:r>
+      <w:r>
+        <w:t xml:space="preserve"> </w:t>
+      </w:r>
+      <w:r>
+        <w:t xml:space="preserve">seguido</w:t>
+      </w:r>
+      <w:r>
+        <w:t xml:space="preserve"> </w:t>
+      </w:r>
+      <w:r>
+        <w:t xml:space="preserve">de</w:t>
+      </w:r>
+      <w:r>
+        <w:t xml:space="preserve"> </w:t>
+      </w:r>
+      <w:r>
+        <w:t xml:space="preserve">un</w:t>
+      </w:r>
+      <w:r>
+        <w:t xml:space="preserve"> </w:t>
+      </w:r>
+      <w:r>
+        <w:t xml:space="preserve">análisis</w:t>
+      </w:r>
+      <w:r>
+        <w:t xml:space="preserve"> </w:t>
+      </w:r>
+      <w:r>
+        <w:t xml:space="preserve">descriptivo</w:t>
+      </w:r>
+      <w:r>
+        <w:t xml:space="preserve"> </w:t>
+      </w:r>
+      <w:r>
+        <w:t xml:space="preserve">donde</w:t>
+      </w:r>
+      <w:r>
+        <w:t xml:space="preserve"> </w:t>
+      </w:r>
+      <w:r>
+        <w:t xml:space="preserve">se</w:t>
+      </w:r>
+      <w:r>
+        <w:t xml:space="preserve"> </w:t>
+      </w:r>
+      <w:r>
+        <w:t xml:space="preserve">aplican</w:t>
+      </w:r>
+      <w:r>
+        <w:t xml:space="preserve"> </w:t>
+      </w:r>
+      <w:r>
+        <w:t xml:space="preserve">distintos</w:t>
+      </w:r>
+      <w:r>
+        <w:t xml:space="preserve"> </w:t>
+      </w:r>
+      <w:r>
+        <w:t xml:space="preserve">métodos</w:t>
+      </w:r>
+      <w:r>
+        <w:t xml:space="preserve"> </w:t>
+      </w:r>
+      <w:r>
+        <w:t xml:space="preserve">estadísticos,</w:t>
       </w:r>
       <w:r>
         <w:t xml:space="preserve"> </w:t>
@@ -325,103 +493,7 @@
         <w:t xml:space="preserve"> </w:t>
       </w:r>
       <w:r>
-        <w:t xml:space="preserve">índices</w:t>
-      </w:r>
-      <w:r>
-        <w:t xml:space="preserve"> </w:t>
-      </w:r>
-      <w:r>
-        <w:t xml:space="preserve">de</w:t>
-      </w:r>
-      <w:r>
-        <w:t xml:space="preserve"> </w:t>
-      </w:r>
-      <w:r>
-        <w:t xml:space="preserve">éxitos/fracasos</w:t>
-      </w:r>
-      <w:r>
-        <w:t xml:space="preserve"> </w:t>
-      </w:r>
-      <w:r>
-        <w:t xml:space="preserve">del</w:t>
-      </w:r>
-      <w:r>
-        <w:t xml:space="preserve"> </w:t>
-      </w:r>
-      <w:r>
-        <w:t xml:space="preserve">tratamiento.</w:t>
-      </w:r>
-      <w:r>
-        <w:t xml:space="preserve"> </w:t>
-      </w:r>
-      <w:r>
-        <w:t xml:space="preserve">El</w:t>
-      </w:r>
-      <w:r>
-        <w:t xml:space="preserve"> </w:t>
-      </w:r>
-      <w:r>
-        <w:t xml:space="preserve">estudio</w:t>
-      </w:r>
-      <w:r>
-        <w:t xml:space="preserve"> </w:t>
-      </w:r>
-      <w:r>
-        <w:t xml:space="preserve">se</w:t>
-      </w:r>
-      <w:r>
-        <w:t xml:space="preserve"> </w:t>
-      </w:r>
-      <w:r>
-        <w:t xml:space="preserve">compone</w:t>
-      </w:r>
-      <w:r>
-        <w:t xml:space="preserve"> </w:t>
-      </w:r>
-      <w:r>
-        <w:t xml:space="preserve">de</w:t>
-      </w:r>
-      <w:r>
-        <w:t xml:space="preserve"> </w:t>
-      </w:r>
-      <w:r>
-        <w:t xml:space="preserve">una</w:t>
-      </w:r>
-      <w:r>
-        <w:t xml:space="preserve"> </w:t>
-      </w:r>
-      <w:r>
-        <w:t xml:space="preserve">descripción</w:t>
-      </w:r>
-      <w:r>
-        <w:t xml:space="preserve"> </w:t>
-      </w:r>
-      <w:r>
-        <w:t xml:space="preserve">de</w:t>
-      </w:r>
-      <w:r>
-        <w:t xml:space="preserve"> </w:t>
-      </w:r>
-      <w:r>
-        <w:t xml:space="preserve">las</w:t>
-      </w:r>
-      <w:r>
-        <w:t xml:space="preserve"> </w:t>
-      </w:r>
-      <w:r>
-        <w:t xml:space="preserve">variables,</w:t>
-      </w:r>
-      <w:r>
-        <w:t xml:space="preserve"> </w:t>
-      </w:r>
-      <w:r>
-        <w:t xml:space="preserve">seguido</w:t>
-      </w:r>
-      <w:r>
-        <w:t xml:space="preserve"> </w:t>
-      </w:r>
-      <w:r>
-        <w:t xml:space="preserve">de</w:t>
+        <w:t xml:space="preserve">finalmente</w:t>
       </w:r>
       <w:r>
         <w:t xml:space="preserve"> </w:t>
@@ -439,43 +511,49 @@
         <w:t xml:space="preserve"> </w:t>
       </w:r>
       <w:r>
+        <w:t xml:space="preserve">gráfico</w:t>
+      </w:r>
+      <w:r>
+        <w:t xml:space="preserve"> </w:t>
+      </w:r>
+      <w:r>
+        <w:t xml:space="preserve">que</w:t>
+      </w:r>
+      <w:r>
+        <w:t xml:space="preserve"> </w:t>
+      </w:r>
+      <w:r>
+        <w:t xml:space="preserve">apoya</w:t>
+      </w:r>
+      <w:r>
+        <w:t xml:space="preserve"> </w:t>
+      </w:r>
+      <w:r>
+        <w:t xml:space="preserve">el</w:t>
+      </w:r>
+      <w:r>
+        <w:t xml:space="preserve"> </w:t>
+      </w:r>
+      <w:r>
+        <w:t xml:space="preserve">análisis</w:t>
+      </w:r>
+      <w:r>
+        <w:t xml:space="preserve"> </w:t>
+      </w:r>
+      <w:r>
         <w:t xml:space="preserve">descriptivo</w:t>
       </w:r>
       <w:r>
         <w:t xml:space="preserve"> </w:t>
       </w:r>
       <w:r>
-        <w:t xml:space="preserve">donde</w:t>
-      </w:r>
-      <w:r>
-        <w:t xml:space="preserve"> </w:t>
-      </w:r>
-      <w:r>
-        <w:t xml:space="preserve">se</w:t>
-      </w:r>
-      <w:r>
-        <w:t xml:space="preserve"> </w:t>
-      </w:r>
-      <w:r>
-        <w:t xml:space="preserve">aplican</w:t>
-      </w:r>
-      <w:r>
-        <w:t xml:space="preserve"> </w:t>
-      </w:r>
-      <w:r>
-        <w:t xml:space="preserve">distintos</w:t>
-      </w:r>
-      <w:r>
-        <w:t xml:space="preserve"> </w:t>
-      </w:r>
-      <w:r>
-        <w:t xml:space="preserve">métodos</w:t>
-      </w:r>
-      <w:r>
-        <w:t xml:space="preserve"> </w:t>
-      </w:r>
-      <w:r>
-        <w:t xml:space="preserve">estadísticos,</w:t>
+        <w:t xml:space="preserve">realizado</w:t>
+      </w:r>
+      <w:r>
+        <w:t xml:space="preserve"> </w:t>
+      </w:r>
+      <w:r>
+        <w:t xml:space="preserve">previamente.</w:t>
       </w:r>
     </w:p>
     <w:p>
@@ -560,12 +638,12 @@
     </w:p>
     <w:p>
       <w:r>
-        <w:t xml:space="preserve">El conjunto de datos proceden de la base de datos del hospital de Sevilla, en concreto del servicio de Infecciosos. Estos datos recogen variables socio-demográficas de pacientes infectados con VIH. La Base de Datos (BdD) está protegida con clave y dotada de diferentes mecanismos lógicos que impidan la introducción de datos erróneos. Además sólo podrán acceder a la BdD los investigadores implicados en el proyecto. Cabe aclarar que se separan en una segunda BdD y con diferente clave de acceso los datos identificativos de los pacientes y en esta última BdD el acceso estará permitido unicamente al Investigador principal.</w:t>
-      </w:r>
-    </w:p>
-    <w:p>
-      <w:r>
-        <w:t xml:space="preserve">Todos los investigadores se comprometen a respetar la confidencialidad de los datos de acuerdo a la Ley Orgánica 15/1999, de 13 de Diciembre, sobre la Protección de datos de Carácter Personal y la ley 41/2002 de 14 de Noviembre, ley básica reguladora de la autonomía del paciente y derechos y obligaciones en materia de información y documentación clínica.</w:t>
+        <w:t xml:space="preserve">El conjunto de datos proceden de la base de datos del hospital de Sevilla, en concreto del servicio de Enfermedades Infecciosas. Estos datos recogen variables socio-demográficas de pacientes infectados con VIH. La Base de Datos (BdD) está protegida con clave y dotada de diferentes mecanismos lógicos que impidan la introducción de datos erróneos. Además sólo podrán acceder a la BdD los investigadores implicados en el proyecto. Cabe aclarar que se separan en una segunda BdD y con diferente clave de acceso los datos identificativos de los pacientes y en esta última BdD el acceso estará permitido unicamente al Investigador principal.</w:t>
+      </w:r>
+    </w:p>
+    <w:p>
+      <w:r>
+        <w:t xml:space="preserve">Todos los investigadores que accedan a esta base de datos se comprometen a respetar la confidencialidad de los datos de acuerdo a la Ley Orgánica 15/1999, de 13 de Diciembre, sobre la Protección de datos de Carácter Personal y la ley 41/2002 de 14 de Noviembre, ley básica reguladora de la autonomía del paciente y derechos y obligaciones en materia de información y documentación clínica.</w:t>
       </w:r>
     </w:p>
     <w:p>
@@ -600,18 +678,18 @@
       <w:pPr>
         <w:pStyle w:val="Heading4"/>
       </w:pPr>
-      <w:bookmarkStart w:id="25" w:name="cv"/>
+      <w:bookmarkStart w:id="25" w:name="carga-viral-cv"/>
       <w:bookmarkEnd w:id="25"/>
       <w:r>
         <w:rPr>
           <w:i/>
         </w:rPr>
-        <w:t xml:space="preserve">CV:</w:t>
-      </w:r>
-    </w:p>
-    <w:p>
-      <w:r>
-        <w:t xml:space="preserve">Mediante esta variable podemos ver la cuantificación de la infección por virus VIH. Se calcula por estimación de la cantidad de partículas virales en los fluidos corporales. Se trata de una variable cuantitativa. Su rango es de 34-10.000.00 copias/ml.</w:t>
+        <w:t xml:space="preserve">Carga viral (CV):</w:t>
+      </w:r>
+    </w:p>
+    <w:p>
+      <w:r>
+        <w:t xml:space="preserve">Mediante esta variable podemos ver la cuantificación de la infección por virus VIH. Se calcula por estimación de la cantidad de partículas virales en los fluidos corporales. Se trata de una variable cuantitativa de tipo continuo. Su rango es de 34-10.000.00 copias/ml.</w:t>
       </w:r>
     </w:p>
     <w:p>
@@ -629,7 +707,7 @@
     </w:p>
     <w:p>
       <w:r>
-        <w:t xml:space="preserve">Los linfocitos T-CD4 son un tipo de células que constituyen una parte esencial del sistema inmunitario. Su función principal es la de activar al propio sistema alertándole de la presencia de patógenos o de una replicación errónea de células humanas, para que pueda hacerles frente y corregir la situación. Se trata también de una variable cuantitativa cuyo rango es de 2-1.650 cel/ml.</w:t>
+        <w:t xml:space="preserve">Los linfocitos T-CD4 son un tipo de células que constituyen una parte esencial del sistema inmunitario. Su función principal es la de activar al propio sistema alertándole de la presencia de patógenos o de una replicación errónea de células humanas, para que pueda hacerles frente y corregir la situación. Se trata también de una variable cuantitativa de tipo continuo cuyo rango es de 2-1.650 cel/ml.</w:t>
       </w:r>
     </w:p>
     <w:p>
@@ -647,7 +725,7 @@
     </w:p>
     <w:p>
       <w:r>
-        <w:t xml:space="preserve">Sexo del paciente. Hombre-Mujer. Variable de tipo cualitativo.</w:t>
+        <w:t xml:space="preserve">Esta variable nos informa del sexo del paciente. Es una variable de tipo cualitativo nominal, y puede ser tomar dos valores diferentes: hombre o mujer.</w:t>
       </w:r>
     </w:p>
     <w:p>
@@ -665,7 +743,7 @@
     </w:p>
     <w:p>
       <w:r>
-        <w:t xml:space="preserve">Descripción del estado clínico actual del paciente (variable de tipo cualitativo). Tres posibles opciones:</w:t>
+        <w:t xml:space="preserve">Descripción del estado clínico actual del paciente (variable de tipo cualitativo). Presenta tres posibles opciones:</w:t>
       </w:r>
     </w:p>
     <w:p>
@@ -755,12 +833,7 @@
     </w:p>
     <w:p>
       <w:r>
-        <w:t xml:space="preserve">La diversidad genética del virus de la inmunodeficiencia humana (VIH) constituye un reto para su identificación y caracterización microbiológica. La diversidad del VIH y el desarrollo de subtipos es consecuencia de la capacidad del VIH de producir miles de millones de partículas virales al día. La enzima implicada en la replicación viral, la transcriptasa inversa, no es precisa y en ocasiones incorpora errores en el genoma viral, lo que resulta en mutaciones genéticas. Cuanto más se replica el VIH, más probable es que se produzcan errores, aumentando el potencial de que se produzca la variación genética. La clasificación en subtipos obedece a las diferentes secuencias de proteínas que caracterizan a los virus en circulación y no al modo en que el sistema inmunológico humano reconoce o reacciona al VIH. Este hecho es especialmente relevante por la introducción de múltiples variantes del VIH como consecuencia de la inmigración o los viajes internacionales Se clasifica en 2 tipos: el VIH-1 y el VIH-2, que comparten una identidad genética del 40-50%. El VIH-1 es el responsable mayoritario de la pandemia mundial y de casi todos los casos de sida; en cambio el VIH-2 es menos patógeno y se encuentra confinado principalmente en zonas de África occidental. Las cepas del VIH-1 se han asignado a 3 grupos: el grupo M (main o principal), el grupo O (outlier), y el grupo N (no M, no O), cada uno de los cuales proviene de diferentes saltos interespecie entre primates y humanos. El VIH-1 grupo M es el causante de la actual pandemia, y está dividido en 9 subtipos (A-D, F-H, J, K) y en cepas recombinantes entre ellos, denominadas formas recombinantes circulantes (CRF) o formas recombinantes únicas (URF). Por su parte, el VIH-2 consta de 8 genotipos (A-H).</w:t>
-      </w:r>
-    </w:p>
-    <w:p>
-      <w:r>
-        <w:t xml:space="preserve">La prevalencia de suptipos no-B del grupo M del VIH han aumentado en los últimos años en Europa Occidental. Específicamente en ciudadanos españoles, la tasa de variantes no-B aumentó desde 1.5% en 2000-2002 a 11.4% en 2007-2010, siendo la forma recombinante CRF02_AG (37%) el subtipo no-B más frecuente en España, la mayoría en pacientes procedentes de África central y occidental. [Pernas B, et col. AIDS. 2014 May 26] En España y Portugal la mayoría de los aislados circulantes son del VIH-1, tipo B. La infección del VIH-2 está poco extendida en España, unos cientos de casos la mayoría pertenecientes a inmigrantes africanos del subtipo A, aunque los inmigrantes de Guinea Ecuatorial residentes en nuestro país son portadores del subtipo B En la actualidad, más del 20% de las nuevas infecciones por VIH en nuestro país y gran parte de Europa se debe a cepas distintas del VIH-1 subtipo B.</w:t>
+        <w:t xml:space="preserve">Los subtipos de del virus VIH son consecuencia de la alta capacidad reproductiva que tienen los virus. La mayoría de esos subtipos se deben a la introducción de errores por parte de la transcriptasa inversa, generando así una amplia gama de variantes proteínas que conforman el complejo vírico. Las cepas del virus VIH se clasifican en dos tipos (1 y 2), las cuales a su vez se clasifican en subtipos/genotipos según la sección que tengan mutadas. Actualmente, la cepa causante de la pandemia es la variante VIH-1 M subtipo B, el cual es el predominante en el primer mundo. Este hecho, en Europa, puede compensarse por la entrada del genotipo VIH-1 M subtipo A procedente de inmigrantes portadores del virus de origen africano.</w:t>
       </w:r>
     </w:p>
     <w:p>
@@ -778,119 +851,121 @@
     </w:p>
     <w:p>
       <w:r>
-        <w:t xml:space="preserve">El VIH es "resistente" a un medicamento cuando continúa multiplicándose mientras el paciente está tomando antirretrovirales (ARVs). El VIH muta casi todas las veces que produce nuevas copias de sí mismo. El virus “tipo salvaje” es la forma más común del VIH. Cualquier otra forma diferente al tipo salvaje es considerada una mutación. Cuanto más se multiplica el VIH, más mutaciones aparecen. Tan solo una mutación puede ser suficiente para que el VIH desarrolle resistencia a algunos medicamentos La mejor manera de prevenir el desarrollo de resistencia es controlar al VIH con ARVs potentes. Si el paciente se salta la dosis de sus medicamentos, el VIH se multiplicará con mayor facilidad, ocasionando que ocurrirán más mutaciones y algunas de ellas pueden causar la resistencia. Las mutaciones ocurren al azar, diariamente, pero muchas no causan daño. De hecho, en realidad muchas mutaciones ponen al VIH en desventaja – ya que reducen la “capacidad” del virus (lo deterioran) y disminuyen su habilidad para infectar células CD4 en el cuerpo. Sin embargo, algunas mutaciones pueden darle al VIH una ventaja de supervivencia cuando se usan medicamentos contra el VIH, ya que estas mutaciones pueden bloquear a los medicamentos y no los dejan actuar contra las enzimas del VIH a las que deben atacar. Estas son las mutaciones preocupantes cuando hablamos de resistencia a los medicamentos. El VIH se vale de varias enzimas para replicarse dentro de la célula humana. También se vale de proteínas, incluyendo la gp41 para adherirse a las células CD4 e infectarlas. Las mutaciones pueden ocurrir en cualquiera de estas partes del virus y causar resistencia a los medicamentos:</w:t>
-      </w:r>
-    </w:p>
-    <w:p>
-      <w:r>
-        <w:t xml:space="preserve">• Transcriptasa reversa: los inhibidores nucleósidos de la transcriptasa reversa (INTR) y los inhibidores no-nucleósidos de la transcriptasa reversa atacan a esta enzima</w:t>
-      </w:r>
-    </w:p>
-    <w:p>
-      <w:r>
-        <w:t xml:space="preserve">• Integrasa: los inhibidores de la integrasa atacan a esta enzima.</w:t>
-      </w:r>
-    </w:p>
-    <w:p>
-      <w:r>
-        <w:t xml:space="preserve">• Proteasa: los inhibidores de la proteasa atacan a esta enzima.</w:t>
-      </w:r>
-    </w:p>
-    <w:p>
-      <w:r>
-        <w:t xml:space="preserve">• gp41: los inhibidores de la fusión atacan a esta proteína de la pared exterior del VIH.</w:t>
-      </w:r>
-    </w:p>
-    <w:p>
-      <w:r>
-        <w:t xml:space="preserve">En las personas con VIH, la resistencia a medicamentos puede hacer que los medicamentos sean menos efectivos o completamente ineficaces, lo que puede reducir de manera importante las opciones de tratamiento.</w:t>
-      </w:r>
-    </w:p>
-    <w:p>
-      <w:r>
-        <w:t xml:space="preserve">Las mutaciones que generan resistencia a los medicamentos para el VIH pueden aparecer antes o durante el tratamiento. A continuación vemos cómo sucede:</w:t>
-      </w:r>
-    </w:p>
-    <w:p>
-      <w:r>
-        <w:t xml:space="preserve">• Transmisión de VIH resistente a medicamentos</w:t>
-      </w:r>
-    </w:p>
-    <w:p>
-      <w:r>
-        <w:t xml:space="preserve">• Durante el tratamiento</w:t>
-      </w:r>
-    </w:p>
-    <w:p>
-      <w:r>
-        <w:t xml:space="preserve">Si existe una "regla de oro" en el tratamiento antirretroviral, es esta: cuanto menor sea la cantidad de virus que hay en el cuerpo, menor será la posibilidad de que el virus continúe reproduciéndose y mutando. Un régimen anti VIH poderoso es la forma más eficaz de mantener al virus en un nivel bajo. Lamentablemente, existen una serie de factores que pueden evitar que un régimen de medicamentos para el VIH alcance su potencia óptima</w:t>
-      </w:r>
-    </w:p>
-    <w:p>
-      <w:r>
-        <w:t xml:space="preserve">• Una adherencia insuficiente al tratamiento: Omitir algunas dosis o no tomar los medicamentos correctamente puede causar una disminución de la cantidad de medicamento anti VIH en la sangre</w:t>
-      </w:r>
-    </w:p>
-    <w:p>
-      <w:r>
-        <w:t xml:space="preserve">• Mala absorción</w:t>
-      </w:r>
-    </w:p>
-    <w:p>
-      <w:r>
-        <w:t xml:space="preserve">• Farmacocinética variable</w:t>
-      </w:r>
-    </w:p>
-    <w:p>
-      <w:r>
-        <w:t xml:space="preserve">Por tanto nada mas detectarse en un paciente la presencia del virus hay que realizar un análisis genotípico y fenotípico para determinar el grado de mutaciones que presenta para realizar una correcta medicación.</w:t>
-      </w:r>
-    </w:p>
-    <w:p>
-      <w:pPr>
+        <w:t xml:space="preserve">Las mutaciones de resistencia del virus son aquellas que ocasionan que el virus continúe replicándose en el huésped a pesar de la administración de retrovirales para paliar la enfermedad. Las mutaciones de resistencia se producen principalmente a nivel de la transcriptasa inversa del virus y en las proteasas del mismo, principalmente. Los medicamentos antiretrovirales atacan a estas estructuras para impedir la formación de nuevos viriones, al presentar una mutación, el medicamento no lo reconoce y por tanto la carga viral aumenta en el paciente.</w:t>
+      </w:r>
+    </w:p>
+    <w:p/>
+    <w:p>
+      <w:pPr>
+        <w:pStyle w:val="Heading1"/>
+      </w:pPr>
+      <w:bookmarkStart w:id="33" w:name="preguntas-objetivo"/>
+      <w:bookmarkEnd w:id="33"/>
+      <w:r>
+        <w:t xml:space="preserve">Preguntas objetivo</w:t>
+      </w:r>
+    </w:p>
+    <w:p>
+      <w:r>
+        <w:t xml:space="preserve">Se plantean un conjunto de preguntas a aplicar sobre el dataset con el objetivo de obtener conclusiones relevantes de éste. Las preguntas planteadas por cada componente del grupo son (en cursiva las elegidas a desarrollar):</w:t>
+      </w:r>
+    </w:p>
+    <w:p>
+      <w:pPr>
+        <w:pStyle w:val="Heading4"/>
+      </w:pPr>
+      <w:bookmarkStart w:id="34" w:name="jose-angel"/>
+      <w:bookmarkEnd w:id="34"/>
+      <w:r>
+        <w:t xml:space="preserve">José Angel</w:t>
+      </w:r>
+    </w:p>
+    <w:p>
+      <w:pPr>
+        <w:pStyle w:val="Compact"/>
         <w:numPr>
           <w:numId w:val="1003"/>
           <w:ilvl w:val="0"/>
         </w:numPr>
       </w:pPr>
       <w:r>
-        <w:t xml:space="preserve">Mutaciones que afectan a la retrotranscriptasa La retro transcriptasa es la enzima responsable de la replicación del material genético del virus EL VIH incorpora mecanismos de resistencia a los fármacos como: • Introducción de mutaciones que permiten la discriminación entre nucleosido naturales y sintetico con lo que se impide la incorporación del fármaco. • Introducción de mutaciones que conducen a un aumento de la pirofosforilisis, con lo cual se revierte el bloqueo de la cadena y permite que continue la sistesis de ADN. Estas mutaciones se conocen como NAN. • Aumento del numero de enzimas transcriptasas inversas presentes en el virion con lo que disminuye la presión del fármaco al no poder bloquear todas las enzimas permitiendo que asi el virion siga multiplicándose.</w:t>
-      </w:r>
-    </w:p>
-    <w:p>
-      <w:pPr>
+        <w:rPr>
+          <w:i/>
+        </w:rPr>
+        <w:t xml:space="preserve">¿Existe diferencia de carga viral entre los pacientes naives y los fracasos?</w:t>
+      </w:r>
+    </w:p>
+    <w:p>
+      <w:pPr>
+        <w:pStyle w:val="Compact"/>
         <w:numPr>
           <w:numId w:val="1003"/>
           <w:ilvl w:val="0"/>
         </w:numPr>
       </w:pPr>
       <w:r>
-        <w:t xml:space="preserve">Mutaciones que afectan a las proteasas Esta ocasión es el turno de las mutaciones del VIH que confieren resistencia a los inhibidores de la proteasa (IP). Se ha observado con frecuencia una amplia resistencia cruzada a los IP en el VIH que presenta mutaciones en las posiciones 33, 82, 84 y 90 del gen de la proteasa. A este tipo de mutaciones se las conoce como mutaciones universales asociadas a los inhibidores de la proteasa. Se distinguen dos tipos de mutaciones que confieren resistencia a los IP: las mutaciones primarias y las secundarias. Las mutaciones primarias se localizan justo en la enzima de la proteasa del VIH e impiden que los IP se unan a ella. Son mutaciones bastante concretas para cada uno de los fármacos. Las secundarias se localizan fuera del lugar activo de la proteasa y en general aparecen más tarde que las primarias. Por sí solas no causan resistencia a los fármacos, pero permiten al virus adaptarse al efecto producido por la mutación primaria</w:t>
-      </w:r>
-    </w:p>
-    <w:p>
-      <w:pPr>
-        <w:pStyle w:val="Heading1"/>
-      </w:pPr>
-      <w:bookmarkStart w:id="33" w:name="preguntas-objetivo"/>
-      <w:bookmarkEnd w:id="33"/>
-      <w:r>
-        <w:t xml:space="preserve">Preguntas objetivo</w:t>
-      </w:r>
-    </w:p>
-    <w:p>
-      <w:r>
-        <w:t xml:space="preserve">Se plantean un conjunto de preguntas a aplicar sobre el dataset con el objetivo de obtener conclusiones relevantes de éste. Las preguntas planteadas por cada componente del grupo son (en cursiva las elegidas a desarrollar):</w:t>
+        <w:t xml:space="preserve">¿Qué subtipo VIH predomina en cada nacionalidad?</w:t>
+      </w:r>
+    </w:p>
+    <w:p>
+      <w:pPr>
+        <w:pStyle w:val="Compact"/>
+        <w:numPr>
+          <w:numId w:val="1003"/>
+          <w:ilvl w:val="0"/>
+        </w:numPr>
+      </w:pPr>
+      <w:r>
+        <w:t xml:space="preserve">¿Cómo se distribuye en % la infeccion VIH entre mujeres y hombres?</w:t>
+      </w:r>
+    </w:p>
+    <w:p>
+      <w:pPr>
+        <w:pStyle w:val="Compact"/>
+        <w:numPr>
+          <w:numId w:val="1003"/>
+          <w:ilvl w:val="0"/>
+        </w:numPr>
+      </w:pPr>
+      <w:r>
+        <w:t xml:space="preserve">¿Las mutaciones de resistecia se da en pacientes naives o en fracasos?</w:t>
+      </w:r>
+    </w:p>
+    <w:p>
+      <w:pPr>
+        <w:pStyle w:val="Compact"/>
+        <w:numPr>
+          <w:numId w:val="1003"/>
+          <w:ilvl w:val="0"/>
+        </w:numPr>
+      </w:pPr>
+      <w:r>
+        <w:t xml:space="preserve">¿Que mutación es la más prevalente?</w:t>
+      </w:r>
+    </w:p>
+    <w:p>
+      <w:pPr>
+        <w:pStyle w:val="Compact"/>
+        <w:numPr>
+          <w:numId w:val="1003"/>
+          <w:ilvl w:val="0"/>
+        </w:numPr>
+      </w:pPr>
+      <w:r>
+        <w:rPr>
+          <w:i/>
+        </w:rPr>
+        <w:t xml:space="preserve">¿Cómo se distribuyen los individuos en los hospitales de procedencia?</w:t>
       </w:r>
     </w:p>
     <w:p>
       <w:pPr>
         <w:pStyle w:val="Heading4"/>
       </w:pPr>
-      <w:bookmarkStart w:id="34" w:name="jose-angel"/>
-      <w:bookmarkEnd w:id="34"/>
-      <w:r>
-        <w:t xml:space="preserve">José Angel</w:t>
+      <w:bookmarkStart w:id="35" w:name="elena"/>
+      <w:bookmarkEnd w:id="35"/>
+      <w:r>
+        <w:t xml:space="preserve">Elena</w:t>
       </w:r>
     </w:p>
     <w:p>
@@ -905,7 +980,7 @@
         <w:rPr>
           <w:i/>
         </w:rPr>
-        <w:t xml:space="preserve">¿Existe diferencia de Carga viral entre los pacientes naives y los fracasos?</w:t>
+        <w:t xml:space="preserve">Con respecto a la carga viral: ¿Hay algún tipo de relación entre la edad o el sexo y la carga viral? ¿Es posible que el virus se replique más en hombras o mujeres, o en gente joven o más mayor?</w:t>
       </w:r>
     </w:p>
     <w:p>
@@ -917,7 +992,10 @@
         </w:numPr>
       </w:pPr>
       <w:r>
-        <w:t xml:space="preserve">¿Qué subtipo VIH predomina en cada nacionalidad?</w:t>
+        <w:rPr>
+          <w:i/>
+        </w:rPr>
+        <w:t xml:space="preserve">Con respecto a los niveles de CD4: ¿Hay algún tipo de relación entre la edad o el sexo y los niveles de cd4? ¿Responde mejor el sistema inmune de hombres o mujeres frente a la infección por el virus?¿Hay alguna diferencia entre gente joven o mayor respecto a los niveles de CD4?</w:t>
       </w:r>
     </w:p>
     <w:p>
@@ -929,7 +1007,7 @@
         </w:numPr>
       </w:pPr>
       <w:r>
-        <w:t xml:space="preserve">¿Cómo se distribuye en % la infeccion VIH entre mujeres y hombres?</w:t>
+        <w:t xml:space="preserve">Con respecto al subtipo: ¿Hay alguna relación entre el subtipo y el estado/CD4/carga viral? A lo mejor algún subtipo es más agresivo que otro e induce una mayor carga viral, una mayor respuesta del sistema inmune o un fracaso en el tratamiento.</w:t>
       </w:r>
     </w:p>
     <w:p>
@@ -941,44 +1019,17 @@
         </w:numPr>
       </w:pPr>
       <w:r>
-        <w:t xml:space="preserve">¿Las mutaciones de resistecia se da en pacientes naives o en fracasos?</w:t>
-      </w:r>
-    </w:p>
-    <w:p>
-      <w:pPr>
-        <w:pStyle w:val="Compact"/>
-        <w:numPr>
-          <w:numId w:val="1004"/>
-          <w:ilvl w:val="0"/>
-        </w:numPr>
-      </w:pPr>
-      <w:r>
-        <w:t xml:space="preserve">¿Que mutación es la más prevalente?</w:t>
-      </w:r>
-    </w:p>
-    <w:p>
-      <w:pPr>
-        <w:pStyle w:val="Compact"/>
-        <w:numPr>
-          <w:numId w:val="1004"/>
-          <w:ilvl w:val="0"/>
-        </w:numPr>
-      </w:pPr>
-      <w:r>
-        <w:rPr>
-          <w:i/>
-        </w:rPr>
-        <w:t xml:space="preserve">¿Cómo se distribuyen los individuos en los hospitales de procedencia?</w:t>
+        <w:t xml:space="preserve">Con respecto a las mutaciones: ¿Hay alguna mutación que induzca una mayor carga viral?¿Y una mayor respuesta del sistema inmune?</w:t>
       </w:r>
     </w:p>
     <w:p>
       <w:pPr>
         <w:pStyle w:val="Heading4"/>
       </w:pPr>
-      <w:bookmarkStart w:id="35" w:name="elena"/>
-      <w:bookmarkEnd w:id="35"/>
-      <w:r>
-        <w:t xml:space="preserve">Elena</w:t>
+      <w:bookmarkStart w:id="36" w:name="jorge-pulido"/>
+      <w:bookmarkEnd w:id="36"/>
+      <w:r>
+        <w:t xml:space="preserve">Jorge Pulido</w:t>
       </w:r>
     </w:p>
     <w:p>
@@ -990,10 +1041,7 @@
         </w:numPr>
       </w:pPr>
       <w:r>
-        <w:rPr>
-          <w:i/>
-        </w:rPr>
-        <w:t xml:space="preserve">Con respecto a la carga viral: ¿Hay algún tipo de relación entre la edad o el sexo y la carga viral? ¿Es posible que el virus se replique más en hombras o mujeres, o en gente joven o más mayor?</w:t>
+        <w:t xml:space="preserve">¿Quiénes son más propensos a dejar el tratamiento: hombres o mujeres?</w:t>
       </w:r>
     </w:p>
     <w:p>
@@ -1008,7 +1056,7 @@
         <w:rPr>
           <w:i/>
         </w:rPr>
-        <w:t xml:space="preserve">Con respecto a los niveles de CD4: ¿Hay algún tipo de relación entre la edad o el sexo y los niveles de cd4? ¿Responde mejor el sistema inmune de hombres o mujeres frente a la infección por el virus?¿Hay alguna diferencia entre gente joven o mayor respecto a los niveles de CD4?</w:t>
+        <w:t xml:space="preserve">¿Existe prevalencia de una mutación sobre un subtipo?</w:t>
       </w:r>
     </w:p>
     <w:p>
@@ -1020,7 +1068,7 @@
         </w:numPr>
       </w:pPr>
       <w:r>
-        <w:t xml:space="preserve">Con respecto al subtipo: ¿Hay alguna relación entre el subtipo y el estado/CD4/CV? A lo mejor algún subtipo es más agresivo que otro e induce una mayor carga viral, una mayor respuesta del sistema inmune o un fracaso en el tratamiento.</w:t>
+        <w:t xml:space="preserve">¿Relación entre la nacionalidad y el subtipo?</w:t>
       </w:r>
     </w:p>
     <w:p>
@@ -1032,17 +1080,44 @@
         </w:numPr>
       </w:pPr>
       <w:r>
-        <w:t xml:space="preserve">Con respecto a las mutaciones: ¿Hay alguna mutación que induzca una mayor carga viral?¿Y una mayor respuesta del sistema inmune?</w:t>
+        <w:t xml:space="preserve">¿Relación entre la nacionalidad y estado del tratamiento?</w:t>
+      </w:r>
+    </w:p>
+    <w:p>
+      <w:pPr>
+        <w:pStyle w:val="Compact"/>
+        <w:numPr>
+          <w:numId w:val="1005"/>
+          <w:ilvl w:val="0"/>
+        </w:numPr>
+      </w:pPr>
+      <w:r>
+        <w:t xml:space="preserve">¿Relación entre la carga viral y los CD4?</w:t>
+      </w:r>
+    </w:p>
+    <w:p>
+      <w:pPr>
+        <w:pStyle w:val="Compact"/>
+        <w:numPr>
+          <w:numId w:val="1005"/>
+          <w:ilvl w:val="0"/>
+        </w:numPr>
+      </w:pPr>
+      <w:r>
+        <w:rPr>
+          <w:i/>
+        </w:rPr>
+        <w:t xml:space="preserve">¿Existe relación entre la edad del paciente y las mutaciones que se desarrollan?</w:t>
       </w:r>
     </w:p>
     <w:p>
       <w:pPr>
         <w:pStyle w:val="Heading4"/>
       </w:pPr>
-      <w:bookmarkStart w:id="36" w:name="jorge-pulido"/>
-      <w:bookmarkEnd w:id="36"/>
-      <w:r>
-        <w:t xml:space="preserve">Jorge Pulido</w:t>
+      <w:bookmarkStart w:id="37" w:name="miquel"/>
+      <w:bookmarkEnd w:id="37"/>
+      <w:r>
+        <w:t xml:space="preserve">Miquel</w:t>
       </w:r>
     </w:p>
     <w:p>
@@ -1054,7 +1129,10 @@
         </w:numPr>
       </w:pPr>
       <w:r>
-        <w:t xml:space="preserve">¿Quiénes son más propensos a dejar el tratamiento: hombres o mujeres?</w:t>
+        <w:rPr>
+          <w:i/>
+        </w:rPr>
+        <w:t xml:space="preserve">¿Hay alguna relación entre el subtipo y el CD4/carga viral?</w:t>
       </w:r>
     </w:p>
     <w:p>
@@ -1069,100 +1147,10 @@
         <w:rPr>
           <w:i/>
         </w:rPr>
-        <w:t xml:space="preserve">¿Existe prevalencia de una mutación sobre un subtipo?</w:t>
-      </w:r>
-    </w:p>
-    <w:p>
-      <w:pPr>
-        <w:pStyle w:val="Compact"/>
-        <w:numPr>
-          <w:numId w:val="1006"/>
-          <w:ilvl w:val="0"/>
-        </w:numPr>
-      </w:pPr>
-      <w:r>
-        <w:t xml:space="preserve">¿Relación entre la nacionalidad y el subtipo?</w:t>
-      </w:r>
-    </w:p>
-    <w:p>
-      <w:pPr>
-        <w:pStyle w:val="Compact"/>
-        <w:numPr>
-          <w:numId w:val="1006"/>
-          <w:ilvl w:val="0"/>
-        </w:numPr>
-      </w:pPr>
-      <w:r>
-        <w:t xml:space="preserve">¿Relación entre la nacionalidad y estado del tratamiento?</w:t>
-      </w:r>
-    </w:p>
-    <w:p>
-      <w:pPr>
-        <w:pStyle w:val="Compact"/>
-        <w:numPr>
-          <w:numId w:val="1006"/>
-          <w:ilvl w:val="0"/>
-        </w:numPr>
-      </w:pPr>
-      <w:r>
-        <w:t xml:space="preserve">¿Relación entre la carga viral y los CD4?</w:t>
-      </w:r>
-    </w:p>
-    <w:p>
-      <w:pPr>
-        <w:pStyle w:val="Compact"/>
-        <w:numPr>
-          <w:numId w:val="1006"/>
-          <w:ilvl w:val="0"/>
-        </w:numPr>
-      </w:pPr>
-      <w:r>
-        <w:rPr>
-          <w:i/>
-        </w:rPr>
-        <w:t xml:space="preserve">¿Existe relación entre la edad del paciente y las mutaciones que se desarrollan?</w:t>
-      </w:r>
-    </w:p>
-    <w:p>
-      <w:pPr>
-        <w:pStyle w:val="Heading4"/>
-      </w:pPr>
-      <w:bookmarkStart w:id="37" w:name="miquel"/>
-      <w:bookmarkEnd w:id="37"/>
-      <w:r>
-        <w:t xml:space="preserve">Miquel</w:t>
-      </w:r>
-    </w:p>
-    <w:p>
-      <w:pPr>
-        <w:pStyle w:val="Compact"/>
-        <w:numPr>
-          <w:numId w:val="1007"/>
-          <w:ilvl w:val="0"/>
-        </w:numPr>
-      </w:pPr>
-      <w:r>
-        <w:rPr>
-          <w:i/>
-        </w:rPr>
-        <w:t xml:space="preserve">¿Hay alguna relación entre el subtipo y el CD4/CV?</w:t>
-      </w:r>
-    </w:p>
-    <w:p>
-      <w:pPr>
-        <w:pStyle w:val="Compact"/>
-        <w:numPr>
-          <w:numId w:val="1007"/>
-          <w:ilvl w:val="0"/>
-        </w:numPr>
-      </w:pPr>
-      <w:r>
-        <w:rPr>
-          <w:i/>
-        </w:rPr>
-        <w:t xml:space="preserve">¿Relación entre la carga viral y los CD4?</w:t>
-      </w:r>
-    </w:p>
+        <w:t xml:space="preserve">¿Existe alguna relación entre la carga viral y los CD4?</w:t>
+      </w:r>
+    </w:p>
+    <w:p/>
     <w:p>
       <w:pPr>
         <w:pStyle w:val="Heading1"/>
@@ -1542,7 +1530,7 @@
     </w:p>
     <w:p>
       <w:r>
-        <w:t xml:space="preserve">Observamos que la media de CV en el grupo NAIVE (282669) es bastante superior al grupo de FRACASO (41875) pero vamos a ver si esa diferencia es significativa. Para ello, vamos a calcular un t-test:</w:t>
+        <w:t xml:space="preserve">Observamos que la media de carga viral (CV) en el grupo NAIVE (282669) es bastante superior al grupo de FRACASO (41875) pero vamos a ver si esa diferencia es significativa. Para ello, vamos a calcular un t-test:</w:t>
       </w:r>
     </w:p>
     <w:p>
@@ -1553,7 +1541,7 @@
         <w:rPr>
           <w:rStyle w:val="CommentTok"/>
         </w:rPr>
-        <w:t xml:space="preserve">#Si previamente, filtramos datosCSV para seleccionar unicamente los casos</w:t>
+        <w:t xml:space="preserve">#Previamente, filtramos datosCSV para seleccionar unicamente los casos</w:t>
       </w:r>
       <w:r>
         <w:br w:type="textWrapping"/>
@@ -1562,7 +1550,7 @@
         <w:rPr>
           <w:rStyle w:val="CommentTok"/>
         </w:rPr>
-        <w:t xml:space="preserve">#fracaso-naive, sí que podemos ejecutar el t.test</w:t>
+        <w:t xml:space="preserve">#fracaso-naive y ejecutamos el t.test</w:t>
       </w:r>
       <w:r>
         <w:br w:type="textWrapping"/>
@@ -2034,7 +2022,7 @@
     </w:p>
     <w:p>
       <w:r>
-        <w:t xml:space="preserve">Obtenemos un p valor inferior a 0.05 por tanto, no existen evidencias significativas para aceptar la hipótesis nula de igualdad de medias. No podemos afirmar que la carga viral media en el grupo NAIVE es la misma que el grupo FRACASO.</w:t>
+        <w:t xml:space="preserve">Obtenemos un p-valor inferior a 0.05. Por tanto, no existen evidencias significativas para aceptar la hipótesis nula de igualdad de medias. No podemos afirmar que la carga viral media en el grupo NAIVE es la misma que el grupo FRACASO.</w:t>
       </w:r>
     </w:p>
     <w:p>
@@ -2073,7 +2061,7 @@
         <w:rPr>
           <w:rStyle w:val="NormalTok"/>
         </w:rPr>
-        <w:t xml:space="preserve">])</w:t>
+        <w:t xml:space="preserve">]) </w:t>
       </w:r>
     </w:p>
     <w:p>
@@ -2168,10 +2156,10 @@
       <w:pPr>
         <w:pStyle w:val="Heading2"/>
       </w:pPr>
-      <w:bookmarkStart w:id="41" w:name="existe-algun-tipo-de-relacion-entre-la-carga-viral-cv-o-los-niveles-de-cd4-y-el-sexo-o-la-edad-del-paciente"/>
+      <w:bookmarkStart w:id="41" w:name="existe-algun-tipo-de-relacion-entre-la-carga-viral-o-los-niveles-de-cd4-y-el-sexo-o-la-edad-del-paciente"/>
       <w:bookmarkEnd w:id="41"/>
       <w:r>
-        <w:t xml:space="preserve">3. ¿Existe algún tipo de relación entre la carga viral (CV) o los niveles de CD4, y el sexo o la edad del paciente?</w:t>
+        <w:t xml:space="preserve">3. ¿Existe algún tipo de relación entre la carga viral o los niveles de CD4, y el sexo o la edad del paciente?</w:t>
       </w:r>
     </w:p>
     <w:p>
@@ -3519,7 +3507,7 @@
         <w:rPr>
           <w:b/>
         </w:rPr>
-        <w:t xml:space="preserve">CV y CD4</w:t>
+        <w:t xml:space="preserve">carga viral (CV) y CD4</w:t>
       </w:r>
       <w:r>
         <w:t xml:space="preserve"> </w:t>
@@ -5909,7 +5897,7 @@
     </w:p>
     <w:p>
       <w:r>
-        <w:t xml:space="preserve">En todos los casos el p-value es menor que 0.05, por lo que rechazo la hipótesis nula de que los datos poseen una distribución normal. Para comprobarlo de forma visual, represento qqplots.</w:t>
+        <w:t xml:space="preserve">En todos los casos el p-valor es menor que 0.05, por lo que rechazo la hipótesis nula de que los datos poseen una distribución normal. Para comprobarlo de forma visual, represento qqplots.</w:t>
       </w:r>
     </w:p>
     <w:p>
@@ -7005,7 +6993,7 @@
     </w:p>
     <w:p>
       <w:r>
-        <w:t xml:space="preserve">En todos los casos el p-value es superior a 0.05, por lo que no podemos rechazar la hipótesis nula de que no hay diferencias entre los diferentes grupos de género o edad.</w:t>
+        <w:t xml:space="preserve">En todos los casos el p-valor es superior a 0.05, por lo que no podemos rechazar la hipótesis nula de que no hay diferencias entre los diferentes grupos de género o edad.</w:t>
       </w:r>
     </w:p>
     <w:p>
@@ -7618,7 +7606,7 @@
     </w:p>
     <w:p>
       <w:r>
-        <w:t xml:space="preserve">Como puede observarse el subtipo B es el predominante en la población española con un 76% seguido por las forma recombinante URF de las cuales la mayoritaria de este tipo es la 02_AG siendo un 8% del total y un 71% de las formas URF. Todos estos subtipos corresponden a la variante vih-1, la cual se encuentra principalmente en América y Europa. A la vista de los resultados resulta obvio que España tenga predominancia del subtipo B debido a efectos migratorios. Sin embargo como se denota por los resultados la variante 02_AG se está incrementando en España debido a la migración africana que recibe nuestro país, pero a la contra es factible preveer que personas que hayan migrado desde África y libres del virus queden infectados por la variante Europea.</w:t>
+        <w:t xml:space="preserve">Como puede observarse el subtipo B es el predominante en la población española con un 76% seguido por las forma recombinante URF de las cuales la mayoritaria de este tipo es la 02_AG siendo un 8% del total y un 71% de las formas URF. Todos estos subtipos corresponden a la variante vih-1, la cual se encuentra principalmente en América y Europa. A la vista de los resultados resulta obvio que España tenga predominancia del subtipo B debido a efectos migratorios. Sin embargo, como se denota por los resultados la variante 02_AG, se está incrementando en España debido a la migración africana que recibe nuestro país, pero a la contra es factible preveer que personas que hayan migrado desde África y libres del virus queden infectados por la variante Europea.</w:t>
       </w:r>
     </w:p>
     <w:p>
@@ -8669,15 +8657,15 @@
       <w:pPr>
         <w:pStyle w:val="Heading2"/>
       </w:pPr>
-      <w:bookmarkStart w:id="46" w:name="hay-alguna-relacion-entre-el-subtipo-y-el-cd4cv"/>
+      <w:bookmarkStart w:id="46" w:name="hay-alguna-relacion-entre-el-subtipo-y-el-cd4carga-viral"/>
       <w:bookmarkEnd w:id="46"/>
       <w:r>
-        <w:t xml:space="preserve">6. ¿Hay alguna relación entre el subtipo y el CD4/CV?</w:t>
-      </w:r>
-    </w:p>
-    <w:p>
-      <w:r>
-        <w:t xml:space="preserve">El objetivo que buscamos con esta pregunta es saber si hay algun subtipo más agresivo que otro (reflejándose en mayores niveles de carga viral) o si algun subtipo produce una mayor respuesta del sistema inmune (niveles de CD4).</w:t>
+        <w:t xml:space="preserve">6. ¿Hay alguna relación entre el subtipo y el CD4/carga viral?</w:t>
+      </w:r>
+    </w:p>
+    <w:p>
+      <w:r>
+        <w:t xml:space="preserve">El objetivo que buscamos con esta pregunta es saber si hay algun subtipo más agresivo que otro (reflejándose en mayores niveles de carga viral(CV)) o si algun subtipo produce una mayor respuesta del sistema inmune (niveles de CD4).</w:t>
       </w:r>
     </w:p>
     <w:p>
@@ -8687,7 +8675,7 @@
     </w:p>
     <w:p>
       <w:r>
-        <w:t xml:space="preserve">En cuanto a carga viral:</w:t>
+        <w:t xml:space="preserve">En cuanto a CV:</w:t>
       </w:r>
     </w:p>
     <w:p>
@@ -8975,7 +8963,7 @@
     </w:p>
     <w:p>
       <w:r>
-        <w:t xml:space="preserve">Sí que vemos diferencias dependiendo del subtipo. El subtipo con mayor carga viral es</w:t>
+        <w:t xml:space="preserve">Sí que vemos diferencias dependiendo del subtipo. El subtipo con mayor CV es</w:t>
       </w:r>
       <w:r>
         <w:t xml:space="preserve"> </w:t>
@@ -9498,7 +9486,7 @@
     </w:p>
     <w:p>
       <w:r>
-        <w:t xml:space="preserve">Se analizan los datos con el fin de comprobar si existen diferencias sustanciales entre ellos (o dicho de otra manera, si todos los datos pueden pertener a una misma población). En este caso dado que p-value es superior a 0.05 podemos afirmar que no existen diferencias importantes entre el subtipo y el CD4 o CV, es decir aceptamos la Hipotesis nula.</w:t>
+        <w:t xml:space="preserve">Se analizan los datos con el fin de comprobar si existen diferencias sustanciales entre ellos (o dicho de otra manera, si todos los datos pueden pertener a una misma población). En este caso, dado que p-valor es superior a 0.05 podemos afirmar que no existen diferencias importantes entre el subtipo y el CD4 o CV, es decir aceptamos la Hipotesis nula.</w:t>
       </w:r>
     </w:p>
     <w:p>
@@ -9722,7 +9710,7 @@
     </w:p>
     <w:p>
       <w:r>
-        <w:t xml:space="preserve">En este caso, el valor p es inferior a 0.05 por lo que podemos rechazar la hipotesis nula y aceptar la alternativa, es decir, que sí que esta relacionado el nivel de carga viral con el subtipo. Este resultado se contradice con el de Kruskal-Wallis por lo que no estoy completamente seguro de si el Chi-cuadrado esta aplicado correctamente. El algoritmo debe ser aplicado sobre variables cualitativas y en nuestro caso SUBTIPO sí lo es pero no CV.</w:t>
+        <w:t xml:space="preserve">En este caso, el p-valor es inferior a 0.05 por lo que podemos rechazar la hipotesis nula y aceptar la alternativa, es decir, que sí que esta relacionado el nivel de carga viral con el subtipo. Este resultado se contradice con el de Kruskal-Wallis por lo que no estoy completamente seguro de si el Chi-cuadrado esta aplicado correctamente. El algoritmo debe ser aplicado sobre variables cualitativas y en nuestro caso SUBTIPO sí lo es pero no CV.</w:t>
       </w:r>
     </w:p>
     <w:p>
@@ -9745,10 +9733,10 @@
       <w:pPr>
         <w:pStyle w:val="Heading2"/>
       </w:pPr>
-      <w:bookmarkStart w:id="50" w:name="relacion-entre-la-carga-viral-y-los-cd4"/>
+      <w:bookmarkStart w:id="50" w:name="existe-alguna-relacion-entre-la-carga-viral-y-los-cd4"/>
       <w:bookmarkEnd w:id="50"/>
       <w:r>
-        <w:t xml:space="preserve">7. ¿Relación entre la carga viral y los CD4?</w:t>
+        <w:t xml:space="preserve">7. ¿Existe alguna relación entre la carga viral y los CD4?</w:t>
       </w:r>
     </w:p>
     <w:p>
@@ -9847,7 +9835,7 @@
     </w:p>
     <w:p>
       <w:r>
-        <w:t xml:space="preserve">Si agrupamos los valores de CD4 para encontrar una relación con la carga viral:</w:t>
+        <w:t xml:space="preserve">Si agrupamos los valores de CD4 para encontrar una relación con la carga viral (CV):</w:t>
       </w:r>
     </w:p>
     <w:p>
@@ -10678,7 +10666,7 @@
     </w:p>
     <w:p>
       <w:r>
-        <w:t xml:space="preserve">Efectivamente, comprobamos que los niveles de carga viral son menores a medida que los niveles de CD4 son mayores. Entre un nivel medio-alto (400-800 cel/mel) no hay mucha diferencia pero si nos vamos a los extremos la diferencia es considerable.</w:t>
+        <w:t xml:space="preserve">Efectivamente, comprobamos que los niveles de CV son menores a medida que los niveles de CD4 son mayores. Entre un nivel medio-alto (400-800 cel/mel) no hay mucha diferencia pero si nos vamos a los extremos la diferencia es considerable.</w:t>
       </w:r>
     </w:p>
     <w:p>
@@ -10709,37 +10697,148 @@
         <w:rPr>
           <w:rStyle w:val="KeywordTok"/>
         </w:rPr>
-        <w:t xml:space="preserve">plot</w:t>
-      </w:r>
-      <w:r>
-        <w:rPr>
-          <w:rStyle w:val="NormalTok"/>
-        </w:rPr>
-        <w:t xml:space="preserve">(datosCSV[</w:t>
-      </w:r>
-      <w:r>
-        <w:rPr>
-          <w:rStyle w:val="DecValTok"/>
-        </w:rPr>
-        <w:t xml:space="preserve">1</w:t>
-      </w:r>
-      <w:r>
-        <w:rPr>
-          <w:rStyle w:val="NormalTok"/>
-        </w:rPr>
-        <w:t xml:space="preserve">], </w:t>
+        <w:t xml:space="preserve">boxplot</w:t>
+      </w:r>
+      <w:r>
+        <w:rPr>
+          <w:rStyle w:val="NormalTok"/>
+        </w:rPr>
+        <w:t xml:space="preserve">(CV~ESTADO, </w:t>
       </w:r>
       <w:r>
         <w:rPr>
           <w:rStyle w:val="DataTypeTok"/>
         </w:rPr>
-        <w:t xml:space="preserve">cex.names =</w:t>
-      </w:r>
-      <w:r>
-        <w:rPr>
-          <w:rStyle w:val="FloatTok"/>
-        </w:rPr>
-        <w:t xml:space="preserve">0.4</w:t>
+        <w:t xml:space="preserve">data=</w:t>
+      </w:r>
+      <w:r>
+        <w:rPr>
+          <w:rStyle w:val="NormalTok"/>
+        </w:rPr>
+        <w:t xml:space="preserve">datosCSV, </w:t>
+      </w:r>
+      <w:r>
+        <w:rPr>
+          <w:rStyle w:val="DataTypeTok"/>
+        </w:rPr>
+        <w:t xml:space="preserve">id.method=</w:t>
+      </w:r>
+      <w:r>
+        <w:rPr>
+          <w:rStyle w:val="StringTok"/>
+        </w:rPr>
+        <w:t xml:space="preserve">"y"</w:t>
+      </w:r>
+      <w:r>
+        <w:rPr>
+          <w:rStyle w:val="NormalTok"/>
+        </w:rPr>
+        <w:t xml:space="preserve">, </w:t>
+      </w:r>
+      <w:r>
+        <w:rPr>
+          <w:rStyle w:val="DataTypeTok"/>
+        </w:rPr>
+        <w:t xml:space="preserve">ylab=</w:t>
+      </w:r>
+      <w:r>
+        <w:rPr>
+          <w:rStyle w:val="StringTok"/>
+        </w:rPr>
+        <w:t xml:space="preserve">"Carga viral (copias/ml)"</w:t>
+      </w:r>
+      <w:r>
+        <w:rPr>
+          <w:rStyle w:val="NormalTok"/>
+        </w:rPr>
+        <w:t xml:space="preserve">, </w:t>
+      </w:r>
+      <w:r>
+        <w:br w:type="textWrapping"/>
+      </w:r>
+      <w:r>
+        <w:rPr>
+          <w:rStyle w:val="NormalTok"/>
+        </w:rPr>
+        <w:t xml:space="preserve"> </w:t>
+      </w:r>
+      <w:r>
+        <w:rPr>
+          <w:rStyle w:val="NormalTok"/>
+        </w:rPr>
+        <w:t xml:space="preserve"> </w:t>
+      </w:r>
+      <w:r>
+        <w:rPr>
+          <w:rStyle w:val="NormalTok"/>
+        </w:rPr>
+        <w:t xml:space="preserve"> </w:t>
+      </w:r>
+      <w:r>
+        <w:rPr>
+          <w:rStyle w:val="NormalTok"/>
+        </w:rPr>
+        <w:t xml:space="preserve"> </w:t>
+      </w:r>
+      <w:r>
+        <w:rPr>
+          <w:rStyle w:val="NormalTok"/>
+        </w:rPr>
+        <w:t xml:space="preserve"> </w:t>
+      </w:r>
+      <w:r>
+        <w:rPr>
+          <w:rStyle w:val="NormalTok"/>
+        </w:rPr>
+        <w:t xml:space="preserve"> </w:t>
+      </w:r>
+      <w:r>
+        <w:rPr>
+          <w:rStyle w:val="NormalTok"/>
+        </w:rPr>
+        <w:t xml:space="preserve"> </w:t>
+      </w:r>
+      <w:r>
+        <w:rPr>
+          <w:rStyle w:val="NormalTok"/>
+        </w:rPr>
+        <w:t xml:space="preserve"> </w:t>
+      </w:r>
+      <w:r>
+        <w:rPr>
+          <w:rStyle w:val="DataTypeTok"/>
+        </w:rPr>
+        <w:t xml:space="preserve">main=</w:t>
+      </w:r>
+      <w:r>
+        <w:rPr>
+          <w:rStyle w:val="NormalTok"/>
+        </w:rPr>
+        <w:t xml:space="preserve"> </w:t>
+      </w:r>
+      <w:r>
+        <w:rPr>
+          <w:rStyle w:val="StringTok"/>
+        </w:rPr>
+        <w:t xml:space="preserve">"Carga viral según estado del paciente"</w:t>
+      </w:r>
+      <w:r>
+        <w:rPr>
+          <w:rStyle w:val="NormalTok"/>
+        </w:rPr>
+        <w:t xml:space="preserve">, </w:t>
+      </w:r>
+      <w:r>
+        <w:rPr>
+          <w:rStyle w:val="DataTypeTok"/>
+        </w:rPr>
+        <w:t xml:space="preserve">xlab=</w:t>
+      </w:r>
+      <w:r>
+        <w:rPr>
+          <w:rStyle w:val="StringTok"/>
+        </w:rPr>
+        <w:t xml:space="preserve">"Estado clínico"</w:t>
       </w:r>
       <w:r>
         <w:rPr>
@@ -10794,49 +10893,224 @@
     </w:p>
     <w:p>
       <w:pPr>
+        <w:pStyle w:val="Heading2"/>
+      </w:pPr>
+      <w:bookmarkStart w:id="55" w:name="como-se-distribuyen-los-individuos-en-los-hospitales-de-procedencia-1"/>
+      <w:bookmarkEnd w:id="55"/>
+      <w:r>
+        <w:t xml:space="preserve">2. ¿ Como se distribuyen los individuos en los hospitales de procedencia?</w:t>
+      </w:r>
+    </w:p>
+    <w:p>
+      <w:pPr>
         <w:pStyle w:val="SourceCode"/>
       </w:pPr>
       <w:r>
         <w:rPr>
           <w:rStyle w:val="KeywordTok"/>
         </w:rPr>
-        <w:t xml:space="preserve">boxplot</w:t>
-      </w:r>
-      <w:r>
-        <w:rPr>
-          <w:rStyle w:val="NormalTok"/>
-        </w:rPr>
-        <w:t xml:space="preserve">(CV~ESTADO, </w:t>
+        <w:t xml:space="preserve">with</w:t>
+      </w:r>
+      <w:r>
+        <w:rPr>
+          <w:rStyle w:val="NormalTok"/>
+        </w:rPr>
+        <w:t xml:space="preserve">(datosCSV, </w:t>
+      </w:r>
+      <w:r>
+        <w:rPr>
+          <w:rStyle w:val="KeywordTok"/>
+        </w:rPr>
+        <w:t xml:space="preserve">pie</w:t>
+      </w:r>
+      <w:r>
+        <w:rPr>
+          <w:rStyle w:val="NormalTok"/>
+        </w:rPr>
+        <w:t xml:space="preserve">(</w:t>
+      </w:r>
+      <w:r>
+        <w:rPr>
+          <w:rStyle w:val="KeywordTok"/>
+        </w:rPr>
+        <w:t xml:space="preserve">table</w:t>
+      </w:r>
+      <w:r>
+        <w:rPr>
+          <w:rStyle w:val="NormalTok"/>
+        </w:rPr>
+        <w:t xml:space="preserve">(LOCALIDAD), </w:t>
       </w:r>
       <w:r>
         <w:rPr>
           <w:rStyle w:val="DataTypeTok"/>
         </w:rPr>
-        <w:t xml:space="preserve">data=</w:t>
-      </w:r>
-      <w:r>
-        <w:rPr>
-          <w:rStyle w:val="NormalTok"/>
-        </w:rPr>
-        <w:t xml:space="preserve">datosCSV, </w:t>
+        <w:t xml:space="preserve">labels=</w:t>
+      </w:r>
+      <w:r>
+        <w:rPr>
+          <w:rStyle w:val="KeywordTok"/>
+        </w:rPr>
+        <w:t xml:space="preserve">levels</w:t>
+      </w:r>
+      <w:r>
+        <w:rPr>
+          <w:rStyle w:val="NormalTok"/>
+        </w:rPr>
+        <w:t xml:space="preserve">(LOCALIDAD),</w:t>
+      </w:r>
+      <w:r>
+        <w:br w:type="textWrapping"/>
+      </w:r>
+      <w:r>
+        <w:rPr>
+          <w:rStyle w:val="NormalTok"/>
+        </w:rPr>
+        <w:t xml:space="preserve"> </w:t>
+      </w:r>
+      <w:r>
+        <w:rPr>
+          <w:rStyle w:val="NormalTok"/>
+        </w:rPr>
+        <w:t xml:space="preserve"> </w:t>
+      </w:r>
+      <w:r>
+        <w:rPr>
+          <w:rStyle w:val="NormalTok"/>
+        </w:rPr>
+        <w:t xml:space="preserve"> </w:t>
+      </w:r>
+      <w:r>
+        <w:rPr>
+          <w:rStyle w:val="NormalTok"/>
+        </w:rPr>
+        <w:t xml:space="preserve"> </w:t>
+      </w:r>
+      <w:r>
+        <w:rPr>
+          <w:rStyle w:val="NormalTok"/>
+        </w:rPr>
+        <w:t xml:space="preserve"> </w:t>
+      </w:r>
+      <w:r>
+        <w:rPr>
+          <w:rStyle w:val="NormalTok"/>
+        </w:rPr>
+        <w:t xml:space="preserve"> </w:t>
+      </w:r>
+      <w:r>
+        <w:rPr>
+          <w:rStyle w:val="NormalTok"/>
+        </w:rPr>
+        <w:t xml:space="preserve"> </w:t>
+      </w:r>
+      <w:r>
+        <w:rPr>
+          <w:rStyle w:val="NormalTok"/>
+        </w:rPr>
+        <w:t xml:space="preserve"> </w:t>
+      </w:r>
+      <w:r>
+        <w:rPr>
+          <w:rStyle w:val="NormalTok"/>
+        </w:rPr>
+        <w:t xml:space="preserve"> </w:t>
+      </w:r>
+      <w:r>
+        <w:rPr>
+          <w:rStyle w:val="NormalTok"/>
+        </w:rPr>
+        <w:t xml:space="preserve"> </w:t>
+      </w:r>
+      <w:r>
+        <w:rPr>
+          <w:rStyle w:val="NormalTok"/>
+        </w:rPr>
+        <w:t xml:space="preserve"> </w:t>
+      </w:r>
+      <w:r>
+        <w:rPr>
+          <w:rStyle w:val="NormalTok"/>
+        </w:rPr>
+        <w:t xml:space="preserve"> </w:t>
+      </w:r>
+      <w:r>
+        <w:rPr>
+          <w:rStyle w:val="NormalTok"/>
+        </w:rPr>
+        <w:t xml:space="preserve"> </w:t>
+      </w:r>
+      <w:r>
+        <w:rPr>
+          <w:rStyle w:val="NormalTok"/>
+        </w:rPr>
+        <w:t xml:space="preserve"> </w:t>
+      </w:r>
+      <w:r>
+        <w:rPr>
+          <w:rStyle w:val="NormalTok"/>
+        </w:rPr>
+        <w:t xml:space="preserve"> </w:t>
+      </w:r>
+      <w:r>
+        <w:rPr>
+          <w:rStyle w:val="NormalTok"/>
+        </w:rPr>
+        <w:t xml:space="preserve"> </w:t>
+      </w:r>
+      <w:r>
+        <w:rPr>
+          <w:rStyle w:val="NormalTok"/>
+        </w:rPr>
+        <w:t xml:space="preserve"> </w:t>
+      </w:r>
+      <w:r>
+        <w:rPr>
+          <w:rStyle w:val="NormalTok"/>
+        </w:rPr>
+        <w:t xml:space="preserve"> </w:t>
+      </w:r>
+      <w:r>
+        <w:rPr>
+          <w:rStyle w:val="NormalTok"/>
+        </w:rPr>
+        <w:t xml:space="preserve"> </w:t>
       </w:r>
       <w:r>
         <w:rPr>
           <w:rStyle w:val="DataTypeTok"/>
         </w:rPr>
-        <w:t xml:space="preserve">id.method=</w:t>
-      </w:r>
-      <w:r>
-        <w:rPr>
-          <w:rStyle w:val="StringTok"/>
-        </w:rPr>
-        <w:t xml:space="preserve">"y"</w:t>
-      </w:r>
-      <w:r>
-        <w:rPr>
-          <w:rStyle w:val="NormalTok"/>
-        </w:rPr>
-        <w:t xml:space="preserve">)</w:t>
+        <w:t xml:space="preserve">main=</w:t>
+      </w:r>
+      <w:r>
+        <w:rPr>
+          <w:rStyle w:val="StringTok"/>
+        </w:rPr>
+        <w:t xml:space="preserve">"Pacientes según hospital"</w:t>
+      </w:r>
+      <w:r>
+        <w:rPr>
+          <w:rStyle w:val="NormalTok"/>
+        </w:rPr>
+        <w:t xml:space="preserve">,</w:t>
+      </w:r>
+      <w:r>
+        <w:rPr>
+          <w:rStyle w:val="DataTypeTok"/>
+        </w:rPr>
+        <w:t xml:space="preserve">cex=</w:t>
+      </w:r>
+      <w:r>
+        <w:rPr>
+          <w:rStyle w:val="FloatTok"/>
+        </w:rPr>
+        <w:t xml:space="preserve">0.5</w:t>
+      </w:r>
+      <w:r>
+        <w:rPr>
+          <w:rStyle w:val="NormalTok"/>
+        </w:rPr>
+        <w:t xml:space="preserve">))</w:t>
       </w:r>
     </w:p>
     <w:p>
@@ -10856,7 +11130,7 @@
                     </pic:cNvPicPr>
                   </pic:nvPicPr>
                   <pic:blipFill>
-                    <a:blip r:embed="rId55"/>
+                    <a:blip r:embed="rId56"/>
                     <a:stretch>
                       <a:fillRect/>
                     </a:stretch>
@@ -10885,83 +11159,67 @@
     </w:p>
     <w:p>
       <w:pPr>
-        <w:pStyle w:val="Heading2"/>
-      </w:pPr>
-      <w:bookmarkStart w:id="56" w:name="como-se-distribuyen-los-individuos-en-los-hospitales-de-procedencia-1"/>
-      <w:bookmarkEnd w:id="56"/>
-      <w:r>
-        <w:t xml:space="preserve">2. ¿ Como se distribuyen los individuos en los hospitales de procedencia?</w:t>
-      </w:r>
-    </w:p>
-    <w:p>
-      <w:pPr>
         <w:pStyle w:val="SourceCode"/>
       </w:pPr>
       <w:r>
         <w:rPr>
           <w:rStyle w:val="KeywordTok"/>
         </w:rPr>
-        <w:t xml:space="preserve">with</w:t>
-      </w:r>
-      <w:r>
-        <w:rPr>
-          <w:rStyle w:val="NormalTok"/>
-        </w:rPr>
-        <w:t xml:space="preserve">(datosCSV, </w:t>
-      </w:r>
-      <w:r>
-        <w:rPr>
-          <w:rStyle w:val="KeywordTok"/>
-        </w:rPr>
-        <w:t xml:space="preserve">pie</w:t>
-      </w:r>
-      <w:r>
-        <w:rPr>
-          <w:rStyle w:val="NormalTok"/>
-        </w:rPr>
-        <w:t xml:space="preserve">(</w:t>
-      </w:r>
-      <w:r>
-        <w:rPr>
-          <w:rStyle w:val="KeywordTok"/>
-        </w:rPr>
-        <w:t xml:space="preserve">table</w:t>
-      </w:r>
-      <w:r>
-        <w:rPr>
-          <w:rStyle w:val="NormalTok"/>
-        </w:rPr>
-        <w:t xml:space="preserve">(LOCALIDAD), </w:t>
+        <w:t xml:space="preserve">plot</w:t>
+      </w:r>
+      <w:r>
+        <w:rPr>
+          <w:rStyle w:val="NormalTok"/>
+        </w:rPr>
+        <w:t xml:space="preserve">(datosCSV[</w:t>
+      </w:r>
+      <w:r>
+        <w:rPr>
+          <w:rStyle w:val="DecValTok"/>
+        </w:rPr>
+        <w:t xml:space="preserve">1</w:t>
+      </w:r>
+      <w:r>
+        <w:rPr>
+          <w:rStyle w:val="NormalTok"/>
+        </w:rPr>
+        <w:t xml:space="preserve">], </w:t>
       </w:r>
       <w:r>
         <w:rPr>
           <w:rStyle w:val="DataTypeTok"/>
         </w:rPr>
-        <w:t xml:space="preserve">labels=</w:t>
-      </w:r>
-      <w:r>
-        <w:rPr>
-          <w:rStyle w:val="KeywordTok"/>
-        </w:rPr>
-        <w:t xml:space="preserve">levels</w:t>
-      </w:r>
-      <w:r>
-        <w:rPr>
-          <w:rStyle w:val="NormalTok"/>
-        </w:rPr>
-        <w:t xml:space="preserve">(LOCALIDAD), </w:t>
+        <w:t xml:space="preserve">cex.names =</w:t>
+      </w:r>
+      <w:r>
+        <w:rPr>
+          <w:rStyle w:val="FloatTok"/>
+        </w:rPr>
+        <w:t xml:space="preserve">0.29</w:t>
+      </w:r>
+      <w:r>
+        <w:rPr>
+          <w:rStyle w:val="NormalTok"/>
+        </w:rPr>
+        <w:t xml:space="preserve">, </w:t>
       </w:r>
       <w:r>
         <w:rPr>
           <w:rStyle w:val="DataTypeTok"/>
         </w:rPr>
-        <w:t xml:space="preserve">xlab=</w:t>
-      </w:r>
-      <w:r>
-        <w:rPr>
-          <w:rStyle w:val="StringTok"/>
-        </w:rPr>
-        <w:t xml:space="preserve">""</w:t>
+        <w:t xml:space="preserve">ylab =</w:t>
+      </w:r>
+      <w:r>
+        <w:rPr>
+          <w:rStyle w:val="NormalTok"/>
+        </w:rPr>
+        <w:t xml:space="preserve"> </w:t>
+      </w:r>
+      <w:r>
+        <w:rPr>
+          <w:rStyle w:val="StringTok"/>
+        </w:rPr>
+        <w:t xml:space="preserve">"Número de pacientes"</w:t>
       </w:r>
       <w:r>
         <w:rPr>
@@ -10970,55 +11228,28 @@
         <w:t xml:space="preserve">, </w:t>
       </w:r>
       <w:r>
-        <w:br w:type="textWrapping"/>
-      </w:r>
-      <w:r>
-        <w:rPr>
-          <w:rStyle w:val="NormalTok"/>
-        </w:rPr>
-        <w:t xml:space="preserve"> </w:t>
-      </w:r>
-      <w:r>
-        <w:rPr>
-          <w:rStyle w:val="NormalTok"/>
-        </w:rPr>
-        <w:t xml:space="preserve"> </w:t>
-      </w:r>
-      <w:r>
         <w:rPr>
           <w:rStyle w:val="DataTypeTok"/>
         </w:rPr>
-        <w:t xml:space="preserve">ylab=</w:t>
-      </w:r>
-      <w:r>
-        <w:rPr>
-          <w:rStyle w:val="StringTok"/>
-        </w:rPr>
-        <w:t xml:space="preserve">""</w:t>
-      </w:r>
-      <w:r>
-        <w:rPr>
-          <w:rStyle w:val="NormalTok"/>
-        </w:rPr>
-        <w:t xml:space="preserve">, </w:t>
-      </w:r>
-      <w:r>
-        <w:rPr>
-          <w:rStyle w:val="DataTypeTok"/>
-        </w:rPr>
-        <w:t xml:space="preserve">main=</w:t>
-      </w:r>
-      <w:r>
-        <w:rPr>
-          <w:rStyle w:val="StringTok"/>
-        </w:rPr>
-        <w:t xml:space="preserve">"Pacientes según hospital"</w:t>
-      </w:r>
-      <w:r>
-        <w:rPr>
-          <w:rStyle w:val="NormalTok"/>
-        </w:rPr>
-        <w:t xml:space="preserve">))</w:t>
+        <w:t xml:space="preserve">xlab =</w:t>
+      </w:r>
+      <w:r>
+        <w:rPr>
+          <w:rStyle w:val="NormalTok"/>
+        </w:rPr>
+        <w:t xml:space="preserve"> </w:t>
+      </w:r>
+      <w:r>
+        <w:rPr>
+          <w:rStyle w:val="StringTok"/>
+        </w:rPr>
+        <w:t xml:space="preserve">"Hospital"</w:t>
+      </w:r>
+      <w:r>
+        <w:rPr>
+          <w:rStyle w:val="NormalTok"/>
+        </w:rPr>
+        <w:t xml:space="preserve">)</w:t>
       </w:r>
     </w:p>
     <w:p>
@@ -11032,7 +11263,7 @@
               <a:graphicData uri="http://schemas.openxmlformats.org/drawingml/2006/picture">
                 <pic:pic>
                   <pic:nvPicPr>
-                    <pic:cNvPr descr="SAD_trabajoGrupo_files/figure-docx/unnamed-chunk-26-1.png" id="0" name="Picture"/>
+                    <pic:cNvPr descr="SAD_trabajoGrupo_files/figure-docx/unnamed-chunk-25-2.png" id="0" name="Picture"/>
                     <pic:cNvPicPr>
                       <a:picLocks noChangeArrowheads="1" noChangeAspect="1"/>
                     </pic:cNvPicPr>
@@ -11129,169 +11360,151 @@
         <w:t xml:space="preserve">(nacionalidad), </w:t>
       </w:r>
       <w:r>
+        <w:br w:type="textWrapping"/>
+      </w:r>
+      <w:r>
+        <w:rPr>
+          <w:rStyle w:val="NormalTok"/>
+        </w:rPr>
+        <w:t xml:space="preserve"> </w:t>
+      </w:r>
+      <w:r>
+        <w:rPr>
+          <w:rStyle w:val="NormalTok"/>
+        </w:rPr>
+        <w:t xml:space="preserve"> </w:t>
+      </w:r>
+      <w:r>
+        <w:rPr>
+          <w:rStyle w:val="NormalTok"/>
+        </w:rPr>
+        <w:t xml:space="preserve"> </w:t>
+      </w:r>
+      <w:r>
+        <w:rPr>
+          <w:rStyle w:val="NormalTok"/>
+        </w:rPr>
+        <w:t xml:space="preserve"> </w:t>
+      </w:r>
+      <w:r>
+        <w:rPr>
+          <w:rStyle w:val="NormalTok"/>
+        </w:rPr>
+        <w:t xml:space="preserve"> </w:t>
+      </w:r>
+      <w:r>
+        <w:rPr>
+          <w:rStyle w:val="NormalTok"/>
+        </w:rPr>
+        <w:t xml:space="preserve"> </w:t>
+      </w:r>
+      <w:r>
+        <w:rPr>
+          <w:rStyle w:val="NormalTok"/>
+        </w:rPr>
+        <w:t xml:space="preserve"> </w:t>
+      </w:r>
+      <w:r>
+        <w:rPr>
+          <w:rStyle w:val="NormalTok"/>
+        </w:rPr>
+        <w:t xml:space="preserve"> </w:t>
+      </w:r>
+      <w:r>
+        <w:rPr>
+          <w:rStyle w:val="NormalTok"/>
+        </w:rPr>
+        <w:t xml:space="preserve"> </w:t>
+      </w:r>
+      <w:r>
+        <w:rPr>
+          <w:rStyle w:val="NormalTok"/>
+        </w:rPr>
+        <w:t xml:space="preserve"> </w:t>
+      </w:r>
+      <w:r>
+        <w:rPr>
+          <w:rStyle w:val="NormalTok"/>
+        </w:rPr>
+        <w:t xml:space="preserve"> </w:t>
+      </w:r>
+      <w:r>
+        <w:rPr>
+          <w:rStyle w:val="NormalTok"/>
+        </w:rPr>
+        <w:t xml:space="preserve"> </w:t>
+      </w:r>
+      <w:r>
+        <w:rPr>
+          <w:rStyle w:val="NormalTok"/>
+        </w:rPr>
+        <w:t xml:space="preserve"> </w:t>
+      </w:r>
+      <w:r>
+        <w:rPr>
+          <w:rStyle w:val="NormalTok"/>
+        </w:rPr>
+        <w:t xml:space="preserve"> </w:t>
+      </w:r>
+      <w:r>
+        <w:rPr>
+          <w:rStyle w:val="NormalTok"/>
+        </w:rPr>
+        <w:t xml:space="preserve"> </w:t>
+      </w:r>
+      <w:r>
+        <w:rPr>
+          <w:rStyle w:val="NormalTok"/>
+        </w:rPr>
+        <w:t xml:space="preserve"> </w:t>
+      </w:r>
+      <w:r>
+        <w:rPr>
+          <w:rStyle w:val="NormalTok"/>
+        </w:rPr>
+        <w:t xml:space="preserve"> </w:t>
+      </w:r>
+      <w:r>
+        <w:rPr>
+          <w:rStyle w:val="NormalTok"/>
+        </w:rPr>
+        <w:t xml:space="preserve"> </w:t>
+      </w:r>
+      <w:r>
+        <w:rPr>
+          <w:rStyle w:val="NormalTok"/>
+        </w:rPr>
+        <w:t xml:space="preserve"> </w:t>
+      </w:r>
+      <w:r>
         <w:rPr>
           <w:rStyle w:val="DataTypeTok"/>
         </w:rPr>
-        <w:t xml:space="preserve">xlab=</w:t>
-      </w:r>
-      <w:r>
-        <w:rPr>
-          <w:rStyle w:val="StringTok"/>
-        </w:rPr>
-        <w:t xml:space="preserve">""</w:t>
-      </w:r>
-      <w:r>
-        <w:rPr>
-          <w:rStyle w:val="NormalTok"/>
-        </w:rPr>
-        <w:t xml:space="preserve">, </w:t>
-      </w:r>
-      <w:r>
-        <w:br w:type="textWrapping"/>
-      </w:r>
-      <w:r>
-        <w:rPr>
-          <w:rStyle w:val="NormalTok"/>
-        </w:rPr>
-        <w:t xml:space="preserve"> </w:t>
-      </w:r>
-      <w:r>
-        <w:rPr>
-          <w:rStyle w:val="NormalTok"/>
-        </w:rPr>
-        <w:t xml:space="preserve"> </w:t>
-      </w:r>
-      <w:r>
-        <w:rPr>
-          <w:rStyle w:val="NormalTok"/>
-        </w:rPr>
-        <w:t xml:space="preserve"> </w:t>
-      </w:r>
-      <w:r>
-        <w:rPr>
-          <w:rStyle w:val="NormalTok"/>
-        </w:rPr>
-        <w:t xml:space="preserve"> </w:t>
-      </w:r>
-      <w:r>
-        <w:rPr>
-          <w:rStyle w:val="NormalTok"/>
-        </w:rPr>
-        <w:t xml:space="preserve"> </w:t>
-      </w:r>
-      <w:r>
-        <w:rPr>
-          <w:rStyle w:val="NormalTok"/>
-        </w:rPr>
-        <w:t xml:space="preserve"> </w:t>
-      </w:r>
-      <w:r>
-        <w:rPr>
-          <w:rStyle w:val="NormalTok"/>
-        </w:rPr>
-        <w:t xml:space="preserve"> </w:t>
-      </w:r>
-      <w:r>
-        <w:rPr>
-          <w:rStyle w:val="NormalTok"/>
-        </w:rPr>
-        <w:t xml:space="preserve"> </w:t>
-      </w:r>
-      <w:r>
-        <w:rPr>
-          <w:rStyle w:val="NormalTok"/>
-        </w:rPr>
-        <w:t xml:space="preserve"> </w:t>
-      </w:r>
-      <w:r>
-        <w:rPr>
-          <w:rStyle w:val="NormalTok"/>
-        </w:rPr>
-        <w:t xml:space="preserve"> </w:t>
-      </w:r>
-      <w:r>
-        <w:rPr>
-          <w:rStyle w:val="NormalTok"/>
-        </w:rPr>
-        <w:t xml:space="preserve"> </w:t>
-      </w:r>
-      <w:r>
-        <w:rPr>
-          <w:rStyle w:val="NormalTok"/>
-        </w:rPr>
-        <w:t xml:space="preserve"> </w:t>
-      </w:r>
-      <w:r>
-        <w:rPr>
-          <w:rStyle w:val="NormalTok"/>
-        </w:rPr>
-        <w:t xml:space="preserve"> </w:t>
-      </w:r>
-      <w:r>
-        <w:rPr>
-          <w:rStyle w:val="NormalTok"/>
-        </w:rPr>
-        <w:t xml:space="preserve"> </w:t>
-      </w:r>
-      <w:r>
-        <w:rPr>
-          <w:rStyle w:val="NormalTok"/>
-        </w:rPr>
-        <w:t xml:space="preserve"> </w:t>
-      </w:r>
-      <w:r>
-        <w:rPr>
-          <w:rStyle w:val="NormalTok"/>
-        </w:rPr>
-        <w:t xml:space="preserve"> </w:t>
-      </w:r>
-      <w:r>
-        <w:rPr>
-          <w:rStyle w:val="NormalTok"/>
-        </w:rPr>
-        <w:t xml:space="preserve"> </w:t>
-      </w:r>
-      <w:r>
-        <w:rPr>
-          <w:rStyle w:val="NormalTok"/>
-        </w:rPr>
-        <w:t xml:space="preserve"> </w:t>
-      </w:r>
-      <w:r>
-        <w:rPr>
-          <w:rStyle w:val="NormalTok"/>
-        </w:rPr>
-        <w:t xml:space="preserve"> </w:t>
+        <w:t xml:space="preserve">main=</w:t>
+      </w:r>
+      <w:r>
+        <w:rPr>
+          <w:rStyle w:val="StringTok"/>
+        </w:rPr>
+        <w:t xml:space="preserve">"Frecuencia pacientes según nacionalidad"</w:t>
+      </w:r>
+      <w:r>
+        <w:rPr>
+          <w:rStyle w:val="NormalTok"/>
+        </w:rPr>
+        <w:t xml:space="preserve">,</w:t>
       </w:r>
       <w:r>
         <w:rPr>
           <w:rStyle w:val="DataTypeTok"/>
         </w:rPr>
-        <w:t xml:space="preserve">ylab=</w:t>
-      </w:r>
-      <w:r>
-        <w:rPr>
-          <w:rStyle w:val="StringTok"/>
-        </w:rPr>
-        <w:t xml:space="preserve">""</w:t>
-      </w:r>
-      <w:r>
-        <w:rPr>
-          <w:rStyle w:val="NormalTok"/>
-        </w:rPr>
-        <w:t xml:space="preserve">, </w:t>
-      </w:r>
-      <w:r>
-        <w:rPr>
-          <w:rStyle w:val="DataTypeTok"/>
-        </w:rPr>
-        <w:t xml:space="preserve">main=</w:t>
-      </w:r>
-      <w:r>
-        <w:rPr>
-          <w:rStyle w:val="StringTok"/>
-        </w:rPr>
-        <w:t xml:space="preserve">"Frecuencia pacientes según nacionalidad"</w:t>
+        <w:t xml:space="preserve">cex=</w:t>
+      </w:r>
+      <w:r>
+        <w:rPr>
+          <w:rStyle w:val="FloatTok"/>
+        </w:rPr>
+        <w:t xml:space="preserve">0.5</w:t>
       </w:r>
       <w:r>
         <w:rPr>
@@ -11311,7 +11524,7 @@
               <a:graphicData uri="http://schemas.openxmlformats.org/drawingml/2006/picture">
                 <pic:pic>
                   <pic:nvPicPr>
-                    <pic:cNvPr descr="SAD_trabajoGrupo_files/figure-docx/unnamed-chunk-27-1.png" id="0" name="Picture"/>
+                    <pic:cNvPr descr="SAD_trabajoGrupo_files/figure-docx/unnamed-chunk-26-1.png" id="0" name="Picture"/>
                     <pic:cNvPicPr>
                       <a:picLocks noChangeArrowheads="1" noChangeAspect="1"/>
                     </pic:cNvPicPr>
@@ -11348,10 +11561,10 @@
       <w:pPr>
         <w:pStyle w:val="Heading2"/>
       </w:pPr>
-      <w:bookmarkStart w:id="59" w:name="existe-algun-tipo-de-relacion-entre-la-carga-viral-cv-o-los-niveles-de-cd4-y-el-sexo-o-la-edad-del-paciente-1"/>
+      <w:bookmarkStart w:id="59" w:name="existe-algun-tipo-de-relacion-entre-la-carga-viral-o-los-niveles-de-cd4-y-el-sexo-o-la-edad-del-paciente-1"/>
       <w:bookmarkEnd w:id="59"/>
       <w:r>
-        <w:t xml:space="preserve">3. ¿Existe algún tipo de relación entre la carga viral (CV) o los niveles de CD4, y el sexo o la edad del paciente?</w:t>
+        <w:t xml:space="preserve">3. ¿Existe algún tipo de relación entre la carga viral o los niveles de CD4, y el sexo o la edad del paciente?</w:t>
       </w:r>
     </w:p>
     <w:p>
@@ -11568,166 +11781,94 @@
         <w:t xml:space="preserve">(Tabla$edad_cat), </w:t>
       </w:r>
       <w:r>
+        <w:br w:type="textWrapping"/>
+      </w:r>
+      <w:r>
+        <w:rPr>
+          <w:rStyle w:val="NormalTok"/>
+        </w:rPr>
+        <w:t xml:space="preserve"> </w:t>
+      </w:r>
+      <w:r>
+        <w:rPr>
+          <w:rStyle w:val="NormalTok"/>
+        </w:rPr>
+        <w:t xml:space="preserve"> </w:t>
+      </w:r>
+      <w:r>
+        <w:rPr>
+          <w:rStyle w:val="NormalTok"/>
+        </w:rPr>
+        <w:t xml:space="preserve"> </w:t>
+      </w:r>
+      <w:r>
+        <w:rPr>
+          <w:rStyle w:val="NormalTok"/>
+        </w:rPr>
+        <w:t xml:space="preserve"> </w:t>
+      </w:r>
+      <w:r>
         <w:rPr>
           <w:rStyle w:val="DataTypeTok"/>
         </w:rPr>
-        <w:t xml:space="preserve">xlab=</w:t>
-      </w:r>
-      <w:r>
-        <w:rPr>
-          <w:rStyle w:val="StringTok"/>
-        </w:rPr>
-        <w:t xml:space="preserve">""</w:t>
-      </w:r>
-      <w:r>
-        <w:rPr>
-          <w:rStyle w:val="NormalTok"/>
-        </w:rPr>
-        <w:t xml:space="preserve">, </w:t>
+        <w:t xml:space="preserve">main=</w:t>
+      </w:r>
+      <w:r>
+        <w:rPr>
+          <w:rStyle w:val="StringTok"/>
+        </w:rPr>
+        <w:t xml:space="preserve">"Grupos de edad"</w:t>
+      </w:r>
+      <w:r>
+        <w:rPr>
+          <w:rStyle w:val="NormalTok"/>
+        </w:rPr>
+        <w:t xml:space="preserve">)</w:t>
+      </w:r>
+      <w:r>
+        <w:br w:type="textWrapping"/>
+      </w:r>
+      <w:r>
+        <w:rPr>
+          <w:rStyle w:val="KeywordTok"/>
+        </w:rPr>
+        <w:t xml:space="preserve">pie</w:t>
+      </w:r>
+      <w:r>
+        <w:rPr>
+          <w:rStyle w:val="NormalTok"/>
+        </w:rPr>
+        <w:t xml:space="preserve">(</w:t>
+      </w:r>
+      <w:r>
+        <w:rPr>
+          <w:rStyle w:val="KeywordTok"/>
+        </w:rPr>
+        <w:t xml:space="preserve">table</w:t>
+      </w:r>
+      <w:r>
+        <w:rPr>
+          <w:rStyle w:val="NormalTok"/>
+        </w:rPr>
+        <w:t xml:space="preserve">(Tabla$SEXO), </w:t>
       </w:r>
       <w:r>
         <w:rPr>
           <w:rStyle w:val="DataTypeTok"/>
         </w:rPr>
-        <w:t xml:space="preserve">ylab=</w:t>
-      </w:r>
-      <w:r>
-        <w:rPr>
-          <w:rStyle w:val="StringTok"/>
-        </w:rPr>
-        <w:t xml:space="preserve">""</w:t>
-      </w:r>
-      <w:r>
-        <w:rPr>
-          <w:rStyle w:val="NormalTok"/>
-        </w:rPr>
-        <w:t xml:space="preserve">, </w:t>
-      </w:r>
-      <w:r>
-        <w:br w:type="textWrapping"/>
-      </w:r>
-      <w:r>
-        <w:rPr>
-          <w:rStyle w:val="NormalTok"/>
-        </w:rPr>
-        <w:t xml:space="preserve"> </w:t>
-      </w:r>
-      <w:r>
-        <w:rPr>
-          <w:rStyle w:val="NormalTok"/>
-        </w:rPr>
-        <w:t xml:space="preserve"> </w:t>
-      </w:r>
-      <w:r>
-        <w:rPr>
-          <w:rStyle w:val="NormalTok"/>
-        </w:rPr>
-        <w:t xml:space="preserve"> </w:t>
-      </w:r>
-      <w:r>
-        <w:rPr>
-          <w:rStyle w:val="NormalTok"/>
-        </w:rPr>
-        <w:t xml:space="preserve"> </w:t>
-      </w:r>
-      <w:r>
-        <w:rPr>
-          <w:rStyle w:val="DataTypeTok"/>
-        </w:rPr>
-        <w:t xml:space="preserve">main=</w:t>
-      </w:r>
-      <w:r>
-        <w:rPr>
-          <w:rStyle w:val="StringTok"/>
-        </w:rPr>
-        <w:t xml:space="preserve">"Grupos de edad"</w:t>
-      </w:r>
-      <w:r>
-        <w:rPr>
-          <w:rStyle w:val="NormalTok"/>
-        </w:rPr>
-        <w:t xml:space="preserve">)</w:t>
-      </w:r>
-      <w:r>
-        <w:br w:type="textWrapping"/>
-      </w:r>
-      <w:r>
-        <w:rPr>
-          <w:rStyle w:val="KeywordTok"/>
-        </w:rPr>
-        <w:t xml:space="preserve">pie</w:t>
-      </w:r>
-      <w:r>
-        <w:rPr>
-          <w:rStyle w:val="NormalTok"/>
-        </w:rPr>
-        <w:t xml:space="preserve">(</w:t>
-      </w:r>
-      <w:r>
-        <w:rPr>
-          <w:rStyle w:val="KeywordTok"/>
-        </w:rPr>
-        <w:t xml:space="preserve">table</w:t>
+        <w:t xml:space="preserve">labels=</w:t>
+      </w:r>
+      <w:r>
+        <w:rPr>
+          <w:rStyle w:val="KeywordTok"/>
+        </w:rPr>
+        <w:t xml:space="preserve">levels</w:t>
       </w:r>
       <w:r>
         <w:rPr>
           <w:rStyle w:val="NormalTok"/>
         </w:rPr>
         <w:t xml:space="preserve">(Tabla$SEXO), </w:t>
-      </w:r>
-      <w:r>
-        <w:rPr>
-          <w:rStyle w:val="DataTypeTok"/>
-        </w:rPr>
-        <w:t xml:space="preserve">labels=</w:t>
-      </w:r>
-      <w:r>
-        <w:rPr>
-          <w:rStyle w:val="KeywordTok"/>
-        </w:rPr>
-        <w:t xml:space="preserve">levels</w:t>
-      </w:r>
-      <w:r>
-        <w:rPr>
-          <w:rStyle w:val="NormalTok"/>
-        </w:rPr>
-        <w:t xml:space="preserve">(Tabla$SEXO), </w:t>
-      </w:r>
-      <w:r>
-        <w:rPr>
-          <w:rStyle w:val="DataTypeTok"/>
-        </w:rPr>
-        <w:t xml:space="preserve">xlab=</w:t>
-      </w:r>
-      <w:r>
-        <w:rPr>
-          <w:rStyle w:val="StringTok"/>
-        </w:rPr>
-        <w:t xml:space="preserve">""</w:t>
-      </w:r>
-      <w:r>
-        <w:rPr>
-          <w:rStyle w:val="NormalTok"/>
-        </w:rPr>
-        <w:t xml:space="preserve">, </w:t>
-      </w:r>
-      <w:r>
-        <w:rPr>
-          <w:rStyle w:val="DataTypeTok"/>
-        </w:rPr>
-        <w:t xml:space="preserve">ylab=</w:t>
-      </w:r>
-      <w:r>
-        <w:rPr>
-          <w:rStyle w:val="StringTok"/>
-        </w:rPr>
-        <w:t xml:space="preserve">""</w:t>
-      </w:r>
-      <w:r>
-        <w:rPr>
-          <w:rStyle w:val="NormalTok"/>
-        </w:rPr>
-        <w:t xml:space="preserve">, </w:t>
       </w:r>
       <w:r>
         <w:rPr>
@@ -11759,7 +11900,7 @@
               <a:graphicData uri="http://schemas.openxmlformats.org/drawingml/2006/picture">
                 <pic:pic>
                   <pic:nvPicPr>
-                    <pic:cNvPr descr="SAD_trabajoGrupo_files/figure-docx/unnamed-chunk-28-1.png" id="0" name="Picture"/>
+                    <pic:cNvPr descr="SAD_trabajoGrupo_files/figure-docx/unnamed-chunk-27-1.png" id="0" name="Picture"/>
                     <pic:cNvPicPr>
                       <a:picLocks noChangeArrowheads="1" noChangeAspect="1"/>
                     </pic:cNvPicPr>
@@ -12022,7 +12163,7 @@
               <a:graphicData uri="http://schemas.openxmlformats.org/drawingml/2006/picture">
                 <pic:pic>
                   <pic:nvPicPr>
-                    <pic:cNvPr descr="SAD_trabajoGrupo_files/figure-docx/unnamed-chunk-30-1.png" id="0" name="Picture"/>
+                    <pic:cNvPr descr="SAD_trabajoGrupo_files/figure-docx/unnamed-chunk-29-1.png" id="0" name="Picture"/>
                     <pic:cNvPicPr>
                       <a:picLocks noChangeArrowheads="1" noChangeAspect="1"/>
                     </pic:cNvPicPr>
@@ -12301,7 +12442,7 @@
               <a:graphicData uri="http://schemas.openxmlformats.org/drawingml/2006/picture">
                 <pic:pic>
                   <pic:nvPicPr>
-                    <pic:cNvPr descr="SAD_trabajoGrupo_files/figure-docx/unnamed-chunk-31-1.png" id="0" name="Picture"/>
+                    <pic:cNvPr descr="SAD_trabajoGrupo_files/figure-docx/unnamed-chunk-30-1.png" id="0" name="Picture"/>
                     <pic:cNvPicPr>
                       <a:picLocks noChangeArrowheads="1" noChangeAspect="1"/>
                     </pic:cNvPicPr>
@@ -12336,7 +12477,7 @@
     </w:p>
     <w:p>
       <w:r>
-        <w:t xml:space="preserve">Se puede ver como, a pesar de no haber grandes diferencias en las medias de los diferentes grupos, la distribución varía un poco. En mujeres la población es más homogénea, habiendo un mayor número de casos alrededor de la media. Por el contrario, en hombres se puede ver que hay una mayor variabilidad, encontrando casos con un mayor número de carga viral en sangre.</w:t>
+        <w:t xml:space="preserve">Se puede ver como, a pesar de no haber grandes diferencias en las medias de los diferentes grupos, la distribución varía un poco. En mujeres la población es más homogénea, habiendo un mayor número de casos alrededor de la media. Por el contrario, en hombres se puede ver que hay una mayor variabilidad, encontrando casos con un mayor número de CV en sangre.</w:t>
       </w:r>
     </w:p>
     <w:p>
@@ -12539,7 +12680,7 @@
               <a:graphicData uri="http://schemas.openxmlformats.org/drawingml/2006/picture">
                 <pic:pic>
                   <pic:nvPicPr>
-                    <pic:cNvPr descr="SAD_trabajoGrupo_files/figure-docx/unnamed-chunk-32-1.png" id="0" name="Picture"/>
+                    <pic:cNvPr descr="SAD_trabajoGrupo_files/figure-docx/unnamed-chunk-31-1.png" id="0" name="Picture"/>
                     <pic:cNvPicPr>
                       <a:picLocks noChangeArrowheads="1" noChangeAspect="1"/>
                     </pic:cNvPicPr>
@@ -12818,7 +12959,7 @@
               <a:graphicData uri="http://schemas.openxmlformats.org/drawingml/2006/picture">
                 <pic:pic>
                   <pic:nvPicPr>
-                    <pic:cNvPr descr="SAD_trabajoGrupo_files/figure-docx/unnamed-chunk-33-1.png" id="0" name="Picture"/>
+                    <pic:cNvPr descr="SAD_trabajoGrupo_files/figure-docx/unnamed-chunk-32-1.png" id="0" name="Picture"/>
                     <pic:cNvPicPr>
                       <a:picLocks noChangeArrowheads="1" noChangeAspect="1"/>
                     </pic:cNvPicPr>
@@ -12853,7 +12994,7 @@
     </w:p>
     <w:p>
       <w:r>
-        <w:t xml:space="preserve">Al igual que ocurre con la carga viral, los niveles de CD4 no varían mucho entre los distintos sexos. Sin embargo, en este caso las distribuciones de ambos sexos son muy parecidas.</w:t>
+        <w:t xml:space="preserve">Al igual que ocurre con la CV, los niveles de CD4 no varían mucho entre los distintos sexos. Sin embargo, en este caso las distribuciones de ambos sexos son muy parecidas.</w:t>
       </w:r>
     </w:p>
     <w:p>
@@ -12866,7 +13007,7 @@
     </w:p>
     <w:p>
       <w:r>
-        <w:t xml:space="preserve">Ahora voy a ver si la carga viral o los niveles de CD4 varían según la edad del paciente:</w:t>
+        <w:t xml:space="preserve">Ahora voy a ver si la CV o los niveles de CD4 varían según la edad del paciente:</w:t>
       </w:r>
     </w:p>
     <w:p>
@@ -13069,7 +13210,7 @@
               <a:graphicData uri="http://schemas.openxmlformats.org/drawingml/2006/picture">
                 <pic:pic>
                   <pic:nvPicPr>
-                    <pic:cNvPr descr="SAD_trabajoGrupo_files/figure-docx/unnamed-chunk-34-1.png" id="0" name="Picture"/>
+                    <pic:cNvPr descr="SAD_trabajoGrupo_files/figure-docx/unnamed-chunk-33-1.png" id="0" name="Picture"/>
                     <pic:cNvPicPr>
                       <a:picLocks noChangeArrowheads="1" noChangeAspect="1"/>
                     </pic:cNvPicPr>
@@ -13348,7 +13489,7 @@
               <a:graphicData uri="http://schemas.openxmlformats.org/drawingml/2006/picture">
                 <pic:pic>
                   <pic:nvPicPr>
-                    <pic:cNvPr descr="SAD_trabajoGrupo_files/figure-docx/unnamed-chunk-35-1.png" id="0" name="Picture"/>
+                    <pic:cNvPr descr="SAD_trabajoGrupo_files/figure-docx/unnamed-chunk-34-1.png" id="0" name="Picture"/>
                     <pic:cNvPicPr>
                       <a:picLocks noChangeArrowheads="1" noChangeAspect="1"/>
                     </pic:cNvPicPr>
@@ -13523,7 +13664,7 @@
               <a:graphicData uri="http://schemas.openxmlformats.org/drawingml/2006/picture">
                 <pic:pic>
                   <pic:nvPicPr>
-                    <pic:cNvPr descr="SAD_trabajoGrupo_files/figure-docx/unnamed-chunk-36-1.png" id="0" name="Picture"/>
+                    <pic:cNvPr descr="SAD_trabajoGrupo_files/figure-docx/unnamed-chunk-35-1.png" id="0" name="Picture"/>
                     <pic:cNvPicPr>
                       <a:picLocks noChangeArrowheads="1" noChangeAspect="1"/>
                     </pic:cNvPicPr>
@@ -13802,7 +13943,7 @@
               <a:graphicData uri="http://schemas.openxmlformats.org/drawingml/2006/picture">
                 <pic:pic>
                   <pic:nvPicPr>
-                    <pic:cNvPr descr="SAD_trabajoGrupo_files/figure-docx/unnamed-chunk-37-1.png" id="0" name="Picture"/>
+                    <pic:cNvPr descr="SAD_trabajoGrupo_files/figure-docx/unnamed-chunk-36-1.png" id="0" name="Picture"/>
                     <pic:cNvPicPr>
                       <a:picLocks noChangeArrowheads="1" noChangeAspect="1"/>
                     </pic:cNvPicPr>
@@ -13837,7 +13978,7 @@
     </w:p>
     <w:p>
       <w:r>
-        <w:t xml:space="preserve">Al igual que ocurre con la carga viral, los niveles de CD4 no varían mucho entre los distintos grupos de edad. Al igual que ocurría con la CV, las posibles diferencias en los perfiles de distribución de los niveles de CD4 se deban seguramente a las diferencias en el número de individuos de cada grupo. Mientras que en adultos y en jóvenes el número de individuos es bastante elevado (175 y 102, respectivamente), en el grupo de la tercera edad sólo tenemos 4 individuos. Sin embargo, centrándonos únicamente en el grupo de jóvenes y adultos, se puede observar como, al igual que vimos antes con niveles de CV, hay una mayor dispersión de datosreferentes a los niveles de CD4 en el grupo de adultos, comparados con el de jóvenes.</w:t>
+        <w:t xml:space="preserve">Al igual que ocurre con la CV, los niveles de CD4 no varían mucho entre los distintos grupos de edad. Al igual que ocurría con la CV, las posibles diferencias en los perfiles de distribución de los niveles de CD4 se deban seguramente a las diferencias en el número de individuos de cada grupo. Mientras que en adultos y en jóvenes el número de individuos es bastante elevado (175 y 102, respectivamente), en el grupo de la tercera edad sólo tenemos 4 individuos. Sin embargo, centrándonos únicamente en el grupo de jóvenes y adultos, se puede observar como, al igual que vimos antes con niveles de CV, hay una mayor dispersión de datosreferentes a los niveles de CD4 en el grupo de adultos, comparados con el de jóvenes.</w:t>
       </w:r>
     </w:p>
     <w:p>
@@ -13929,169 +14070,151 @@
         <w:t xml:space="preserve">(SUBTIPO), </w:t>
       </w:r>
       <w:r>
+        <w:br w:type="textWrapping"/>
+      </w:r>
+      <w:r>
+        <w:rPr>
+          <w:rStyle w:val="NormalTok"/>
+        </w:rPr>
+        <w:t xml:space="preserve"> </w:t>
+      </w:r>
+      <w:r>
+        <w:rPr>
+          <w:rStyle w:val="NormalTok"/>
+        </w:rPr>
+        <w:t xml:space="preserve"> </w:t>
+      </w:r>
+      <w:r>
+        <w:rPr>
+          <w:rStyle w:val="NormalTok"/>
+        </w:rPr>
+        <w:t xml:space="preserve"> </w:t>
+      </w:r>
+      <w:r>
+        <w:rPr>
+          <w:rStyle w:val="NormalTok"/>
+        </w:rPr>
+        <w:t xml:space="preserve"> </w:t>
+      </w:r>
+      <w:r>
+        <w:rPr>
+          <w:rStyle w:val="NormalTok"/>
+        </w:rPr>
+        <w:t xml:space="preserve"> </w:t>
+      </w:r>
+      <w:r>
+        <w:rPr>
+          <w:rStyle w:val="NormalTok"/>
+        </w:rPr>
+        <w:t xml:space="preserve"> </w:t>
+      </w:r>
+      <w:r>
+        <w:rPr>
+          <w:rStyle w:val="NormalTok"/>
+        </w:rPr>
+        <w:t xml:space="preserve"> </w:t>
+      </w:r>
+      <w:r>
+        <w:rPr>
+          <w:rStyle w:val="NormalTok"/>
+        </w:rPr>
+        <w:t xml:space="preserve"> </w:t>
+      </w:r>
+      <w:r>
+        <w:rPr>
+          <w:rStyle w:val="NormalTok"/>
+        </w:rPr>
+        <w:t xml:space="preserve"> </w:t>
+      </w:r>
+      <w:r>
+        <w:rPr>
+          <w:rStyle w:val="NormalTok"/>
+        </w:rPr>
+        <w:t xml:space="preserve"> </w:t>
+      </w:r>
+      <w:r>
+        <w:rPr>
+          <w:rStyle w:val="NormalTok"/>
+        </w:rPr>
+        <w:t xml:space="preserve"> </w:t>
+      </w:r>
+      <w:r>
+        <w:rPr>
+          <w:rStyle w:val="NormalTok"/>
+        </w:rPr>
+        <w:t xml:space="preserve"> </w:t>
+      </w:r>
+      <w:r>
+        <w:rPr>
+          <w:rStyle w:val="NormalTok"/>
+        </w:rPr>
+        <w:t xml:space="preserve"> </w:t>
+      </w:r>
+      <w:r>
+        <w:rPr>
+          <w:rStyle w:val="NormalTok"/>
+        </w:rPr>
+        <w:t xml:space="preserve"> </w:t>
+      </w:r>
+      <w:r>
+        <w:rPr>
+          <w:rStyle w:val="NormalTok"/>
+        </w:rPr>
+        <w:t xml:space="preserve"> </w:t>
+      </w:r>
+      <w:r>
+        <w:rPr>
+          <w:rStyle w:val="NormalTok"/>
+        </w:rPr>
+        <w:t xml:space="preserve"> </w:t>
+      </w:r>
+      <w:r>
+        <w:rPr>
+          <w:rStyle w:val="NormalTok"/>
+        </w:rPr>
+        <w:t xml:space="preserve"> </w:t>
+      </w:r>
+      <w:r>
+        <w:rPr>
+          <w:rStyle w:val="NormalTok"/>
+        </w:rPr>
+        <w:t xml:space="preserve"> </w:t>
+      </w:r>
+      <w:r>
+        <w:rPr>
+          <w:rStyle w:val="NormalTok"/>
+        </w:rPr>
+        <w:t xml:space="preserve"> </w:t>
+      </w:r>
+      <w:r>
         <w:rPr>
           <w:rStyle w:val="DataTypeTok"/>
         </w:rPr>
-        <w:t xml:space="preserve">xlab=</w:t>
-      </w:r>
-      <w:r>
-        <w:rPr>
-          <w:rStyle w:val="StringTok"/>
-        </w:rPr>
-        <w:t xml:space="preserve">""</w:t>
-      </w:r>
-      <w:r>
-        <w:rPr>
-          <w:rStyle w:val="NormalTok"/>
-        </w:rPr>
-        <w:t xml:space="preserve">, </w:t>
+        <w:t xml:space="preserve">main=</w:t>
+      </w:r>
+      <w:r>
+        <w:rPr>
+          <w:rStyle w:val="StringTok"/>
+        </w:rPr>
+        <w:t xml:space="preserve">"Frecuencia de casos agrupados por subtipo"</w:t>
+      </w:r>
+      <w:r>
+        <w:rPr>
+          <w:rStyle w:val="NormalTok"/>
+        </w:rPr>
+        <w:t xml:space="preserve">,</w:t>
       </w:r>
       <w:r>
         <w:rPr>
           <w:rStyle w:val="DataTypeTok"/>
         </w:rPr>
-        <w:t xml:space="preserve">ylab=</w:t>
-      </w:r>
-      <w:r>
-        <w:rPr>
-          <w:rStyle w:val="StringTok"/>
-        </w:rPr>
-        <w:t xml:space="preserve">""</w:t>
-      </w:r>
-      <w:r>
-        <w:rPr>
-          <w:rStyle w:val="NormalTok"/>
-        </w:rPr>
-        <w:t xml:space="preserve">, </w:t>
-      </w:r>
-      <w:r>
-        <w:br w:type="textWrapping"/>
-      </w:r>
-      <w:r>
-        <w:rPr>
-          <w:rStyle w:val="NormalTok"/>
-        </w:rPr>
-        <w:t xml:space="preserve"> </w:t>
-      </w:r>
-      <w:r>
-        <w:rPr>
-          <w:rStyle w:val="NormalTok"/>
-        </w:rPr>
-        <w:t xml:space="preserve"> </w:t>
-      </w:r>
-      <w:r>
-        <w:rPr>
-          <w:rStyle w:val="NormalTok"/>
-        </w:rPr>
-        <w:t xml:space="preserve"> </w:t>
-      </w:r>
-      <w:r>
-        <w:rPr>
-          <w:rStyle w:val="NormalTok"/>
-        </w:rPr>
-        <w:t xml:space="preserve"> </w:t>
-      </w:r>
-      <w:r>
-        <w:rPr>
-          <w:rStyle w:val="NormalTok"/>
-        </w:rPr>
-        <w:t xml:space="preserve"> </w:t>
-      </w:r>
-      <w:r>
-        <w:rPr>
-          <w:rStyle w:val="NormalTok"/>
-        </w:rPr>
-        <w:t xml:space="preserve"> </w:t>
-      </w:r>
-      <w:r>
-        <w:rPr>
-          <w:rStyle w:val="NormalTok"/>
-        </w:rPr>
-        <w:t xml:space="preserve"> </w:t>
-      </w:r>
-      <w:r>
-        <w:rPr>
-          <w:rStyle w:val="NormalTok"/>
-        </w:rPr>
-        <w:t xml:space="preserve"> </w:t>
-      </w:r>
-      <w:r>
-        <w:rPr>
-          <w:rStyle w:val="NormalTok"/>
-        </w:rPr>
-        <w:t xml:space="preserve"> </w:t>
-      </w:r>
-      <w:r>
-        <w:rPr>
-          <w:rStyle w:val="NormalTok"/>
-        </w:rPr>
-        <w:t xml:space="preserve"> </w:t>
-      </w:r>
-      <w:r>
-        <w:rPr>
-          <w:rStyle w:val="NormalTok"/>
-        </w:rPr>
-        <w:t xml:space="preserve"> </w:t>
-      </w:r>
-      <w:r>
-        <w:rPr>
-          <w:rStyle w:val="NormalTok"/>
-        </w:rPr>
-        <w:t xml:space="preserve"> </w:t>
-      </w:r>
-      <w:r>
-        <w:rPr>
-          <w:rStyle w:val="NormalTok"/>
-        </w:rPr>
-        <w:t xml:space="preserve"> </w:t>
-      </w:r>
-      <w:r>
-        <w:rPr>
-          <w:rStyle w:val="NormalTok"/>
-        </w:rPr>
-        <w:t xml:space="preserve"> </w:t>
-      </w:r>
-      <w:r>
-        <w:rPr>
-          <w:rStyle w:val="NormalTok"/>
-        </w:rPr>
-        <w:t xml:space="preserve"> </w:t>
-      </w:r>
-      <w:r>
-        <w:rPr>
-          <w:rStyle w:val="NormalTok"/>
-        </w:rPr>
-        <w:t xml:space="preserve"> </w:t>
-      </w:r>
-      <w:r>
-        <w:rPr>
-          <w:rStyle w:val="NormalTok"/>
-        </w:rPr>
-        <w:t xml:space="preserve"> </w:t>
-      </w:r>
-      <w:r>
-        <w:rPr>
-          <w:rStyle w:val="NormalTok"/>
-        </w:rPr>
-        <w:t xml:space="preserve"> </w:t>
-      </w:r>
-      <w:r>
-        <w:rPr>
-          <w:rStyle w:val="NormalTok"/>
-        </w:rPr>
-        <w:t xml:space="preserve"> </w:t>
-      </w:r>
-      <w:r>
-        <w:rPr>
-          <w:rStyle w:val="DataTypeTok"/>
-        </w:rPr>
-        <w:t xml:space="preserve">main=</w:t>
-      </w:r>
-      <w:r>
-        <w:rPr>
-          <w:rStyle w:val="StringTok"/>
-        </w:rPr>
-        <w:t xml:space="preserve">"SUBTIPO"</w:t>
+        <w:t xml:space="preserve">cex=</w:t>
+      </w:r>
+      <w:r>
+        <w:rPr>
+          <w:rStyle w:val="FloatTok"/>
+        </w:rPr>
+        <w:t xml:space="preserve">0.5</w:t>
       </w:r>
       <w:r>
         <w:rPr>
@@ -14153,7 +14276,7 @@
               <a:graphicData uri="http://schemas.openxmlformats.org/drawingml/2006/picture">
                 <pic:pic>
                   <pic:nvPicPr>
-                    <pic:cNvPr descr="SAD_trabajoGrupo_files/figure-docx/unnamed-chunk-38-1.png" id="0" name="Picture"/>
+                    <pic:cNvPr descr="SAD_trabajoGrupo_files/figure-docx/unnamed-chunk-37-1.png" id="0" name="Picture"/>
                     <pic:cNvPicPr>
                       <a:picLocks noChangeArrowheads="1" noChangeAspect="1"/>
                     </pic:cNvPicPr>
@@ -14215,147 +14338,6 @@
         <w:t xml:space="preserve">(MUTACIONES1, </w:t>
       </w:r>
       <w:r>
-        <w:br w:type="textWrapping"/>
-      </w:r>
-      <w:r>
-        <w:rPr>
-          <w:rStyle w:val="NormalTok"/>
-        </w:rPr>
-        <w:t xml:space="preserve"> </w:t>
-      </w:r>
-      <w:r>
-        <w:rPr>
-          <w:rStyle w:val="NormalTok"/>
-        </w:rPr>
-        <w:t xml:space="preserve"> </w:t>
-      </w:r>
-      <w:r>
-        <w:rPr>
-          <w:rStyle w:val="NormalTok"/>
-        </w:rPr>
-        <w:t xml:space="preserve"> </w:t>
-      </w:r>
-      <w:r>
-        <w:rPr>
-          <w:rStyle w:val="NormalTok"/>
-        </w:rPr>
-        <w:t xml:space="preserve"> </w:t>
-      </w:r>
-      <w:r>
-        <w:rPr>
-          <w:rStyle w:val="NormalTok"/>
-        </w:rPr>
-        <w:t xml:space="preserve"> </w:t>
-      </w:r>
-      <w:r>
-        <w:rPr>
-          <w:rStyle w:val="NormalTok"/>
-        </w:rPr>
-        <w:t xml:space="preserve"> </w:t>
-      </w:r>
-      <w:r>
-        <w:rPr>
-          <w:rStyle w:val="NormalTok"/>
-        </w:rPr>
-        <w:t xml:space="preserve"> </w:t>
-      </w:r>
-      <w:r>
-        <w:rPr>
-          <w:rStyle w:val="NormalTok"/>
-        </w:rPr>
-        <w:t xml:space="preserve"> </w:t>
-      </w:r>
-      <w:r>
-        <w:rPr>
-          <w:rStyle w:val="NormalTok"/>
-        </w:rPr>
-        <w:t xml:space="preserve"> </w:t>
-      </w:r>
-      <w:r>
-        <w:rPr>
-          <w:rStyle w:val="NormalTok"/>
-        </w:rPr>
-        <w:t xml:space="preserve"> </w:t>
-      </w:r>
-      <w:r>
-        <w:rPr>
-          <w:rStyle w:val="NormalTok"/>
-        </w:rPr>
-        <w:t xml:space="preserve"> </w:t>
-      </w:r>
-      <w:r>
-        <w:rPr>
-          <w:rStyle w:val="NormalTok"/>
-        </w:rPr>
-        <w:t xml:space="preserve"> </w:t>
-      </w:r>
-      <w:r>
-        <w:rPr>
-          <w:rStyle w:val="NormalTok"/>
-        </w:rPr>
-        <w:t xml:space="preserve"> </w:t>
-      </w:r>
-      <w:r>
-        <w:rPr>
-          <w:rStyle w:val="NormalTok"/>
-        </w:rPr>
-        <w:t xml:space="preserve"> </w:t>
-      </w:r>
-      <w:r>
-        <w:rPr>
-          <w:rStyle w:val="NormalTok"/>
-        </w:rPr>
-        <w:t xml:space="preserve"> </w:t>
-      </w:r>
-      <w:r>
-        <w:rPr>
-          <w:rStyle w:val="NormalTok"/>
-        </w:rPr>
-        <w:t xml:space="preserve"> </w:t>
-      </w:r>
-      <w:r>
-        <w:rPr>
-          <w:rStyle w:val="NormalTok"/>
-        </w:rPr>
-        <w:t xml:space="preserve"> </w:t>
-      </w:r>
-      <w:r>
-        <w:rPr>
-          <w:rStyle w:val="NormalTok"/>
-        </w:rPr>
-        <w:t xml:space="preserve"> </w:t>
-      </w:r>
-      <w:r>
-        <w:rPr>
-          <w:rStyle w:val="NormalTok"/>
-        </w:rPr>
-        <w:t xml:space="preserve"> </w:t>
-      </w:r>
-      <w:r>
-        <w:rPr>
-          <w:rStyle w:val="NormalTok"/>
-        </w:rPr>
-        <w:t xml:space="preserve"> </w:t>
-      </w:r>
-      <w:r>
-        <w:rPr>
-          <w:rStyle w:val="NormalTok"/>
-        </w:rPr>
-        <w:t xml:space="preserve"> </w:t>
-      </w:r>
-      <w:r>
-        <w:rPr>
-          <w:rStyle w:val="NormalTok"/>
-        </w:rPr>
-        <w:t xml:space="preserve"> </w:t>
-      </w:r>
-      <w:r>
-        <w:rPr>
-          <w:rStyle w:val="NormalTok"/>
-        </w:rPr>
-        <w:t xml:space="preserve"> </w:t>
-      </w:r>
-      <w:r>
         <w:rPr>
           <w:rStyle w:val="DataTypeTok"/>
         </w:rPr>
@@ -14365,7 +14347,7 @@
         <w:rPr>
           <w:rStyle w:val="StringTok"/>
         </w:rPr>
-        <w:t xml:space="preserve">"MUTACIONESPAÑA.DE.RESPAÑAISTENCIA"</w:t>
+        <w:t xml:space="preserve">"MUTACIONES"</w:t>
       </w:r>
       <w:r>
         <w:rPr>
@@ -14403,7 +14385,7 @@
               <a:graphicData uri="http://schemas.openxmlformats.org/drawingml/2006/picture">
                 <pic:pic>
                   <pic:nvPicPr>
-                    <pic:cNvPr descr="SAD_trabajoGrupo_files/figure-docx/unnamed-chunk-38-2.png" id="0" name="Picture"/>
+                    <pic:cNvPr descr="SAD_trabajoGrupo_files/figure-docx/unnamed-chunk-37-2.png" id="0" name="Picture"/>
                     <pic:cNvPicPr>
                       <a:picLocks noChangeArrowheads="1" noChangeAspect="1"/>
                     </pic:cNvPicPr>
@@ -14440,15 +14422,10 @@
       <w:pPr>
         <w:pStyle w:val="Heading2"/>
       </w:pPr>
-      <w:bookmarkStart w:id="72" w:name="hay-alguna-relacion-entre-el-subtipo-y-el-cd4cv-1"/>
+      <w:bookmarkStart w:id="72" w:name="existe-relacion-entre-la-edad-del-paciente-y-las-mutaciones-que-se-desarrollan-1"/>
       <w:bookmarkEnd w:id="72"/>
       <w:r>
-        <w:t xml:space="preserve">6. ¿Hay alguna relación entre el subtipo y el CD4/CV?</w:t>
-      </w:r>
-    </w:p>
-    <w:p>
-      <w:r>
-        <w:t xml:space="preserve">Primero comparamos los niveles de carga viral en distintos subtipos:</w:t>
+        <w:t xml:space="preserve">5. ¿Existe relación entre la edad del paciente y las mutaciones que se desarrollan?</w:t>
       </w:r>
     </w:p>
     <w:p>
@@ -14459,61 +14436,226 @@
         <w:rPr>
           <w:rStyle w:val="KeywordTok"/>
         </w:rPr>
-        <w:t xml:space="preserve">bwplot</w:t>
-      </w:r>
-      <w:r>
-        <w:rPr>
-          <w:rStyle w:val="NormalTok"/>
-        </w:rPr>
-        <w:t xml:space="preserve">( CV ~</w:t>
-      </w:r>
-      <w:r>
-        <w:rPr>
-          <w:rStyle w:val="StringTok"/>
-        </w:rPr>
-        <w:t xml:space="preserve"> </w:t>
-      </w:r>
-      <w:r>
-        <w:rPr>
-          <w:rStyle w:val="KeywordTok"/>
-        </w:rPr>
-        <w:t xml:space="preserve">factor</w:t>
-      </w:r>
-      <w:r>
-        <w:rPr>
-          <w:rStyle w:val="NormalTok"/>
-        </w:rPr>
-        <w:t xml:space="preserve">(SUBTIPO), </w:t>
+        <w:t xml:space="preserve">with</w:t>
+      </w:r>
+      <w:r>
+        <w:rPr>
+          <w:rStyle w:val="NormalTok"/>
+        </w:rPr>
+        <w:t xml:space="preserve">(DATOSCSV, </w:t>
+      </w:r>
+      <w:r>
+        <w:rPr>
+          <w:rStyle w:val="KeywordTok"/>
+        </w:rPr>
+        <w:t xml:space="preserve">plotMeans</w:t>
+      </w:r>
+      <w:r>
+        <w:rPr>
+          <w:rStyle w:val="NormalTok"/>
+        </w:rPr>
+        <w:t xml:space="preserve">(edad, MUTACIONES1, </w:t>
       </w:r>
       <w:r>
         <w:rPr>
           <w:rStyle w:val="DataTypeTok"/>
         </w:rPr>
-        <w:t xml:space="preserve">data =</w:t>
-      </w:r>
-      <w:r>
-        <w:rPr>
-          <w:rStyle w:val="NormalTok"/>
-        </w:rPr>
-        <w:t xml:space="preserve"> </w:t>
-      </w:r>
-      <w:r>
-        <w:rPr>
-          <w:rStyle w:val="NormalTok"/>
-        </w:rPr>
-        <w:t xml:space="preserve">Tabla, </w:t>
+        <w:t xml:space="preserve">error.bars=</w:t>
+      </w:r>
+      <w:r>
+        <w:rPr>
+          <w:rStyle w:val="StringTok"/>
+        </w:rPr>
+        <w:t xml:space="preserve">"se"</w:t>
+      </w:r>
+      <w:r>
+        <w:rPr>
+          <w:rStyle w:val="NormalTok"/>
+        </w:rPr>
+        <w:t xml:space="preserve">, </w:t>
       </w:r>
       <w:r>
         <w:rPr>
           <w:rStyle w:val="DataTypeTok"/>
         </w:rPr>
+        <w:t xml:space="preserve">ylab=</w:t>
+      </w:r>
+      <w:r>
+        <w:rPr>
+          <w:rStyle w:val="StringTok"/>
+        </w:rPr>
+        <w:t xml:space="preserve">"Edad"</w:t>
+      </w:r>
+      <w:r>
+        <w:rPr>
+          <w:rStyle w:val="NormalTok"/>
+        </w:rPr>
+        <w:t xml:space="preserve">, </w:t>
+      </w:r>
+      <w:r>
+        <w:br w:type="textWrapping"/>
+      </w:r>
+      <w:r>
+        <w:rPr>
+          <w:rStyle w:val="NormalTok"/>
+        </w:rPr>
+        <w:t xml:space="preserve"> </w:t>
+      </w:r>
+      <w:r>
+        <w:rPr>
+          <w:rStyle w:val="NormalTok"/>
+        </w:rPr>
+        <w:t xml:space="preserve"> </w:t>
+      </w:r>
+      <w:r>
+        <w:rPr>
+          <w:rStyle w:val="NormalTok"/>
+        </w:rPr>
+        <w:t xml:space="preserve"> </w:t>
+      </w:r>
+      <w:r>
+        <w:rPr>
+          <w:rStyle w:val="NormalTok"/>
+        </w:rPr>
+        <w:t xml:space="preserve"> </w:t>
+      </w:r>
+      <w:r>
+        <w:rPr>
+          <w:rStyle w:val="NormalTok"/>
+        </w:rPr>
+        <w:t xml:space="preserve"> </w:t>
+      </w:r>
+      <w:r>
+        <w:rPr>
+          <w:rStyle w:val="NormalTok"/>
+        </w:rPr>
+        <w:t xml:space="preserve"> </w:t>
+      </w:r>
+      <w:r>
+        <w:rPr>
+          <w:rStyle w:val="NormalTok"/>
+        </w:rPr>
+        <w:t xml:space="preserve"> </w:t>
+      </w:r>
+      <w:r>
+        <w:rPr>
+          <w:rStyle w:val="NormalTok"/>
+        </w:rPr>
+        <w:t xml:space="preserve"> </w:t>
+      </w:r>
+      <w:r>
+        <w:rPr>
+          <w:rStyle w:val="NormalTok"/>
+        </w:rPr>
+        <w:t xml:space="preserve"> </w:t>
+      </w:r>
+      <w:r>
+        <w:rPr>
+          <w:rStyle w:val="NormalTok"/>
+        </w:rPr>
+        <w:t xml:space="preserve"> </w:t>
+      </w:r>
+      <w:r>
+        <w:rPr>
+          <w:rStyle w:val="NormalTok"/>
+        </w:rPr>
+        <w:t xml:space="preserve"> </w:t>
+      </w:r>
+      <w:r>
+        <w:rPr>
+          <w:rStyle w:val="NormalTok"/>
+        </w:rPr>
+        <w:t xml:space="preserve"> </w:t>
+      </w:r>
+      <w:r>
+        <w:rPr>
+          <w:rStyle w:val="NormalTok"/>
+        </w:rPr>
+        <w:t xml:space="preserve"> </w:t>
+      </w:r>
+      <w:r>
+        <w:rPr>
+          <w:rStyle w:val="NormalTok"/>
+        </w:rPr>
+        <w:t xml:space="preserve"> </w:t>
+      </w:r>
+      <w:r>
+        <w:rPr>
+          <w:rStyle w:val="NormalTok"/>
+        </w:rPr>
+        <w:t xml:space="preserve"> </w:t>
+      </w:r>
+      <w:r>
+        <w:rPr>
+          <w:rStyle w:val="NormalTok"/>
+        </w:rPr>
+        <w:t xml:space="preserve"> </w:t>
+      </w:r>
+      <w:r>
+        <w:rPr>
+          <w:rStyle w:val="NormalTok"/>
+        </w:rPr>
+        <w:t xml:space="preserve"> </w:t>
+      </w:r>
+      <w:r>
+        <w:rPr>
+          <w:rStyle w:val="NormalTok"/>
+        </w:rPr>
+        <w:t xml:space="preserve"> </w:t>
+      </w:r>
+      <w:r>
+        <w:rPr>
+          <w:rStyle w:val="NormalTok"/>
+        </w:rPr>
+        <w:t xml:space="preserve"> </w:t>
+      </w:r>
+      <w:r>
+        <w:rPr>
+          <w:rStyle w:val="NormalTok"/>
+        </w:rPr>
+        <w:t xml:space="preserve"> </w:t>
+      </w:r>
+      <w:r>
+        <w:rPr>
+          <w:rStyle w:val="NormalTok"/>
+        </w:rPr>
+        <w:t xml:space="preserve"> </w:t>
+      </w:r>
+      <w:r>
+        <w:rPr>
+          <w:rStyle w:val="NormalTok"/>
+        </w:rPr>
+        <w:t xml:space="preserve"> </w:t>
+      </w:r>
+      <w:r>
+        <w:rPr>
+          <w:rStyle w:val="NormalTok"/>
+        </w:rPr>
+        <w:t xml:space="preserve"> </w:t>
+      </w:r>
+      <w:r>
+        <w:rPr>
+          <w:rStyle w:val="NormalTok"/>
+        </w:rPr>
+        <w:t xml:space="preserve"> </w:t>
+      </w:r>
+      <w:r>
+        <w:rPr>
+          <w:rStyle w:val="NormalTok"/>
+        </w:rPr>
+        <w:t xml:space="preserve"> </w:t>
+      </w:r>
+      <w:r>
+        <w:rPr>
+          <w:rStyle w:val="DataTypeTok"/>
+        </w:rPr>
         <w:t xml:space="preserve">xlab=</w:t>
       </w:r>
       <w:r>
         <w:rPr>
           <w:rStyle w:val="StringTok"/>
         </w:rPr>
-        <w:t xml:space="preserve">"copias/ml"</w:t>
+        <w:t xml:space="preserve">"Mutacion presente"</w:t>
       </w:r>
       <w:r>
         <w:rPr>
@@ -14568,27 +14710,135 @@
       </w:r>
       <w:r>
         <w:rPr>
+          <w:rStyle w:val="NormalTok"/>
+        </w:rPr>
+        <w:t xml:space="preserve"> </w:t>
+      </w:r>
+      <w:r>
+        <w:rPr>
+          <w:rStyle w:val="NormalTok"/>
+        </w:rPr>
+        <w:t xml:space="preserve"> </w:t>
+      </w:r>
+      <w:r>
+        <w:rPr>
+          <w:rStyle w:val="NormalTok"/>
+        </w:rPr>
+        <w:t xml:space="preserve"> </w:t>
+      </w:r>
+      <w:r>
+        <w:rPr>
+          <w:rStyle w:val="NormalTok"/>
+        </w:rPr>
+        <w:t xml:space="preserve"> </w:t>
+      </w:r>
+      <w:r>
+        <w:rPr>
+          <w:rStyle w:val="NormalTok"/>
+        </w:rPr>
+        <w:t xml:space="preserve"> </w:t>
+      </w:r>
+      <w:r>
+        <w:rPr>
+          <w:rStyle w:val="NormalTok"/>
+        </w:rPr>
+        <w:t xml:space="preserve"> </w:t>
+      </w:r>
+      <w:r>
+        <w:rPr>
+          <w:rStyle w:val="NormalTok"/>
+        </w:rPr>
+        <w:t xml:space="preserve"> </w:t>
+      </w:r>
+      <w:r>
+        <w:rPr>
+          <w:rStyle w:val="NormalTok"/>
+        </w:rPr>
+        <w:t xml:space="preserve"> </w:t>
+      </w:r>
+      <w:r>
+        <w:rPr>
+          <w:rStyle w:val="NormalTok"/>
+        </w:rPr>
+        <w:t xml:space="preserve"> </w:t>
+      </w:r>
+      <w:r>
+        <w:rPr>
+          <w:rStyle w:val="NormalTok"/>
+        </w:rPr>
+        <w:t xml:space="preserve"> </w:t>
+      </w:r>
+      <w:r>
+        <w:rPr>
+          <w:rStyle w:val="NormalTok"/>
+        </w:rPr>
+        <w:t xml:space="preserve"> </w:t>
+      </w:r>
+      <w:r>
+        <w:rPr>
+          <w:rStyle w:val="NormalTok"/>
+        </w:rPr>
+        <w:t xml:space="preserve"> </w:t>
+      </w:r>
+      <w:r>
+        <w:rPr>
+          <w:rStyle w:val="NormalTok"/>
+        </w:rPr>
+        <w:t xml:space="preserve"> </w:t>
+      </w:r>
+      <w:r>
+        <w:rPr>
+          <w:rStyle w:val="NormalTok"/>
+        </w:rPr>
+        <w:t xml:space="preserve"> </w:t>
+      </w:r>
+      <w:r>
+        <w:rPr>
+          <w:rStyle w:val="NormalTok"/>
+        </w:rPr>
+        <w:t xml:space="preserve"> </w:t>
+      </w:r>
+      <w:r>
+        <w:rPr>
+          <w:rStyle w:val="NormalTok"/>
+        </w:rPr>
+        <w:t xml:space="preserve"> </w:t>
+      </w:r>
+      <w:r>
+        <w:rPr>
+          <w:rStyle w:val="NormalTok"/>
+        </w:rPr>
+        <w:t xml:space="preserve"> </w:t>
+      </w:r>
+      <w:r>
+        <w:rPr>
+          <w:rStyle w:val="NormalTok"/>
+        </w:rPr>
+        <w:t xml:space="preserve"> </w:t>
+      </w:r>
+      <w:r>
+        <w:rPr>
           <w:rStyle w:val="DataTypeTok"/>
         </w:rPr>
-        <w:t xml:space="preserve">main =</w:t>
-      </w:r>
-      <w:r>
-        <w:rPr>
-          <w:rStyle w:val="NormalTok"/>
-        </w:rPr>
-        <w:t xml:space="preserve"> </w:t>
-      </w:r>
-      <w:r>
-        <w:rPr>
-          <w:rStyle w:val="StringTok"/>
-        </w:rPr>
-        <w:t xml:space="preserve">"Carga viral en función del subtipo"</w:t>
-      </w:r>
-      <w:r>
-        <w:rPr>
-          <w:rStyle w:val="NormalTok"/>
-        </w:rPr>
-        <w:t xml:space="preserve">)</w:t>
+        <w:t xml:space="preserve">main=</w:t>
+      </w:r>
+      <w:r>
+        <w:rPr>
+          <w:rStyle w:val="NormalTok"/>
+        </w:rPr>
+        <w:t xml:space="preserve"> </w:t>
+      </w:r>
+      <w:r>
+        <w:rPr>
+          <w:rStyle w:val="StringTok"/>
+        </w:rPr>
+        <w:t xml:space="preserve">"Edad de pacientes con/sin mutaciones"</w:t>
+      </w:r>
+      <w:r>
+        <w:rPr>
+          <w:rStyle w:val="NormalTok"/>
+        </w:rPr>
+        <w:t xml:space="preserve">))</w:t>
       </w:r>
     </w:p>
     <w:p>
@@ -14602,7 +14852,7 @@
               <a:graphicData uri="http://schemas.openxmlformats.org/drawingml/2006/picture">
                 <pic:pic>
                   <pic:nvPicPr>
-                    <pic:cNvPr descr="SAD_trabajoGrupo_files/figure-docx/unnamed-chunk-39-1.png" id="0" name="Picture"/>
+                    <pic:cNvPr descr="SAD_trabajoGrupo_files/figure-docx/unnamed-chunk-38-1.png" id="0" name="Picture"/>
                     <pic:cNvPicPr>
                       <a:picLocks noChangeArrowheads="1" noChangeAspect="1"/>
                     </pic:cNvPicPr>
@@ -14636,6 +14886,26 @@
       </w:r>
     </w:p>
     <w:p>
+      <w:r>
+        <w:t xml:space="preserve">Como puede observarse la media de edad de los pacientes que no presentan mutaciones de resistencia a farmacos es menor que la de aquellos que si presentan variantes del virus con resistencia a ciertos antiretrovirales.</w:t>
+      </w:r>
+    </w:p>
+    <w:p>
+      <w:pPr>
+        <w:pStyle w:val="Heading2"/>
+      </w:pPr>
+      <w:bookmarkStart w:id="74" w:name="hay-alguna-relacion-entre-el-subtipo-y-el-cd4carga-viral-1"/>
+      <w:bookmarkEnd w:id="74"/>
+      <w:r>
+        <w:t xml:space="preserve">6. ¿Hay alguna relación entre el subtipo y el CD4/carga viral?</w:t>
+      </w:r>
+    </w:p>
+    <w:p>
+      <w:r>
+        <w:t xml:space="preserve">Primero comparamos los niveles de carga viral (CV) en distintos subtipos:</w:t>
+      </w:r>
+    </w:p>
+    <w:p>
       <w:pPr>
         <w:pStyle w:val="SourceCode"/>
       </w:pPr>
@@ -14643,25 +14913,31 @@
         <w:rPr>
           <w:rStyle w:val="KeywordTok"/>
         </w:rPr>
-        <w:t xml:space="preserve">densityplot</w:t>
-      </w:r>
-      <w:r>
-        <w:rPr>
-          <w:rStyle w:val="NormalTok"/>
-        </w:rPr>
-        <w:t xml:space="preserve">(~</w:t>
-      </w:r>
-      <w:r>
-        <w:rPr>
-          <w:rStyle w:val="StringTok"/>
-        </w:rPr>
-        <w:t xml:space="preserve"> </w:t>
-      </w:r>
-      <w:r>
-        <w:rPr>
-          <w:rStyle w:val="NormalTok"/>
-        </w:rPr>
-        <w:t xml:space="preserve">CV|SUBTIPO, </w:t>
+        <w:t xml:space="preserve">bwplot</w:t>
+      </w:r>
+      <w:r>
+        <w:rPr>
+          <w:rStyle w:val="NormalTok"/>
+        </w:rPr>
+        <w:t xml:space="preserve">( CV ~</w:t>
+      </w:r>
+      <w:r>
+        <w:rPr>
+          <w:rStyle w:val="StringTok"/>
+        </w:rPr>
+        <w:t xml:space="preserve"> </w:t>
+      </w:r>
+      <w:r>
+        <w:rPr>
+          <w:rStyle w:val="KeywordTok"/>
+        </w:rPr>
+        <w:t xml:space="preserve">factor</w:t>
+      </w:r>
+      <w:r>
+        <w:rPr>
+          <w:rStyle w:val="NormalTok"/>
+        </w:rPr>
+        <w:t xml:space="preserve">(SUBTIPO), </w:t>
       </w:r>
       <w:r>
         <w:rPr>
@@ -14685,13 +14961,13 @@
         <w:rPr>
           <w:rStyle w:val="DataTypeTok"/>
         </w:rPr>
-        <w:t xml:space="preserve">plot.points=</w:t>
-      </w:r>
-      <w:r>
-        <w:rPr>
-          <w:rStyle w:val="OtherTok"/>
-        </w:rPr>
-        <w:t xml:space="preserve">FALSE</w:t>
+        <w:t xml:space="preserve">xlab=</w:t>
+      </w:r>
+      <w:r>
+        <w:rPr>
+          <w:rStyle w:val="StringTok"/>
+        </w:rPr>
+        <w:t xml:space="preserve">"copias/ml"</w:t>
       </w:r>
       <w:r>
         <w:rPr>
@@ -14700,103 +14976,55 @@
         <w:t xml:space="preserve">, </w:t>
       </w:r>
       <w:r>
+        <w:br w:type="textWrapping"/>
+      </w:r>
+      <w:r>
+        <w:rPr>
+          <w:rStyle w:val="NormalTok"/>
+        </w:rPr>
+        <w:t xml:space="preserve"> </w:t>
+      </w:r>
+      <w:r>
+        <w:rPr>
+          <w:rStyle w:val="NormalTok"/>
+        </w:rPr>
+        <w:t xml:space="preserve"> </w:t>
+      </w:r>
+      <w:r>
+        <w:rPr>
+          <w:rStyle w:val="NormalTok"/>
+        </w:rPr>
+        <w:t xml:space="preserve"> </w:t>
+      </w:r>
+      <w:r>
+        <w:rPr>
+          <w:rStyle w:val="NormalTok"/>
+        </w:rPr>
+        <w:t xml:space="preserve"> </w:t>
+      </w:r>
+      <w:r>
+        <w:rPr>
+          <w:rStyle w:val="NormalTok"/>
+        </w:rPr>
+        <w:t xml:space="preserve"> </w:t>
+      </w:r>
+      <w:r>
+        <w:rPr>
+          <w:rStyle w:val="NormalTok"/>
+        </w:rPr>
+        <w:t xml:space="preserve"> </w:t>
+      </w:r>
+      <w:r>
+        <w:rPr>
+          <w:rStyle w:val="NormalTok"/>
+        </w:rPr>
+        <w:t xml:space="preserve"> </w:t>
+      </w:r>
+      <w:r>
         <w:rPr>
           <w:rStyle w:val="DataTypeTok"/>
         </w:rPr>
-        <w:t xml:space="preserve">auto.key=</w:t>
-      </w:r>
-      <w:r>
-        <w:rPr>
-          <w:rStyle w:val="OtherTok"/>
-        </w:rPr>
-        <w:t xml:space="preserve">TRUE</w:t>
-      </w:r>
-      <w:r>
-        <w:rPr>
-          <w:rStyle w:val="NormalTok"/>
-        </w:rPr>
-        <w:t xml:space="preserve">, </w:t>
-      </w:r>
-      <w:r>
-        <w:br w:type="textWrapping"/>
-      </w:r>
-      <w:r>
-        <w:rPr>
-          <w:rStyle w:val="NormalTok"/>
-        </w:rPr>
-        <w:t xml:space="preserve"> </w:t>
-      </w:r>
-      <w:r>
-        <w:rPr>
-          <w:rStyle w:val="NormalTok"/>
-        </w:rPr>
-        <w:t xml:space="preserve"> </w:t>
-      </w:r>
-      <w:r>
-        <w:rPr>
-          <w:rStyle w:val="NormalTok"/>
-        </w:rPr>
-        <w:t xml:space="preserve"> </w:t>
-      </w:r>
-      <w:r>
-        <w:rPr>
-          <w:rStyle w:val="NormalTok"/>
-        </w:rPr>
-        <w:t xml:space="preserve"> </w:t>
-      </w:r>
-      <w:r>
-        <w:rPr>
-          <w:rStyle w:val="NormalTok"/>
-        </w:rPr>
-        <w:t xml:space="preserve"> </w:t>
-      </w:r>
-      <w:r>
-        <w:rPr>
-          <w:rStyle w:val="NormalTok"/>
-        </w:rPr>
-        <w:t xml:space="preserve"> </w:t>
-      </w:r>
-      <w:r>
-        <w:rPr>
-          <w:rStyle w:val="NormalTok"/>
-        </w:rPr>
-        <w:t xml:space="preserve"> </w:t>
-      </w:r>
-      <w:r>
-        <w:rPr>
-          <w:rStyle w:val="NormalTok"/>
-        </w:rPr>
-        <w:t xml:space="preserve"> </w:t>
-      </w:r>
-      <w:r>
-        <w:rPr>
-          <w:rStyle w:val="NormalTok"/>
-        </w:rPr>
-        <w:t xml:space="preserve"> </w:t>
-      </w:r>
-      <w:r>
-        <w:rPr>
-          <w:rStyle w:val="NormalTok"/>
-        </w:rPr>
-        <w:t xml:space="preserve"> </w:t>
-      </w:r>
-      <w:r>
-        <w:rPr>
-          <w:rStyle w:val="NormalTok"/>
-        </w:rPr>
-        <w:t xml:space="preserve"> </w:t>
-      </w:r>
-      <w:r>
-        <w:rPr>
-          <w:rStyle w:val="NormalTok"/>
-        </w:rPr>
-        <w:t xml:space="preserve"> </w:t>
-      </w:r>
-      <w:r>
-        <w:rPr>
-          <w:rStyle w:val="DataTypeTok"/>
-        </w:rPr>
-        <w:t xml:space="preserve">main=</w:t>
+        <w:t xml:space="preserve">main =</w:t>
       </w:r>
       <w:r>
         <w:rPr>
@@ -14814,67 +15042,7 @@
         <w:rPr>
           <w:rStyle w:val="NormalTok"/>
         </w:rPr>
-        <w:t xml:space="preserve">, </w:t>
-      </w:r>
-      <w:r>
-        <w:rPr>
-          <w:rStyle w:val="DataTypeTok"/>
-        </w:rPr>
-        <w:t xml:space="preserve">xlab=</w:t>
-      </w:r>
-      <w:r>
-        <w:rPr>
-          <w:rStyle w:val="StringTok"/>
-        </w:rPr>
-        <w:t xml:space="preserve">"copias/ml"</w:t>
-      </w:r>
-      <w:r>
-        <w:rPr>
-          <w:rStyle w:val="NormalTok"/>
-        </w:rPr>
-        <w:t xml:space="preserve">,</w:t>
-      </w:r>
-      <w:r>
-        <w:rPr>
-          <w:rStyle w:val="DataTypeTok"/>
-        </w:rPr>
-        <w:t xml:space="preserve">layout=</w:t>
-      </w:r>
-      <w:r>
-        <w:rPr>
-          <w:rStyle w:val="KeywordTok"/>
-        </w:rPr>
-        <w:t xml:space="preserve">c</w:t>
-      </w:r>
-      <w:r>
-        <w:rPr>
-          <w:rStyle w:val="NormalTok"/>
-        </w:rPr>
-        <w:t xml:space="preserve">(</w:t>
-      </w:r>
-      <w:r>
-        <w:rPr>
-          <w:rStyle w:val="DecValTok"/>
-        </w:rPr>
-        <w:t xml:space="preserve">3</w:t>
-      </w:r>
-      <w:r>
-        <w:rPr>
-          <w:rStyle w:val="NormalTok"/>
-        </w:rPr>
-        <w:t xml:space="preserve">,</w:t>
-      </w:r>
-      <w:r>
-        <w:rPr>
-          <w:rStyle w:val="DecValTok"/>
-        </w:rPr>
-        <w:t xml:space="preserve">4</w:t>
-      </w:r>
-      <w:r>
-        <w:rPr>
-          <w:rStyle w:val="NormalTok"/>
-        </w:rPr>
-        <w:t xml:space="preserve">))</w:t>
+        <w:t xml:space="preserve">)</w:t>
       </w:r>
     </w:p>
     <w:p>
@@ -14888,201 +15056,7 @@
               <a:graphicData uri="http://schemas.openxmlformats.org/drawingml/2006/picture">
                 <pic:pic>
                   <pic:nvPicPr>
-                    <pic:cNvPr descr="SAD_trabajoGrupo_files/figure-docx/unnamed-chunk-39-2.png" id="0" name="Picture"/>
-                    <pic:cNvPicPr>
-                      <a:picLocks noChangeArrowheads="1" noChangeAspect="1"/>
-                    </pic:cNvPicPr>
-                  </pic:nvPicPr>
-                  <pic:blipFill>
-                    <a:blip r:embed="rId74"/>
-                    <a:stretch>
-                      <a:fillRect/>
-                    </a:stretch>
-                  </pic:blipFill>
-                  <pic:spPr bwMode="auto">
-                    <a:xfrm>
-                      <a:off x="0" y="0"/>
-                      <a:ext cx="4610100" cy="3695700"/>
-                    </a:xfrm>
-                    <a:prstGeom prst="rect">
-                      <a:avLst/>
-                    </a:prstGeom>
-                    <a:noFill/>
-                    <a:ln w="9525">
-                      <a:noFill/>
-                      <a:headEnd/>
-                      <a:tailEnd/>
-                    </a:ln>
-                  </pic:spPr>
-                </pic:pic>
-              </a:graphicData>
-            </a:graphic>
-          </wp:inline>
-        </w:drawing>
-      </w:r>
-    </w:p>
-    <w:p>
-      <w:r>
-        <w:t xml:space="preserve">Hay bastante diversidad. Algunos subtipos son más propensos (01_AE, A1, 36_CPX etc) y otros contienen un nivel mucho más alto de carga viral (V, 02_AG, 06_CPX).</w:t>
-      </w:r>
-    </w:p>
-    <w:p>
-      <w:r>
-        <w:t xml:space="preserve">Los mismos analisis respecto al CD4:</w:t>
-      </w:r>
-    </w:p>
-    <w:p>
-      <w:pPr>
-        <w:pStyle w:val="SourceCode"/>
-      </w:pPr>
-      <w:r>
-        <w:rPr>
-          <w:rStyle w:val="KeywordTok"/>
-        </w:rPr>
-        <w:t xml:space="preserve">bwplot</w:t>
-      </w:r>
-      <w:r>
-        <w:rPr>
-          <w:rStyle w:val="NormalTok"/>
-        </w:rPr>
-        <w:t xml:space="preserve">(CD4~</w:t>
-      </w:r>
-      <w:r>
-        <w:rPr>
-          <w:rStyle w:val="StringTok"/>
-        </w:rPr>
-        <w:t xml:space="preserve"> </w:t>
-      </w:r>
-      <w:r>
-        <w:rPr>
-          <w:rStyle w:val="KeywordTok"/>
-        </w:rPr>
-        <w:t xml:space="preserve">factor</w:t>
-      </w:r>
-      <w:r>
-        <w:rPr>
-          <w:rStyle w:val="NormalTok"/>
-        </w:rPr>
-        <w:t xml:space="preserve">(SUBTIPO), </w:t>
-      </w:r>
-      <w:r>
-        <w:rPr>
-          <w:rStyle w:val="DataTypeTok"/>
-        </w:rPr>
-        <w:t xml:space="preserve">data =</w:t>
-      </w:r>
-      <w:r>
-        <w:rPr>
-          <w:rStyle w:val="NormalTok"/>
-        </w:rPr>
-        <w:t xml:space="preserve"> </w:t>
-      </w:r>
-      <w:r>
-        <w:rPr>
-          <w:rStyle w:val="NormalTok"/>
-        </w:rPr>
-        <w:t xml:space="preserve">Tabla, </w:t>
-      </w:r>
-      <w:r>
-        <w:rPr>
-          <w:rStyle w:val="DataTypeTok"/>
-        </w:rPr>
-        <w:t xml:space="preserve">xlab=</w:t>
-      </w:r>
-      <w:r>
-        <w:rPr>
-          <w:rStyle w:val="StringTok"/>
-        </w:rPr>
-        <w:t xml:space="preserve">"cel/ml"</w:t>
-      </w:r>
-      <w:r>
-        <w:rPr>
-          <w:rStyle w:val="NormalTok"/>
-        </w:rPr>
-        <w:t xml:space="preserve">, </w:t>
-      </w:r>
-      <w:r>
-        <w:br w:type="textWrapping"/>
-      </w:r>
-      <w:r>
-        <w:rPr>
-          <w:rStyle w:val="NormalTok"/>
-        </w:rPr>
-        <w:t xml:space="preserve"> </w:t>
-      </w:r>
-      <w:r>
-        <w:rPr>
-          <w:rStyle w:val="NormalTok"/>
-        </w:rPr>
-        <w:t xml:space="preserve"> </w:t>
-      </w:r>
-      <w:r>
-        <w:rPr>
-          <w:rStyle w:val="NormalTok"/>
-        </w:rPr>
-        <w:t xml:space="preserve"> </w:t>
-      </w:r>
-      <w:r>
-        <w:rPr>
-          <w:rStyle w:val="NormalTok"/>
-        </w:rPr>
-        <w:t xml:space="preserve"> </w:t>
-      </w:r>
-      <w:r>
-        <w:rPr>
-          <w:rStyle w:val="NormalTok"/>
-        </w:rPr>
-        <w:t xml:space="preserve"> </w:t>
-      </w:r>
-      <w:r>
-        <w:rPr>
-          <w:rStyle w:val="NormalTok"/>
-        </w:rPr>
-        <w:t xml:space="preserve"> </w:t>
-      </w:r>
-      <w:r>
-        <w:rPr>
-          <w:rStyle w:val="NormalTok"/>
-        </w:rPr>
-        <w:t xml:space="preserve"> </w:t>
-      </w:r>
-      <w:r>
-        <w:rPr>
-          <w:rStyle w:val="DataTypeTok"/>
-        </w:rPr>
-        <w:t xml:space="preserve">main =</w:t>
-      </w:r>
-      <w:r>
-        <w:rPr>
-          <w:rStyle w:val="NormalTok"/>
-        </w:rPr>
-        <w:t xml:space="preserve"> </w:t>
-      </w:r>
-      <w:r>
-        <w:rPr>
-          <w:rStyle w:val="StringTok"/>
-        </w:rPr>
-        <w:t xml:space="preserve">"CD4 en función del subtipo"</w:t>
-      </w:r>
-      <w:r>
-        <w:rPr>
-          <w:rStyle w:val="NormalTok"/>
-        </w:rPr>
-        <w:t xml:space="preserve">)</w:t>
-      </w:r>
-    </w:p>
-    <w:p>
-      <w:r>
-        <w:drawing>
-          <wp:inline>
-            <wp:extent cx="4610100" cy="3695700"/>
-            <wp:effectExtent b="0" l="0" r="0" t="0"/>
-            <wp:docPr descr="" id="1" name="Picture"/>
-            <a:graphic>
-              <a:graphicData uri="http://schemas.openxmlformats.org/drawingml/2006/picture">
-                <pic:pic>
-                  <pic:nvPicPr>
-                    <pic:cNvPr descr="SAD_trabajoGrupo_files/figure-docx/unnamed-chunk-40-1.png" id="0" name="Picture"/>
+                    <pic:cNvPr descr="SAD_trabajoGrupo_files/figure-docx/unnamed-chunk-39-1.png" id="0" name="Picture"/>
                     <pic:cNvPicPr>
                       <a:picLocks noChangeArrowheads="1" noChangeAspect="1"/>
                     </pic:cNvPicPr>
@@ -15141,7 +15115,7 @@
         <w:rPr>
           <w:rStyle w:val="NormalTok"/>
         </w:rPr>
-        <w:t xml:space="preserve">CD4|SUBTIPO, </w:t>
+        <w:t xml:space="preserve">CV|SUBTIPO, </w:t>
       </w:r>
       <w:r>
         <w:rPr>
@@ -15288,7 +15262,7 @@
         <w:rPr>
           <w:rStyle w:val="StringTok"/>
         </w:rPr>
-        <w:t xml:space="preserve">"CD4 en función del subtipo"</w:t>
+        <w:t xml:space="preserve">"Carga viral en función del subtipo"</w:t>
       </w:r>
       <w:r>
         <w:rPr>
@@ -15306,7 +15280,7 @@
         <w:rPr>
           <w:rStyle w:val="StringTok"/>
         </w:rPr>
-        <w:t xml:space="preserve">"cel/ml"</w:t>
+        <w:t xml:space="preserve">"copias/ml"</w:t>
       </w:r>
       <w:r>
         <w:rPr>
@@ -15368,7 +15342,7 @@
               <a:graphicData uri="http://schemas.openxmlformats.org/drawingml/2006/picture">
                 <pic:pic>
                   <pic:nvPicPr>
-                    <pic:cNvPr descr="SAD_trabajoGrupo_files/figure-docx/unnamed-chunk-40-2.png" id="0" name="Picture"/>
+                    <pic:cNvPr descr="SAD_trabajoGrupo_files/figure-docx/unnamed-chunk-39-2.png" id="0" name="Picture"/>
                     <pic:cNvPicPr>
                       <a:picLocks noChangeArrowheads="1" noChangeAspect="1"/>
                     </pic:cNvPicPr>
@@ -15403,33 +15377,12 @@
     </w:p>
     <w:p>
       <w:r>
-        <w:t xml:space="preserve">Aquí los datos son más homogéneos aunque siguen existiendo diferencias. Hay varios subtipos son datos (J y 14_BG). Los niveles de CD4 con valores bajos son más numerosos en un mismo subtipo (01_AE, 36_CPX, etc) pero también existen subtipos con un numero variable de distintos niveles de CD4.</w:t>
-      </w:r>
-    </w:p>
-    <w:p>
-      <w:r>
-        <w:t xml:space="preserve">Fuentes:</w:t>
-      </w:r>
-      <w:r>
-        <w:t xml:space="preserve"> </w:t>
-      </w:r>
-      <w:hyperlink r:id="rId77">
-        <w:r>
-          <w:rPr>
-            <w:rStyle w:val="Link"/>
-          </w:rPr>
-          <w:t xml:space="preserve">https://cran.r-project.org/web/packages/tigerstats/vignettes/densityplot.html</w:t>
-        </w:r>
-      </w:hyperlink>
-    </w:p>
-    <w:p>
-      <w:pPr>
-        <w:pStyle w:val="Heading2"/>
-      </w:pPr>
-      <w:bookmarkStart w:id="78" w:name="relacion-entre-la-carga-viral-y-los-cd4-1"/>
-      <w:bookmarkEnd w:id="78"/>
-      <w:r>
-        <w:t xml:space="preserve">7. ¿Relación entre la carga viral y los CD4?</w:t>
+        <w:t xml:space="preserve">Hay bastante diversidad. Algunos subtipos son más propensos (01_AE, A1, 36_CPX etc) y otros contienen un nivel mucho más alto de CV (V, 02_AG, 06_CPX).</w:t>
+      </w:r>
+    </w:p>
+    <w:p>
+      <w:r>
+        <w:t xml:space="preserve">Los mismos analisis respecto al CD4:</w:t>
       </w:r>
     </w:p>
     <w:p>
@@ -15440,76 +15393,106 @@
         <w:rPr>
           <w:rStyle w:val="KeywordTok"/>
         </w:rPr>
-        <w:t xml:space="preserve">library</w:t>
-      </w:r>
-      <w:r>
-        <w:rPr>
-          <w:rStyle w:val="NormalTok"/>
-        </w:rPr>
-        <w:t xml:space="preserve">(ggplot2)</w:t>
-      </w:r>
-      <w:r>
-        <w:br w:type="textWrapping"/>
-      </w:r>
-      <w:r>
-        <w:br w:type="textWrapping"/>
-      </w:r>
-      <w:r>
-        <w:rPr>
-          <w:rStyle w:val="NormalTok"/>
-        </w:rPr>
-        <w:t xml:space="preserve">d &lt;-</w:t>
-      </w:r>
-      <w:r>
-        <w:rPr>
-          <w:rStyle w:val="StringTok"/>
-        </w:rPr>
-        <w:t xml:space="preserve"> </w:t>
-      </w:r>
-      <w:r>
-        <w:rPr>
-          <w:rStyle w:val="KeywordTok"/>
-        </w:rPr>
-        <w:t xml:space="preserve">ggplot</w:t>
-      </w:r>
-      <w:r>
-        <w:rPr>
-          <w:rStyle w:val="NormalTok"/>
-        </w:rPr>
-        <w:t xml:space="preserve">(Tabla, </w:t>
-      </w:r>
-      <w:r>
-        <w:rPr>
-          <w:rStyle w:val="KeywordTok"/>
-        </w:rPr>
-        <w:t xml:space="preserve">aes</w:t>
-      </w:r>
-      <w:r>
-        <w:rPr>
-          <w:rStyle w:val="NormalTok"/>
-        </w:rPr>
-        <w:t xml:space="preserve">(CD4, CV))</w:t>
-      </w:r>
-      <w:r>
-        <w:br w:type="textWrapping"/>
-      </w:r>
-      <w:r>
-        <w:rPr>
-          <w:rStyle w:val="NormalTok"/>
-        </w:rPr>
-        <w:t xml:space="preserve">d +</w:t>
-      </w:r>
-      <w:r>
-        <w:rPr>
-          <w:rStyle w:val="StringTok"/>
-        </w:rPr>
-        <w:t xml:space="preserve"> </w:t>
-      </w:r>
-      <w:r>
-        <w:rPr>
-          <w:rStyle w:val="KeywordTok"/>
-        </w:rPr>
-        <w:t xml:space="preserve">geom_point</w:t>
+        <w:t xml:space="preserve">bwplot</w:t>
+      </w:r>
+      <w:r>
+        <w:rPr>
+          <w:rStyle w:val="NormalTok"/>
+        </w:rPr>
+        <w:t xml:space="preserve">(CD4~</w:t>
+      </w:r>
+      <w:r>
+        <w:rPr>
+          <w:rStyle w:val="StringTok"/>
+        </w:rPr>
+        <w:t xml:space="preserve"> </w:t>
+      </w:r>
+      <w:r>
+        <w:rPr>
+          <w:rStyle w:val="KeywordTok"/>
+        </w:rPr>
+        <w:t xml:space="preserve">factor</w:t>
+      </w:r>
+      <w:r>
+        <w:rPr>
+          <w:rStyle w:val="NormalTok"/>
+        </w:rPr>
+        <w:t xml:space="preserve">(SUBTIPO), </w:t>
+      </w:r>
+      <w:r>
+        <w:rPr>
+          <w:rStyle w:val="DataTypeTok"/>
+        </w:rPr>
+        <w:t xml:space="preserve">data =</w:t>
+      </w:r>
+      <w:r>
+        <w:rPr>
+          <w:rStyle w:val="NormalTok"/>
+        </w:rPr>
+        <w:t xml:space="preserve"> </w:t>
+      </w:r>
+      <w:r>
+        <w:rPr>
+          <w:rStyle w:val="NormalTok"/>
+        </w:rPr>
+        <w:t xml:space="preserve">Tabla,</w:t>
+      </w:r>
+      <w:r>
+        <w:br w:type="textWrapping"/>
+      </w:r>
+      <w:r>
+        <w:rPr>
+          <w:rStyle w:val="NormalTok"/>
+        </w:rPr>
+        <w:t xml:space="preserve"> </w:t>
+      </w:r>
+      <w:r>
+        <w:rPr>
+          <w:rStyle w:val="NormalTok"/>
+        </w:rPr>
+        <w:t xml:space="preserve"> </w:t>
+      </w:r>
+      <w:r>
+        <w:rPr>
+          <w:rStyle w:val="NormalTok"/>
+        </w:rPr>
+        <w:t xml:space="preserve"> </w:t>
+      </w:r>
+      <w:r>
+        <w:rPr>
+          <w:rStyle w:val="NormalTok"/>
+        </w:rPr>
+        <w:t xml:space="preserve"> </w:t>
+      </w:r>
+      <w:r>
+        <w:rPr>
+          <w:rStyle w:val="NormalTok"/>
+        </w:rPr>
+        <w:t xml:space="preserve"> </w:t>
+      </w:r>
+      <w:r>
+        <w:rPr>
+          <w:rStyle w:val="NormalTok"/>
+        </w:rPr>
+        <w:t xml:space="preserve"> </w:t>
+      </w:r>
+      <w:r>
+        <w:rPr>
+          <w:rStyle w:val="NormalTok"/>
+        </w:rPr>
+        <w:t xml:space="preserve"> </w:t>
+      </w:r>
+      <w:r>
+        <w:rPr>
+          <w:rStyle w:val="DataTypeTok"/>
+        </w:rPr>
+        <w:t xml:space="preserve">xlab=</w:t>
+      </w:r>
+      <w:r>
+        <w:rPr>
+          <w:rStyle w:val="KeywordTok"/>
+        </w:rPr>
+        <w:t xml:space="preserve">list</w:t>
       </w:r>
       <w:r>
         <w:rPr>
@@ -15519,50 +15502,39 @@
       </w:r>
       <w:r>
         <w:rPr>
+          <w:rStyle w:val="StringTok"/>
+        </w:rPr>
+        <w:t xml:space="preserve">"cel/ml"</w:t>
+      </w:r>
+      <w:r>
+        <w:rPr>
+          <w:rStyle w:val="NormalTok"/>
+        </w:rPr>
+        <w:t xml:space="preserve">), </w:t>
+      </w:r>
+      <w:r>
+        <w:rPr>
           <w:rStyle w:val="DataTypeTok"/>
         </w:rPr>
-        <w:t xml:space="preserve">alpha =</w:t>
-      </w:r>
-      <w:r>
-        <w:rPr>
-          <w:rStyle w:val="NormalTok"/>
-        </w:rPr>
-        <w:t xml:space="preserve"> </w:t>
-      </w:r>
-      <w:r>
-        <w:rPr>
-          <w:rStyle w:val="DecValTok"/>
-        </w:rPr>
-        <w:t xml:space="preserve">1</w:t>
-      </w:r>
-      <w:r>
-        <w:rPr>
-          <w:rStyle w:val="NormalTok"/>
-        </w:rPr>
-        <w:t xml:space="preserve">/</w:t>
-      </w:r>
-      <w:r>
-        <w:rPr>
-          <w:rStyle w:val="DecValTok"/>
-        </w:rPr>
-        <w:t xml:space="preserve">2</w:t>
+        <w:t xml:space="preserve">main =</w:t>
+      </w:r>
+      <w:r>
+        <w:rPr>
+          <w:rStyle w:val="NormalTok"/>
+        </w:rPr>
+        <w:t xml:space="preserve"> </w:t>
+      </w:r>
+      <w:r>
+        <w:rPr>
+          <w:rStyle w:val="StringTok"/>
+        </w:rPr>
+        <w:t xml:space="preserve">"CD4 en función del subtipo"</w:t>
       </w:r>
       <w:r>
         <w:rPr>
           <w:rStyle w:val="NormalTok"/>
         </w:rPr>
         <w:t xml:space="preserve">)</w:t>
-      </w:r>
-    </w:p>
-    <w:p>
-      <w:pPr>
-        <w:pStyle w:val="SourceCode"/>
-      </w:pPr>
-      <w:r>
-        <w:rPr>
-          <w:rStyle w:val="VerbatimChar"/>
-        </w:rPr>
-        <w:t xml:space="preserve">## Warning: Removed 3 rows containing missing values (geom_point).</w:t>
       </w:r>
     </w:p>
     <w:p>
@@ -15576,13 +15548,13 @@
               <a:graphicData uri="http://schemas.openxmlformats.org/drawingml/2006/picture">
                 <pic:pic>
                   <pic:nvPicPr>
-                    <pic:cNvPr descr="SAD_trabajoGrupo_files/figure-docx/unnamed-chunk-41-1.png" id="0" name="Picture"/>
+                    <pic:cNvPr descr="SAD_trabajoGrupo_files/figure-docx/unnamed-chunk-40-1.png" id="0" name="Picture"/>
                     <pic:cNvPicPr>
                       <a:picLocks noChangeArrowheads="1" noChangeAspect="1"/>
                     </pic:cNvPicPr>
                   </pic:nvPicPr>
                   <pic:blipFill>
-                    <a:blip r:embed="rId79"/>
+                    <a:blip r:embed="rId77"/>
                     <a:stretch>
                       <a:fillRect/>
                     </a:stretch>
@@ -15610,17 +15582,511 @@
       </w:r>
     </w:p>
     <w:p>
-      <w:r>
-        <w:t xml:space="preserve">De entrada, un mayor nivel de CD4 podría indicar un menor nivel de carga viral, ya que no existen muestras en el cuadrante superior derecha a partir de 500 cel/ml de CD4. Con una muestra tan limitada es dificil extraer una información pero podriamos decir que a niveles bajo-medios de CD4 (menor de 500 cel/ml) los niveles de carga viral, en algunos casos, son bastante altos. Como dijimos en el análisis descriptivo, ambas variables están muy debilmente relacionadas.</w:t>
+      <w:pPr>
+        <w:pStyle w:val="SourceCode"/>
+      </w:pPr>
+      <w:r>
+        <w:rPr>
+          <w:rStyle w:val="KeywordTok"/>
+        </w:rPr>
+        <w:t xml:space="preserve">densityplot</w:t>
+      </w:r>
+      <w:r>
+        <w:rPr>
+          <w:rStyle w:val="NormalTok"/>
+        </w:rPr>
+        <w:t xml:space="preserve">(~</w:t>
+      </w:r>
+      <w:r>
+        <w:rPr>
+          <w:rStyle w:val="StringTok"/>
+        </w:rPr>
+        <w:t xml:space="preserve"> </w:t>
+      </w:r>
+      <w:r>
+        <w:rPr>
+          <w:rStyle w:val="NormalTok"/>
+        </w:rPr>
+        <w:t xml:space="preserve">CD4|SUBTIPO, </w:t>
+      </w:r>
+      <w:r>
+        <w:rPr>
+          <w:rStyle w:val="DataTypeTok"/>
+        </w:rPr>
+        <w:t xml:space="preserve">data =</w:t>
+      </w:r>
+      <w:r>
+        <w:rPr>
+          <w:rStyle w:val="NormalTok"/>
+        </w:rPr>
+        <w:t xml:space="preserve"> </w:t>
+      </w:r>
+      <w:r>
+        <w:rPr>
+          <w:rStyle w:val="NormalTok"/>
+        </w:rPr>
+        <w:t xml:space="preserve">Tabla, </w:t>
+      </w:r>
+      <w:r>
+        <w:rPr>
+          <w:rStyle w:val="DataTypeTok"/>
+        </w:rPr>
+        <w:t xml:space="preserve">plot.points=</w:t>
+      </w:r>
+      <w:r>
+        <w:rPr>
+          <w:rStyle w:val="OtherTok"/>
+        </w:rPr>
+        <w:t xml:space="preserve">FALSE</w:t>
+      </w:r>
+      <w:r>
+        <w:rPr>
+          <w:rStyle w:val="NormalTok"/>
+        </w:rPr>
+        <w:t xml:space="preserve">, </w:t>
+      </w:r>
+      <w:r>
+        <w:rPr>
+          <w:rStyle w:val="DataTypeTok"/>
+        </w:rPr>
+        <w:t xml:space="preserve">auto.key=</w:t>
+      </w:r>
+      <w:r>
+        <w:rPr>
+          <w:rStyle w:val="OtherTok"/>
+        </w:rPr>
+        <w:t xml:space="preserve">TRUE</w:t>
+      </w:r>
+      <w:r>
+        <w:rPr>
+          <w:rStyle w:val="NormalTok"/>
+        </w:rPr>
+        <w:t xml:space="preserve">, </w:t>
+      </w:r>
+      <w:r>
+        <w:br w:type="textWrapping"/>
+      </w:r>
+      <w:r>
+        <w:rPr>
+          <w:rStyle w:val="NormalTok"/>
+        </w:rPr>
+        <w:t xml:space="preserve"> </w:t>
+      </w:r>
+      <w:r>
+        <w:rPr>
+          <w:rStyle w:val="NormalTok"/>
+        </w:rPr>
+        <w:t xml:space="preserve"> </w:t>
+      </w:r>
+      <w:r>
+        <w:rPr>
+          <w:rStyle w:val="NormalTok"/>
+        </w:rPr>
+        <w:t xml:space="preserve"> </w:t>
+      </w:r>
+      <w:r>
+        <w:rPr>
+          <w:rStyle w:val="NormalTok"/>
+        </w:rPr>
+        <w:t xml:space="preserve"> </w:t>
+      </w:r>
+      <w:r>
+        <w:rPr>
+          <w:rStyle w:val="NormalTok"/>
+        </w:rPr>
+        <w:t xml:space="preserve"> </w:t>
+      </w:r>
+      <w:r>
+        <w:rPr>
+          <w:rStyle w:val="NormalTok"/>
+        </w:rPr>
+        <w:t xml:space="preserve"> </w:t>
+      </w:r>
+      <w:r>
+        <w:rPr>
+          <w:rStyle w:val="NormalTok"/>
+        </w:rPr>
+        <w:t xml:space="preserve"> </w:t>
+      </w:r>
+      <w:r>
+        <w:rPr>
+          <w:rStyle w:val="NormalTok"/>
+        </w:rPr>
+        <w:t xml:space="preserve"> </w:t>
+      </w:r>
+      <w:r>
+        <w:rPr>
+          <w:rStyle w:val="NormalTok"/>
+        </w:rPr>
+        <w:t xml:space="preserve"> </w:t>
+      </w:r>
+      <w:r>
+        <w:rPr>
+          <w:rStyle w:val="NormalTok"/>
+        </w:rPr>
+        <w:t xml:space="preserve"> </w:t>
+      </w:r>
+      <w:r>
+        <w:rPr>
+          <w:rStyle w:val="NormalTok"/>
+        </w:rPr>
+        <w:t xml:space="preserve"> </w:t>
+      </w:r>
+      <w:r>
+        <w:rPr>
+          <w:rStyle w:val="NormalTok"/>
+        </w:rPr>
+        <w:t xml:space="preserve"> </w:t>
+      </w:r>
+      <w:r>
+        <w:rPr>
+          <w:rStyle w:val="DataTypeTok"/>
+        </w:rPr>
+        <w:t xml:space="preserve">main=</w:t>
+      </w:r>
+      <w:r>
+        <w:rPr>
+          <w:rStyle w:val="NormalTok"/>
+        </w:rPr>
+        <w:t xml:space="preserve"> </w:t>
+      </w:r>
+      <w:r>
+        <w:rPr>
+          <w:rStyle w:val="StringTok"/>
+        </w:rPr>
+        <w:t xml:space="preserve">"CD4 en función del subtipo"</w:t>
+      </w:r>
+      <w:r>
+        <w:rPr>
+          <w:rStyle w:val="NormalTok"/>
+        </w:rPr>
+        <w:t xml:space="preserve">, </w:t>
+      </w:r>
+      <w:r>
+        <w:rPr>
+          <w:rStyle w:val="DataTypeTok"/>
+        </w:rPr>
+        <w:t xml:space="preserve">xlab=</w:t>
+      </w:r>
+      <w:r>
+        <w:rPr>
+          <w:rStyle w:val="StringTok"/>
+        </w:rPr>
+        <w:t xml:space="preserve">"cel/ml"</w:t>
+      </w:r>
+      <w:r>
+        <w:rPr>
+          <w:rStyle w:val="NormalTok"/>
+        </w:rPr>
+        <w:t xml:space="preserve">,</w:t>
+      </w:r>
+      <w:r>
+        <w:rPr>
+          <w:rStyle w:val="DataTypeTok"/>
+        </w:rPr>
+        <w:t xml:space="preserve">layout=</w:t>
+      </w:r>
+      <w:r>
+        <w:rPr>
+          <w:rStyle w:val="KeywordTok"/>
+        </w:rPr>
+        <w:t xml:space="preserve">c</w:t>
+      </w:r>
+      <w:r>
+        <w:rPr>
+          <w:rStyle w:val="NormalTok"/>
+        </w:rPr>
+        <w:t xml:space="preserve">(</w:t>
+      </w:r>
+      <w:r>
+        <w:rPr>
+          <w:rStyle w:val="DecValTok"/>
+        </w:rPr>
+        <w:t xml:space="preserve">3</w:t>
+      </w:r>
+      <w:r>
+        <w:rPr>
+          <w:rStyle w:val="NormalTok"/>
+        </w:rPr>
+        <w:t xml:space="preserve">,</w:t>
+      </w:r>
+      <w:r>
+        <w:rPr>
+          <w:rStyle w:val="DecValTok"/>
+        </w:rPr>
+        <w:t xml:space="preserve">4</w:t>
+      </w:r>
+      <w:r>
+        <w:rPr>
+          <w:rStyle w:val="NormalTok"/>
+        </w:rPr>
+        <w:t xml:space="preserve">))</w:t>
+      </w:r>
+    </w:p>
+    <w:p>
+      <w:r>
+        <w:drawing>
+          <wp:inline>
+            <wp:extent cx="4610100" cy="3695700"/>
+            <wp:effectExtent b="0" l="0" r="0" t="0"/>
+            <wp:docPr descr="" id="1" name="Picture"/>
+            <a:graphic>
+              <a:graphicData uri="http://schemas.openxmlformats.org/drawingml/2006/picture">
+                <pic:pic>
+                  <pic:nvPicPr>
+                    <pic:cNvPr descr="SAD_trabajoGrupo_files/figure-docx/unnamed-chunk-40-2.png" id="0" name="Picture"/>
+                    <pic:cNvPicPr>
+                      <a:picLocks noChangeArrowheads="1" noChangeAspect="1"/>
+                    </pic:cNvPicPr>
+                  </pic:nvPicPr>
+                  <pic:blipFill>
+                    <a:blip r:embed="rId78"/>
+                    <a:stretch>
+                      <a:fillRect/>
+                    </a:stretch>
+                  </pic:blipFill>
+                  <pic:spPr bwMode="auto">
+                    <a:xfrm>
+                      <a:off x="0" y="0"/>
+                      <a:ext cx="4610100" cy="3695700"/>
+                    </a:xfrm>
+                    <a:prstGeom prst="rect">
+                      <a:avLst/>
+                    </a:prstGeom>
+                    <a:noFill/>
+                    <a:ln w="9525">
+                      <a:noFill/>
+                      <a:headEnd/>
+                      <a:tailEnd/>
+                    </a:ln>
+                  </pic:spPr>
+                </pic:pic>
+              </a:graphicData>
+            </a:graphic>
+          </wp:inline>
+        </w:drawing>
+      </w:r>
+    </w:p>
+    <w:p>
+      <w:r>
+        <w:t xml:space="preserve">Aquí los datos son más homogéneos aunque siguen existiendo diferencias. Hay varios subtipos son datos (J y 14_BG). Los niveles de CD4 con valores bajos son más numerosos en un mismo subtipo (01_AE, 36_CPX, etc) pero también existen subtipos con un número variable de distintos niveles de CD4.</w:t>
       </w:r>
     </w:p>
     <w:p>
       <w:r>
         <w:t xml:space="preserve">Fuentes:</w:t>
       </w:r>
-    </w:p>
-    <w:p>
-      <w:hyperlink r:id="rId80">
+      <w:r>
+        <w:t xml:space="preserve"> </w:t>
+      </w:r>
+      <w:hyperlink r:id="rId79">
+        <w:r>
+          <w:rPr>
+            <w:rStyle w:val="Link"/>
+          </w:rPr>
+          <w:t xml:space="preserve">https://cran.r-project.org/web/packages/tigerstats/vignettes/densityplot.html</w:t>
+        </w:r>
+      </w:hyperlink>
+    </w:p>
+    <w:p>
+      <w:pPr>
+        <w:pStyle w:val="Heading2"/>
+      </w:pPr>
+      <w:bookmarkStart w:id="80" w:name="existe-alguna-relacion-entre-la-carga-viral-y-los-cd4-1"/>
+      <w:bookmarkEnd w:id="80"/>
+      <w:r>
+        <w:t xml:space="preserve">7. ¿Existe alguna relación entre la carga viral y los CD4?</w:t>
+      </w:r>
+    </w:p>
+    <w:p>
+      <w:pPr>
+        <w:pStyle w:val="SourceCode"/>
+      </w:pPr>
+      <w:r>
+        <w:rPr>
+          <w:rStyle w:val="KeywordTok"/>
+        </w:rPr>
+        <w:t xml:space="preserve">library</w:t>
+      </w:r>
+      <w:r>
+        <w:rPr>
+          <w:rStyle w:val="NormalTok"/>
+        </w:rPr>
+        <w:t xml:space="preserve">(ggplot2)</w:t>
+      </w:r>
+      <w:r>
+        <w:br w:type="textWrapping"/>
+      </w:r>
+      <w:r>
+        <w:br w:type="textWrapping"/>
+      </w:r>
+      <w:r>
+        <w:rPr>
+          <w:rStyle w:val="NormalTok"/>
+        </w:rPr>
+        <w:t xml:space="preserve">d &lt;-</w:t>
+      </w:r>
+      <w:r>
+        <w:rPr>
+          <w:rStyle w:val="StringTok"/>
+        </w:rPr>
+        <w:t xml:space="preserve"> </w:t>
+      </w:r>
+      <w:r>
+        <w:rPr>
+          <w:rStyle w:val="KeywordTok"/>
+        </w:rPr>
+        <w:t xml:space="preserve">ggplot</w:t>
+      </w:r>
+      <w:r>
+        <w:rPr>
+          <w:rStyle w:val="NormalTok"/>
+        </w:rPr>
+        <w:t xml:space="preserve">(Tabla, </w:t>
+      </w:r>
+      <w:r>
+        <w:rPr>
+          <w:rStyle w:val="KeywordTok"/>
+        </w:rPr>
+        <w:t xml:space="preserve">aes</w:t>
+      </w:r>
+      <w:r>
+        <w:rPr>
+          <w:rStyle w:val="NormalTok"/>
+        </w:rPr>
+        <w:t xml:space="preserve">(CD4, CV))</w:t>
+      </w:r>
+      <w:r>
+        <w:br w:type="textWrapping"/>
+      </w:r>
+      <w:r>
+        <w:rPr>
+          <w:rStyle w:val="NormalTok"/>
+        </w:rPr>
+        <w:t xml:space="preserve">d +</w:t>
+      </w:r>
+      <w:r>
+        <w:rPr>
+          <w:rStyle w:val="StringTok"/>
+        </w:rPr>
+        <w:t xml:space="preserve"> </w:t>
+      </w:r>
+      <w:r>
+        <w:rPr>
+          <w:rStyle w:val="KeywordTok"/>
+        </w:rPr>
+        <w:t xml:space="preserve">geom_point</w:t>
+      </w:r>
+      <w:r>
+        <w:rPr>
+          <w:rStyle w:val="NormalTok"/>
+        </w:rPr>
+        <w:t xml:space="preserve">(</w:t>
+      </w:r>
+      <w:r>
+        <w:rPr>
+          <w:rStyle w:val="DataTypeTok"/>
+        </w:rPr>
+        <w:t xml:space="preserve">alpha =</w:t>
+      </w:r>
+      <w:r>
+        <w:rPr>
+          <w:rStyle w:val="NormalTok"/>
+        </w:rPr>
+        <w:t xml:space="preserve"> </w:t>
+      </w:r>
+      <w:r>
+        <w:rPr>
+          <w:rStyle w:val="DecValTok"/>
+        </w:rPr>
+        <w:t xml:space="preserve">1</w:t>
+      </w:r>
+      <w:r>
+        <w:rPr>
+          <w:rStyle w:val="NormalTok"/>
+        </w:rPr>
+        <w:t xml:space="preserve">/</w:t>
+      </w:r>
+      <w:r>
+        <w:rPr>
+          <w:rStyle w:val="DecValTok"/>
+        </w:rPr>
+        <w:t xml:space="preserve">2</w:t>
+      </w:r>
+      <w:r>
+        <w:rPr>
+          <w:rStyle w:val="NormalTok"/>
+        </w:rPr>
+        <w:t xml:space="preserve">)</w:t>
+      </w:r>
+    </w:p>
+    <w:p>
+      <w:pPr>
+        <w:pStyle w:val="SourceCode"/>
+      </w:pPr>
+      <w:r>
+        <w:rPr>
+          <w:rStyle w:val="VerbatimChar"/>
+        </w:rPr>
+        <w:t xml:space="preserve">## Warning: Removed 3 rows containing missing values (geom_point).</w:t>
+      </w:r>
+    </w:p>
+    <w:p>
+      <w:r>
+        <w:drawing>
+          <wp:inline>
+            <wp:extent cx="4610100" cy="3695700"/>
+            <wp:effectExtent b="0" l="0" r="0" t="0"/>
+            <wp:docPr descr="" id="1" name="Picture"/>
+            <a:graphic>
+              <a:graphicData uri="http://schemas.openxmlformats.org/drawingml/2006/picture">
+                <pic:pic>
+                  <pic:nvPicPr>
+                    <pic:cNvPr descr="SAD_trabajoGrupo_files/figure-docx/unnamed-chunk-41-1.png" id="0" name="Picture"/>
+                    <pic:cNvPicPr>
+                      <a:picLocks noChangeArrowheads="1" noChangeAspect="1"/>
+                    </pic:cNvPicPr>
+                  </pic:nvPicPr>
+                  <pic:blipFill>
+                    <a:blip r:embed="rId81"/>
+                    <a:stretch>
+                      <a:fillRect/>
+                    </a:stretch>
+                  </pic:blipFill>
+                  <pic:spPr bwMode="auto">
+                    <a:xfrm>
+                      <a:off x="0" y="0"/>
+                      <a:ext cx="4610100" cy="3695700"/>
+                    </a:xfrm>
+                    <a:prstGeom prst="rect">
+                      <a:avLst/>
+                    </a:prstGeom>
+                    <a:noFill/>
+                    <a:ln w="9525">
+                      <a:noFill/>
+                      <a:headEnd/>
+                      <a:tailEnd/>
+                    </a:ln>
+                  </pic:spPr>
+                </pic:pic>
+              </a:graphicData>
+            </a:graphic>
+          </wp:inline>
+        </w:drawing>
+      </w:r>
+    </w:p>
+    <w:p>
+      <w:r>
+        <w:t xml:space="preserve">De entrada, un mayor nivel de CD4 podría indicar un menor nivel de carga viral (CV), ya que no existen muestras en el cuadrante superior derecha a partir de 500 cel/ml de CD4. Con una muestra tan limitada es dificil extraer una conclusión pero podriamos decir que a niveles bajo-medios de CD4 (menor de 500 cel/ml) los niveles de CV, en algunos casos, son bastante altos. Como dijimos en el análisis descriptivo, ambas variables están muy debilmente relacionadas.</w:t>
+      </w:r>
+    </w:p>
+    <w:p>
+      <w:r>
+        <w:t xml:space="preserve">Fuentes:</w:t>
+      </w:r>
+    </w:p>
+    <w:p>
+      <w:hyperlink r:id="rId82">
         <w:r>
           <w:rPr>
             <w:rStyle w:val="Link"/>
@@ -15722,7 +16188,7 @@
     </w:lvl>
   </w:abstractNum>
   <w:abstractNum w:abstractNumId="990">
-    <w:nsid w:val="55da1cfa"/>
+    <w:nsid w:val="9bce9df2"/>
     <w:multiLevelType w:val="multilevel"/>
     <w:lvl w:ilvl="0">
       <w:numFmt w:val="bullet"/>
@@ -15803,7 +16269,7 @@
     </w:lvl>
   </w:abstractNum>
   <w:abstractNum w:abstractNumId="99411">
-    <w:nsid w:val="1edff254"/>
+    <w:nsid w:val="bcbac234"/>
     <w:multiLevelType w:val="multilevel"/>
     <w:lvl w:ilvl="0">
       <w:start w:val="1"/>
@@ -15881,94 +16347,6 @@
       <w:start w:val="1"/>
       <w:numFmt w:val="decimal"/>
       <w:lvlText w:val="%7."/>
-      <w:lvlJc w:val="left"/>
-      <w:pPr>
-        <w:tabs>
-          <w:tab w:val="num" w:pos="4320"/>
-        </w:tabs>
-        <w:ind w:left="4800" w:hanging="480"/>
-      </w:pPr>
-    </w:lvl>
-  </w:abstractNum>
-  <w:abstractNum w:abstractNumId="99421">
-    <w:nsid w:val="eac18154"/>
-    <w:multiLevelType w:val="multilevel"/>
-    <w:lvl w:ilvl="0">
-      <w:start w:val="1"/>
-      <w:numFmt w:val="decimal"/>
-      <w:lvlText w:val="%1)"/>
-      <w:lvlJc w:val="left"/>
-      <w:pPr>
-        <w:tabs>
-          <w:tab w:val="num" w:pos="0"/>
-        </w:tabs>
-        <w:ind w:left="480" w:hanging="480"/>
-      </w:pPr>
-    </w:lvl>
-    <w:lvl w:ilvl="1">
-      <w:start w:val="1"/>
-      <w:numFmt w:val="decimal"/>
-      <w:lvlText w:val="%2)"/>
-      <w:lvlJc w:val="left"/>
-      <w:pPr>
-        <w:tabs>
-          <w:tab w:val="num" w:pos="720"/>
-        </w:tabs>
-        <w:ind w:left="1200" w:hanging="480"/>
-      </w:pPr>
-    </w:lvl>
-    <w:lvl w:ilvl="2">
-      <w:start w:val="1"/>
-      <w:numFmt w:val="decimal"/>
-      <w:lvlText w:val="%3)"/>
-      <w:lvlJc w:val="left"/>
-      <w:pPr>
-        <w:tabs>
-          <w:tab w:val="num" w:pos="1440"/>
-        </w:tabs>
-        <w:ind w:left="1920" w:hanging="480"/>
-      </w:pPr>
-    </w:lvl>
-    <w:lvl w:ilvl="3">
-      <w:start w:val="1"/>
-      <w:numFmt w:val="decimal"/>
-      <w:lvlText w:val="%4)"/>
-      <w:lvlJc w:val="left"/>
-      <w:pPr>
-        <w:tabs>
-          <w:tab w:val="num" w:pos="2160"/>
-        </w:tabs>
-        <w:ind w:left="2640" w:hanging="480"/>
-      </w:pPr>
-    </w:lvl>
-    <w:lvl w:ilvl="4">
-      <w:start w:val="1"/>
-      <w:numFmt w:val="decimal"/>
-      <w:lvlText w:val="%5)"/>
-      <w:lvlJc w:val="left"/>
-      <w:pPr>
-        <w:tabs>
-          <w:tab w:val="num" w:pos="2880"/>
-        </w:tabs>
-        <w:ind w:left="3360" w:hanging="480"/>
-      </w:pPr>
-    </w:lvl>
-    <w:lvl w:ilvl="5">
-      <w:start w:val="1"/>
-      <w:numFmt w:val="decimal"/>
-      <w:lvlText w:val="%6)"/>
-      <w:lvlJc w:val="left"/>
-      <w:pPr>
-        <w:tabs>
-          <w:tab w:val="num" w:pos="3600"/>
-        </w:tabs>
-        <w:ind w:left="4080" w:hanging="480"/>
-      </w:pPr>
-    </w:lvl>
-    <w:lvl w:ilvl="6">
-      <w:start w:val="1"/>
-      <w:numFmt w:val="decimal"/>
-      <w:lvlText w:val="%7)"/>
       <w:lvlJc w:val="left"/>
       <w:pPr>
         <w:tabs>
@@ -16033,7 +16411,7 @@
     </w:lvlOverride>
   </w:num>
   <w:num w:numId="1003">
-    <w:abstractNumId w:val="99421"/>
+    <w:abstractNumId w:val="99411"/>
     <w:lvlOverride w:ilvl="0">
       <w:startOverride w:val="1"/>
     </w:lvlOverride>
@@ -16105,30 +16483,6 @@
     </w:lvlOverride>
   </w:num>
   <w:num w:numId="1006">
-    <w:abstractNumId w:val="99411"/>
-    <w:lvlOverride w:ilvl="0">
-      <w:startOverride w:val="1"/>
-    </w:lvlOverride>
-    <w:lvlOverride w:ilvl="1">
-      <w:startOverride w:val="1"/>
-    </w:lvlOverride>
-    <w:lvlOverride w:ilvl="2">
-      <w:startOverride w:val="1"/>
-    </w:lvlOverride>
-    <w:lvlOverride w:ilvl="3">
-      <w:startOverride w:val="1"/>
-    </w:lvlOverride>
-    <w:lvlOverride w:ilvl="4">
-      <w:startOverride w:val="1"/>
-    </w:lvlOverride>
-    <w:lvlOverride w:ilvl="5">
-      <w:startOverride w:val="1"/>
-    </w:lvlOverride>
-    <w:lvlOverride w:ilvl="6">
-      <w:startOverride w:val="1"/>
-    </w:lvlOverride>
-  </w:num>
-  <w:num w:numId="1007">
     <w:abstractNumId w:val="99411"/>
     <w:lvlOverride w:ilvl="0">
       <w:startOverride w:val="1"/>

</xml_diff>